<commit_message>
Add new image files and documentation for image preprocessing
- Added new images: Road_test.jpg, damaged.jpg, sample_dataset_image.png, yahboom.jpg, logo.png, and a video recording.
- Introduced a Jupyter notebook (camera_test.ipynb) for camera functionality, including capturing images and video.
- Removed outdated image files from the data directory.
- Added several helpful documents related to color threshold adjustment, color recognition, face recognition, model training, and YOLO garbage identification.
- Updated POC documentation.
- Deleted the empty README.md file in the etc directory.
</commit_message>
<xml_diff>
--- a/docs/capstone-docs/Final Capstone project (May 13th) /POC/POC.docx
+++ b/docs/capstone-docs/Final Capstone project (May 13th) /POC/POC.docx
@@ -140,7 +140,7 @@
                     <pic:cNvPicPr/>
                   </pic:nvPicPr>
                   <pic:blipFill>
-                    <a:blip r:embed="rId6"/>
+                    <a:blip r:embed="rId7"/>
                     <a:stretch>
                       <a:fillRect/>
                     </a:stretch>
@@ -2859,12 +2859,21 @@
                                 <w:spacing w:after="160" w:line="259" w:lineRule="auto"/>
                                 <w:ind w:left="0" w:firstLine="0"/>
                               </w:pPr>
+                              <w:proofErr w:type="spellStart"/>
                               <w:r>
                                 <w:rPr>
                                   <w:rFonts w:ascii="Courier New" w:eastAsia="Courier New" w:hAnsi="Courier New" w:cs="Courier New"/>
                                   <w:color w:val="4D4D4C"/>
                                 </w:rPr>
-                                <w:t>gray_image = cv2.cvtColor(image, cv2.COLOR_BGR2GRAY)</w:t>
+                                <w:t>gray_image</w:t>
+                              </w:r>
+                              <w:proofErr w:type="spellEnd"/>
+                              <w:r>
+                                <w:rPr>
+                                  <w:rFonts w:ascii="Courier New" w:eastAsia="Courier New" w:hAnsi="Courier New" w:cs="Courier New"/>
+                                  <w:color w:val="4D4D4C"/>
+                                </w:rPr>
+                                <w:t xml:space="preserve"> = cv2.cvtColor(image, cv2.COLOR_BGR2GRAY)</w:t>
                               </w:r>
                             </w:p>
                           </w:txbxContent>
@@ -3080,7 +3089,23 @@
                                   <w:rFonts w:ascii="Courier New" w:eastAsia="Courier New" w:hAnsi="Courier New" w:cs="Courier New"/>
                                   <w:color w:val="4D4D4C"/>
                                 </w:rPr>
-                                <w:t>, gray_image)</w:t>
+                                <w:t xml:space="preserve">, </w:t>
+                              </w:r>
+                              <w:proofErr w:type="spellStart"/>
+                              <w:r>
+                                <w:rPr>
+                                  <w:rFonts w:ascii="Courier New" w:eastAsia="Courier New" w:hAnsi="Courier New" w:cs="Courier New"/>
+                                  <w:color w:val="4D4D4C"/>
+                                </w:rPr>
+                                <w:t>gray_image</w:t>
+                              </w:r>
+                              <w:proofErr w:type="spellEnd"/>
+                              <w:r>
+                                <w:rPr>
+                                  <w:rFonts w:ascii="Courier New" w:eastAsia="Courier New" w:hAnsi="Courier New" w:cs="Courier New"/>
+                                  <w:color w:val="4D4D4C"/>
+                                </w:rPr>
+                                <w:t>)</w:t>
                               </w:r>
                             </w:p>
                           </w:txbxContent>
@@ -3131,82 +3156,67 @@
               </wp:inline>
             </w:drawing>
           </mc:Choice>
-          <mc:Fallback xmlns:a="http://schemas.openxmlformats.org/drawingml/2006/main">
+          <mc:Fallback>
             <w:pict>
-              <v:group id="Group 43748" style="width:509.25pt;height:135pt;mso-position-horizontal-relative:char;mso-position-vertical-relative:line" coordsize="64674,17145">
-                <v:shape id="Shape 2986" style="position:absolute;width:64674;height:17145;left:0;top:0;" coordsize="6467474,1714500" path="m23813,0l6443662,0c6446820,0,6449857,602,6452775,1809c6455691,3015,6458267,4736,6460500,6972c6462733,9206,6464454,11781,6465662,14697c6466870,17614,6467474,20651,6467474,23813l6467474,1690688c6467474,1693842,6466870,1696879,6465662,1699799c6464454,1702716,6462733,1705291,6460500,1707524c6458267,1709753,6455691,1711474,6452775,1712683c6449857,1713892,6446820,1714497,6443662,1714500l23813,1714500c20655,1714497,17617,1713892,14700,1712683c11783,1711474,9207,1709753,6975,1707524c4742,1705291,3021,1702716,1813,1699799c604,1696879,0,1693842,0,1690688l0,23813c0,20651,604,17614,1813,14697c3021,11781,4742,9206,6975,6972c9207,4736,11783,3015,14700,1809c17617,602,20655,0,23813,0x">
-                  <v:stroke weight="0pt" endcap="flat" joinstyle="miter" miterlimit="10" on="false" color="#000000" opacity="0"/>
-                  <v:fill on="true" color="#f8f8f8"/>
+              <v:group w14:anchorId="0318BEA4" id="Group 43748" o:spid="_x0000_s1026" style="width:509.25pt;height:135pt;mso-position-horizontal-relative:char;mso-position-vertical-relative:line" coordsize="64674,17145" o:gfxdata="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">
+                <v:shape id="Shape 2986" o:spid="_x0000_s1027" style="position:absolute;width:64674;height:17145;visibility:visible;mso-wrap-style:square;v-text-anchor:top" coordsize="6467474,1714500" o:gfxdata="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" path="m23813,l6443662,v3158,,6195,602,9113,1809c6455691,3015,6458267,4736,6460500,6972v2233,2234,3954,4809,5162,7725c6466870,17614,6467474,20651,6467474,23813r,1666875c6467474,1693842,6466870,1696879,6465662,1699799v-1208,2917,-2929,5492,-5162,7725c6458267,1709753,6455691,1711474,6452775,1712683v-2918,1209,-5955,1814,-9113,1817l23813,1714500v-3158,-3,-6196,-608,-9113,-1817c11783,1711474,9207,1709753,6975,1707524v-2233,-2233,-3954,-4808,-5162,-7725c604,1696879,,1693842,,1690688l,23813c,20651,604,17614,1813,14697,3021,11781,4742,9206,6975,6972,9207,4736,11783,3015,14700,1809,17617,602,20655,,23813,xe" fillcolor="#f8f8f8" stroked="f" strokeweight="0">
+                  <v:stroke miterlimit="83231f" joinstyle="miter"/>
+                  <v:path arrowok="t" textboxrect="0,0,6467474,1714500"/>
                 </v:shape>
-                <v:shape id="Shape 2987" style="position:absolute;width:64674;height:17145;left:0;top:0;" coordsize="6467474,1714500" path="m0,1690688l0,23813c0,20651,604,17614,1813,14697c3021,11781,4742,9206,6975,6972c9207,4736,11783,3015,14700,1809c17617,602,20655,0,23813,0l6443662,0c6446820,0,6449857,602,6452775,1809c6455691,3015,6458267,4736,6460500,6972c6462733,9206,6464454,11781,6465662,14697c6466870,17614,6467474,20651,6467474,23813l6467474,1690688c6467474,1693842,6466870,1696879,6465662,1699799c6464454,1702716,6462733,1705291,6460500,1707524c6458267,1709753,6455691,1711474,6452775,1712683c6449857,1713892,6446820,1714497,6443662,1714500l23813,1714500c20655,1714497,17617,1713892,14700,1712683c11783,1711474,9207,1709753,6975,1707524c4742,1705291,3021,1702716,1813,1699799c604,1696879,0,1693842,0,1690688x">
-                  <v:stroke weight="0.75pt" endcap="flat" joinstyle="miter" miterlimit="4" on="true" color="#cccccc"/>
-                  <v:fill on="false" color="#000000" opacity="0"/>
+                <v:shape id="Shape 2987" o:spid="_x0000_s1028" style="position:absolute;width:64674;height:17145;visibility:visible;mso-wrap-style:square;v-text-anchor:top" coordsize="6467474,1714500" o:gfxdata="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" path="m,1690688l,23813c,20651,604,17614,1813,14697,3021,11781,4742,9206,6975,6972,9207,4736,11783,3015,14700,1809,17617,602,20655,,23813,l6443662,v3158,,6195,602,9113,1809c6455691,3015,6458267,4736,6460500,6972v2233,2234,3954,4809,5162,7725c6466870,17614,6467474,20651,6467474,23813r,1666875c6467474,1693842,6466870,1696879,6465662,1699799v-1208,2917,-2929,5492,-5162,7725c6458267,1709753,6455691,1711474,6452775,1712683v-2918,1209,-5955,1814,-9113,1817l23813,1714500v-3158,-3,-6196,-608,-9113,-1817c11783,1711474,9207,1709753,6975,1707524v-2233,-2233,-3954,-4808,-5162,-7725c604,1696879,,1693842,,1690688xe" filled="f" strokecolor="#ccc">
+                  <v:stroke miterlimit="1" joinstyle="miter"/>
+                  <v:path arrowok="t" textboxrect="0,0,6467474,1714500"/>
                 </v:shape>
-                <v:rect id="Rectangle 3370" style="position:absolute;width:6406;height:1765;left:2238;top:2558;" filled="f" stroked="f">
+                <v:rect id="Rectangle 3370" o:spid="_x0000_s1029" style="position:absolute;left:2238;top:2558;width:6406;height:1766;visibility:visible;mso-wrap-style:square;v-text-anchor:top" o:gfxdata="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" filled="f" stroked="f">
                   <v:textbox inset="0,0,0,0">
                     <w:txbxContent>
                       <w:p>
                         <w:pPr>
-                          <w:spacing w:before="0" w:after="160" w:line="259" w:lineRule="auto"/>
+                          <w:spacing w:after="160" w:line="259" w:lineRule="auto"/>
                           <w:ind w:left="0" w:firstLine="0"/>
                         </w:pPr>
                         <w:r>
                           <w:rPr>
-                            <w:rFonts w:cs="Courier New" w:hAnsi="Courier New" w:eastAsia="Courier New" w:ascii="Courier New"/>
-                            <w:color w:val="8959a8"/>
-                            <w:w w:val="100"/>
-                            <w:sz w:val="21"/>
+                            <w:rFonts w:ascii="Courier New" w:eastAsia="Courier New" w:hAnsi="Courier New" w:cs="Courier New"/>
+                            <w:color w:val="8959A8"/>
                           </w:rPr>
-                          <w:t xml:space="preserve">import</w:t>
+                          <w:t>import</w:t>
                         </w:r>
                       </w:p>
                     </w:txbxContent>
                   </v:textbox>
                 </v:rect>
-                <v:rect id="Rectangle 3371" style="position:absolute;width:4271;height:1765;left:7054;top:2558;" filled="f" stroked="f">
+                <v:rect id="Rectangle 3371" o:spid="_x0000_s1030" style="position:absolute;left:7054;top:2558;width:4271;height:1766;visibility:visible;mso-wrap-style:square;v-text-anchor:top" o:gfxdata="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" filled="f" stroked="f">
                   <v:textbox inset="0,0,0,0">
                     <w:txbxContent>
                       <w:p>
                         <w:pPr>
-                          <w:spacing w:before="0" w:after="160" w:line="259" w:lineRule="auto"/>
+                          <w:spacing w:after="160" w:line="259" w:lineRule="auto"/>
                           <w:ind w:left="0" w:firstLine="0"/>
                         </w:pPr>
                         <w:r>
                           <w:rPr>
-                            <w:rFonts w:cs="Courier New" w:hAnsi="Courier New" w:eastAsia="Courier New" w:ascii="Courier New"/>
-                            <w:color w:val="4d4d4c"/>
-                            <w:spacing w:val="0"/>
-                            <w:w w:val="100"/>
-                            <w:sz w:val="21"/>
+                            <w:rFonts w:ascii="Courier New" w:eastAsia="Courier New" w:hAnsi="Courier New" w:cs="Courier New"/>
+                            <w:color w:val="4D4D4C"/>
                           </w:rPr>
-                          <w:t xml:space="preserve"> </w:t>
-                        </w:r>
-                        <w:r>
-                          <w:rPr>
-                            <w:rFonts w:cs="Courier New" w:hAnsi="Courier New" w:eastAsia="Courier New" w:ascii="Courier New"/>
-                            <w:color w:val="4d4d4c"/>
-                            <w:w w:val="100"/>
-                            <w:sz w:val="21"/>
-                          </w:rPr>
-                          <w:t xml:space="preserve">cv2</w:t>
+                          <w:t xml:space="preserve"> cv2</w:t>
                         </w:r>
                       </w:p>
                     </w:txbxContent>
                   </v:textbox>
                 </v:rect>
-                <v:rect id="Rectangle 3372" style="position:absolute;width:1067;height:1765;left:10264;top:2558;" filled="f" stroked="f">
+                <v:rect id="Rectangle 3372" o:spid="_x0000_s1031" style="position:absolute;left:10264;top:2558;width:1068;height:1766;visibility:visible;mso-wrap-style:square;v-text-anchor:top" o:gfxdata="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" filled="f" stroked="f">
                   <v:textbox inset="0,0,0,0">
                     <w:txbxContent>
                       <w:p>
                         <w:pPr>
-                          <w:spacing w:before="0" w:after="160" w:line="259" w:lineRule="auto"/>
+                          <w:spacing w:after="160" w:line="259" w:lineRule="auto"/>
                           <w:ind w:left="0" w:firstLine="0"/>
                         </w:pPr>
                         <w:r>
                           <w:rPr>
-                            <w:rFonts w:cs="Courier New" w:hAnsi="Courier New" w:eastAsia="Courier New" w:ascii="Courier New"/>
-                            <w:color w:val="4d4d4c"/>
-                            <w:sz w:val="21"/>
+                            <w:rFonts w:ascii="Courier New" w:eastAsia="Courier New" w:hAnsi="Courier New" w:cs="Courier New"/>
+                            <w:color w:val="4D4D4C"/>
                           </w:rPr>
                           <w:t xml:space="preserve"> </w:t>
                         </w:r>
@@ -3214,97 +3224,37 @@
                     </w:txbxContent>
                   </v:textbox>
                 </v:rect>
-                <v:rect id="Rectangle 3373" style="position:absolute;width:17084;height:1765;left:2238;top:4368;" filled="f" stroked="f">
+                <v:rect id="Rectangle 3373" o:spid="_x0000_s1032" style="position:absolute;left:2238;top:4368;width:17084;height:1766;visibility:visible;mso-wrap-style:square;v-text-anchor:top" o:gfxdata="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" filled="f" stroked="f">
                   <v:textbox inset="0,0,0,0">
                     <w:txbxContent>
                       <w:p>
                         <w:pPr>
-                          <w:spacing w:before="0" w:after="160" w:line="259" w:lineRule="auto"/>
+                          <w:spacing w:after="160" w:line="259" w:lineRule="auto"/>
                           <w:ind w:left="0" w:firstLine="0"/>
                         </w:pPr>
                         <w:r>
                           <w:rPr>
-                            <w:rFonts w:cs="Courier New" w:hAnsi="Courier New" w:eastAsia="Courier New" w:ascii="Courier New"/>
-                            <w:color w:val="8e908c"/>
-                            <w:w w:val="100"/>
-                            <w:sz w:val="21"/>
+                            <w:rFonts w:ascii="Courier New" w:eastAsia="Courier New" w:hAnsi="Courier New" w:cs="Courier New"/>
+                            <w:color w:val="8E908C"/>
                           </w:rPr>
-                          <w:t xml:space="preserve">#</w:t>
-                        </w:r>
-                        <w:r>
-                          <w:rPr>
-                            <w:rFonts w:cs="Courier New" w:hAnsi="Courier New" w:eastAsia="Courier New" w:ascii="Courier New"/>
-                            <w:color w:val="8e908c"/>
-                            <w:spacing w:val="0"/>
-                            <w:w w:val="100"/>
-                            <w:sz w:val="21"/>
-                          </w:rPr>
-                          <w:t xml:space="preserve"> </w:t>
-                        </w:r>
-                        <w:r>
-                          <w:rPr>
-                            <w:rFonts w:cs="Courier New" w:hAnsi="Courier New" w:eastAsia="Courier New" w:ascii="Courier New"/>
-                            <w:color w:val="8e908c"/>
-                            <w:w w:val="100"/>
-                            <w:sz w:val="21"/>
-                          </w:rPr>
-                          <w:t xml:space="preserve">Load</w:t>
-                        </w:r>
-                        <w:r>
-                          <w:rPr>
-                            <w:rFonts w:cs="Courier New" w:hAnsi="Courier New" w:eastAsia="Courier New" w:ascii="Courier New"/>
-                            <w:color w:val="8e908c"/>
-                            <w:spacing w:val="0"/>
-                            <w:w w:val="100"/>
-                            <w:sz w:val="21"/>
-                          </w:rPr>
-                          <w:t xml:space="preserve"> </w:t>
-                        </w:r>
-                        <w:r>
-                          <w:rPr>
-                            <w:rFonts w:cs="Courier New" w:hAnsi="Courier New" w:eastAsia="Courier New" w:ascii="Courier New"/>
-                            <w:color w:val="8e908c"/>
-                            <w:w w:val="100"/>
-                            <w:sz w:val="21"/>
-                          </w:rPr>
-                          <w:t xml:space="preserve">the</w:t>
-                        </w:r>
-                        <w:r>
-                          <w:rPr>
-                            <w:rFonts w:cs="Courier New" w:hAnsi="Courier New" w:eastAsia="Courier New" w:ascii="Courier New"/>
-                            <w:color w:val="8e908c"/>
-                            <w:spacing w:val="0"/>
-                            <w:w w:val="100"/>
-                            <w:sz w:val="21"/>
-                          </w:rPr>
-                          <w:t xml:space="preserve"> </w:t>
-                        </w:r>
-                        <w:r>
-                          <w:rPr>
-                            <w:rFonts w:cs="Courier New" w:hAnsi="Courier New" w:eastAsia="Courier New" w:ascii="Courier New"/>
-                            <w:color w:val="8e908c"/>
-                            <w:w w:val="100"/>
-                            <w:sz w:val="21"/>
-                          </w:rPr>
-                          <w:t xml:space="preserve">image</w:t>
+                          <w:t># Load the image</w:t>
                         </w:r>
                       </w:p>
                     </w:txbxContent>
                   </v:textbox>
                 </v:rect>
-                <v:rect id="Rectangle 3374" style="position:absolute;width:1067;height:1765;left:15083;top:4368;" filled="f" stroked="f">
+                <v:rect id="Rectangle 3374" o:spid="_x0000_s1033" style="position:absolute;left:15083;top:4368;width:1068;height:1766;visibility:visible;mso-wrap-style:square;v-text-anchor:top" o:gfxdata="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" filled="f" stroked="f">
                   <v:textbox inset="0,0,0,0">
                     <w:txbxContent>
                       <w:p>
                         <w:pPr>
-                          <w:spacing w:before="0" w:after="160" w:line="259" w:lineRule="auto"/>
+                          <w:spacing w:after="160" w:line="259" w:lineRule="auto"/>
                           <w:ind w:left="0" w:firstLine="0"/>
                         </w:pPr>
                         <w:r>
                           <w:rPr>
-                            <w:rFonts w:cs="Courier New" w:hAnsi="Courier New" w:eastAsia="Courier New" w:ascii="Courier New"/>
-                            <w:color w:val="4d4d4c"/>
-                            <w:sz w:val="21"/>
+                            <w:rFonts w:ascii="Courier New" w:eastAsia="Courier New" w:hAnsi="Courier New" w:cs="Courier New"/>
+                            <w:color w:val="4D4D4C"/>
                           </w:rPr>
                           <w:t xml:space="preserve"> </w:t>
                         </w:r>
@@ -3312,120 +3262,75 @@
                     </w:txbxContent>
                   </v:textbox>
                 </v:rect>
-                <v:rect id="Rectangle 3375" style="position:absolute;width:20287;height:1765;left:2238;top:6178;" filled="f" stroked="f">
+                <v:rect id="Rectangle 3375" o:spid="_x0000_s1034" style="position:absolute;left:2238;top:6178;width:20288;height:1765;visibility:visible;mso-wrap-style:square;v-text-anchor:top" o:gfxdata="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" filled="f" stroked="f">
                   <v:textbox inset="0,0,0,0">
                     <w:txbxContent>
                       <w:p>
                         <w:pPr>
-                          <w:spacing w:before="0" w:after="160" w:line="259" w:lineRule="auto"/>
+                          <w:spacing w:after="160" w:line="259" w:lineRule="auto"/>
                           <w:ind w:left="0" w:firstLine="0"/>
                         </w:pPr>
                         <w:r>
                           <w:rPr>
-                            <w:rFonts w:cs="Courier New" w:hAnsi="Courier New" w:eastAsia="Courier New" w:ascii="Courier New"/>
-                            <w:color w:val="4d4d4c"/>
-                            <w:w w:val="100"/>
-                            <w:sz w:val="21"/>
+                            <w:rFonts w:ascii="Courier New" w:eastAsia="Courier New" w:hAnsi="Courier New" w:cs="Courier New"/>
+                            <w:color w:val="4D4D4C"/>
                           </w:rPr>
-                          <w:t xml:space="preserve">image</w:t>
-                        </w:r>
-                        <w:r>
-                          <w:rPr>
-                            <w:rFonts w:cs="Courier New" w:hAnsi="Courier New" w:eastAsia="Courier New" w:ascii="Courier New"/>
-                            <w:color w:val="4d4d4c"/>
-                            <w:spacing w:val="0"/>
-                            <w:w w:val="100"/>
-                            <w:sz w:val="21"/>
-                          </w:rPr>
-                          <w:t xml:space="preserve"> </w:t>
-                        </w:r>
-                        <w:r>
-                          <w:rPr>
-                            <w:rFonts w:cs="Courier New" w:hAnsi="Courier New" w:eastAsia="Courier New" w:ascii="Courier New"/>
-                            <w:color w:val="4d4d4c"/>
-                            <w:w w:val="100"/>
-                            <w:sz w:val="21"/>
-                          </w:rPr>
-                          <w:t xml:space="preserve">=</w:t>
-                        </w:r>
-                        <w:r>
-                          <w:rPr>
-                            <w:rFonts w:cs="Courier New" w:hAnsi="Courier New" w:eastAsia="Courier New" w:ascii="Courier New"/>
-                            <w:color w:val="4d4d4c"/>
-                            <w:spacing w:val="0"/>
-                            <w:w w:val="100"/>
-                            <w:sz w:val="21"/>
-                          </w:rPr>
-                          <w:t xml:space="preserve"> </w:t>
-                        </w:r>
-                        <w:r>
-                          <w:rPr>
-                            <w:rFonts w:cs="Courier New" w:hAnsi="Courier New" w:eastAsia="Courier New" w:ascii="Courier New"/>
-                            <w:color w:val="4d4d4c"/>
-                            <w:w w:val="100"/>
-                            <w:sz w:val="21"/>
-                          </w:rPr>
-                          <w:t xml:space="preserve">cv2.imread(</w:t>
+                          <w:t>image = cv2.imread(</w:t>
                         </w:r>
                       </w:p>
                     </w:txbxContent>
                   </v:textbox>
                 </v:rect>
-                <v:rect id="Rectangle 3376" style="position:absolute;width:13881;height:1765;left:17491;top:6178;" filled="f" stroked="f">
+                <v:rect id="Rectangle 3376" o:spid="_x0000_s1035" style="position:absolute;left:17491;top:6178;width:13881;height:1765;visibility:visible;mso-wrap-style:square;v-text-anchor:top" o:gfxdata="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" filled="f" stroked="f">
                   <v:textbox inset="0,0,0,0">
                     <w:txbxContent>
                       <w:p>
                         <w:pPr>
-                          <w:spacing w:before="0" w:after="160" w:line="259" w:lineRule="auto"/>
+                          <w:spacing w:after="160" w:line="259" w:lineRule="auto"/>
                           <w:ind w:left="0" w:firstLine="0"/>
                         </w:pPr>
                         <w:r>
                           <w:rPr>
-                            <w:rFonts w:cs="Courier New" w:hAnsi="Courier New" w:eastAsia="Courier New" w:ascii="Courier New"/>
-                            <w:color w:val="718c00"/>
-                            <w:w w:val="100"/>
-                            <w:sz w:val="21"/>
+                            <w:rFonts w:ascii="Courier New" w:eastAsia="Courier New" w:hAnsi="Courier New" w:cs="Courier New"/>
+                            <w:color w:val="718C00"/>
                           </w:rPr>
-                          <w:t xml:space="preserve">'example.jpg'</w:t>
+                          <w:t>'example.jpg'</w:t>
                         </w:r>
                       </w:p>
                     </w:txbxContent>
                   </v:textbox>
                 </v:rect>
-                <v:rect id="Rectangle 3377" style="position:absolute;width:1067;height:1765;left:27927;top:6178;" filled="f" stroked="f">
+                <v:rect id="Rectangle 3377" o:spid="_x0000_s1036" style="position:absolute;left:27927;top:6178;width:1068;height:1765;visibility:visible;mso-wrap-style:square;v-text-anchor:top" o:gfxdata="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" filled="f" stroked="f">
                   <v:textbox inset="0,0,0,0">
                     <w:txbxContent>
                       <w:p>
                         <w:pPr>
-                          <w:spacing w:before="0" w:after="160" w:line="259" w:lineRule="auto"/>
+                          <w:spacing w:after="160" w:line="259" w:lineRule="auto"/>
                           <w:ind w:left="0" w:firstLine="0"/>
                         </w:pPr>
                         <w:r>
                           <w:rPr>
-                            <w:rFonts w:cs="Courier New" w:hAnsi="Courier New" w:eastAsia="Courier New" w:ascii="Courier New"/>
-                            <w:color w:val="4d4d4c"/>
-                            <w:w w:val="100"/>
-                            <w:sz w:val="21"/>
+                            <w:rFonts w:ascii="Courier New" w:eastAsia="Courier New" w:hAnsi="Courier New" w:cs="Courier New"/>
+                            <w:color w:val="4D4D4C"/>
                           </w:rPr>
-                          <w:t xml:space="preserve">)</w:t>
+                          <w:t>)</w:t>
                         </w:r>
                       </w:p>
                     </w:txbxContent>
                   </v:textbox>
                 </v:rect>
-                <v:rect id="Rectangle 3378" style="position:absolute;width:1067;height:1765;left:28729;top:6178;" filled="f" stroked="f">
+                <v:rect id="Rectangle 3378" o:spid="_x0000_s1037" style="position:absolute;left:28729;top:6178;width:1068;height:1765;visibility:visible;mso-wrap-style:square;v-text-anchor:top" o:gfxdata="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" filled="f" stroked="f">
                   <v:textbox inset="0,0,0,0">
                     <w:txbxContent>
                       <w:p>
                         <w:pPr>
-                          <w:spacing w:before="0" w:after="160" w:line="259" w:lineRule="auto"/>
+                          <w:spacing w:after="160" w:line="259" w:lineRule="auto"/>
                           <w:ind w:left="0" w:firstLine="0"/>
                         </w:pPr>
                         <w:r>
                           <w:rPr>
-                            <w:rFonts w:cs="Courier New" w:hAnsi="Courier New" w:eastAsia="Courier New" w:ascii="Courier New"/>
-                            <w:color w:val="4d4d4c"/>
-                            <w:sz w:val="21"/>
+                            <w:rFonts w:ascii="Courier New" w:eastAsia="Courier New" w:hAnsi="Courier New" w:cs="Courier New"/>
+                            <w:color w:val="4D4D4C"/>
                           </w:rPr>
                           <w:t xml:space="preserve"> </w:t>
                         </w:r>
@@ -3433,135 +3338,37 @@
                     </w:txbxContent>
                   </v:textbox>
                 </v:rect>
-                <v:rect id="Rectangle 3379" style="position:absolute;width:34168;height:1765;left:2238;top:7987;" filled="f" stroked="f">
+                <v:rect id="Rectangle 3379" o:spid="_x0000_s1038" style="position:absolute;left:2238;top:7987;width:34169;height:1766;visibility:visible;mso-wrap-style:square;v-text-anchor:top" o:gfxdata="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" filled="f" stroked="f">
                   <v:textbox inset="0,0,0,0">
                     <w:txbxContent>
                       <w:p>
                         <w:pPr>
-                          <w:spacing w:before="0" w:after="160" w:line="259" w:lineRule="auto"/>
+                          <w:spacing w:after="160" w:line="259" w:lineRule="auto"/>
                           <w:ind w:left="0" w:firstLine="0"/>
                         </w:pPr>
                         <w:r>
                           <w:rPr>
-                            <w:rFonts w:cs="Courier New" w:hAnsi="Courier New" w:eastAsia="Courier New" w:ascii="Courier New"/>
-                            <w:color w:val="8e908c"/>
-                            <w:w w:val="100"/>
-                            <w:sz w:val="21"/>
+                            <w:rFonts w:ascii="Courier New" w:eastAsia="Courier New" w:hAnsi="Courier New" w:cs="Courier New"/>
+                            <w:color w:val="8E908C"/>
                           </w:rPr>
-                          <w:t xml:space="preserve">#</w:t>
-                        </w:r>
-                        <w:r>
-                          <w:rPr>
-                            <w:rFonts w:cs="Courier New" w:hAnsi="Courier New" w:eastAsia="Courier New" w:ascii="Courier New"/>
-                            <w:color w:val="8e908c"/>
-                            <w:spacing w:val="0"/>
-                            <w:w w:val="100"/>
-                            <w:sz w:val="21"/>
-                          </w:rPr>
-                          <w:t xml:space="preserve"> </w:t>
-                        </w:r>
-                        <w:r>
-                          <w:rPr>
-                            <w:rFonts w:cs="Courier New" w:hAnsi="Courier New" w:eastAsia="Courier New" w:ascii="Courier New"/>
-                            <w:color w:val="8e908c"/>
-                            <w:w w:val="100"/>
-                            <w:sz w:val="21"/>
-                          </w:rPr>
-                          <w:t xml:space="preserve">Convert</w:t>
-                        </w:r>
-                        <w:r>
-                          <w:rPr>
-                            <w:rFonts w:cs="Courier New" w:hAnsi="Courier New" w:eastAsia="Courier New" w:ascii="Courier New"/>
-                            <w:color w:val="8e908c"/>
-                            <w:spacing w:val="0"/>
-                            <w:w w:val="100"/>
-                            <w:sz w:val="21"/>
-                          </w:rPr>
-                          <w:t xml:space="preserve"> </w:t>
-                        </w:r>
-                        <w:r>
-                          <w:rPr>
-                            <w:rFonts w:cs="Courier New" w:hAnsi="Courier New" w:eastAsia="Courier New" w:ascii="Courier New"/>
-                            <w:color w:val="8e908c"/>
-                            <w:w w:val="100"/>
-                            <w:sz w:val="21"/>
-                          </w:rPr>
-                          <w:t xml:space="preserve">the</w:t>
-                        </w:r>
-                        <w:r>
-                          <w:rPr>
-                            <w:rFonts w:cs="Courier New" w:hAnsi="Courier New" w:eastAsia="Courier New" w:ascii="Courier New"/>
-                            <w:color w:val="8e908c"/>
-                            <w:spacing w:val="0"/>
-                            <w:w w:val="100"/>
-                            <w:sz w:val="21"/>
-                          </w:rPr>
-                          <w:t xml:space="preserve"> </w:t>
-                        </w:r>
-                        <w:r>
-                          <w:rPr>
-                            <w:rFonts w:cs="Courier New" w:hAnsi="Courier New" w:eastAsia="Courier New" w:ascii="Courier New"/>
-                            <w:color w:val="8e908c"/>
-                            <w:w w:val="100"/>
-                            <w:sz w:val="21"/>
-                          </w:rPr>
-                          <w:t xml:space="preserve">image</w:t>
-                        </w:r>
-                        <w:r>
-                          <w:rPr>
-                            <w:rFonts w:cs="Courier New" w:hAnsi="Courier New" w:eastAsia="Courier New" w:ascii="Courier New"/>
-                            <w:color w:val="8e908c"/>
-                            <w:spacing w:val="0"/>
-                            <w:w w:val="100"/>
-                            <w:sz w:val="21"/>
-                          </w:rPr>
-                          <w:t xml:space="preserve"> </w:t>
-                        </w:r>
-                        <w:r>
-                          <w:rPr>
-                            <w:rFonts w:cs="Courier New" w:hAnsi="Courier New" w:eastAsia="Courier New" w:ascii="Courier New"/>
-                            <w:color w:val="8e908c"/>
-                            <w:w w:val="100"/>
-                            <w:sz w:val="21"/>
-                          </w:rPr>
-                          <w:t xml:space="preserve">to</w:t>
-                        </w:r>
-                        <w:r>
-                          <w:rPr>
-                            <w:rFonts w:cs="Courier New" w:hAnsi="Courier New" w:eastAsia="Courier New" w:ascii="Courier New"/>
-                            <w:color w:val="8e908c"/>
-                            <w:spacing w:val="0"/>
-                            <w:w w:val="100"/>
-                            <w:sz w:val="21"/>
-                          </w:rPr>
-                          <w:t xml:space="preserve"> </w:t>
-                        </w:r>
-                        <w:r>
-                          <w:rPr>
-                            <w:rFonts w:cs="Courier New" w:hAnsi="Courier New" w:eastAsia="Courier New" w:ascii="Courier New"/>
-                            <w:color w:val="8e908c"/>
-                            <w:w w:val="100"/>
-                            <w:sz w:val="21"/>
-                          </w:rPr>
-                          <w:t xml:space="preserve">grayscale</w:t>
+                          <w:t># Convert the image to grayscale</w:t>
                         </w:r>
                       </w:p>
                     </w:txbxContent>
                   </v:textbox>
                 </v:rect>
-                <v:rect id="Rectangle 3380" style="position:absolute;width:1067;height:1765;left:27929;top:7987;" filled="f" stroked="f">
+                <v:rect id="Rectangle 3380" o:spid="_x0000_s1039" style="position:absolute;left:27929;top:7987;width:1067;height:1766;visibility:visible;mso-wrap-style:square;v-text-anchor:top" o:gfxdata="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" filled="f" stroked="f">
                   <v:textbox inset="0,0,0,0">
                     <w:txbxContent>
                       <w:p>
                         <w:pPr>
-                          <w:spacing w:before="0" w:after="160" w:line="259" w:lineRule="auto"/>
+                          <w:spacing w:after="160" w:line="259" w:lineRule="auto"/>
                           <w:ind w:left="0" w:firstLine="0"/>
                         </w:pPr>
                         <w:r>
                           <w:rPr>
-                            <w:rFonts w:cs="Courier New" w:hAnsi="Courier New" w:eastAsia="Courier New" w:ascii="Courier New"/>
-                            <w:color w:val="4d4d4c"/>
-                            <w:sz w:val="21"/>
+                            <w:rFonts w:ascii="Courier New" w:eastAsia="Courier New" w:hAnsi="Courier New" w:cs="Courier New"/>
+                            <w:color w:val="4D4D4C"/>
                           </w:rPr>
                           <w:t xml:space="preserve"> </w:t>
                         </w:r>
@@ -3569,97 +3376,46 @@
                     </w:txbxContent>
                   </v:textbox>
                 </v:rect>
-                <v:rect id="Rectangle 3381" style="position:absolute;width:55524;height:1765;left:2238;top:9797;" filled="f" stroked="f">
+                <v:rect id="Rectangle 3381" o:spid="_x0000_s1040" style="position:absolute;left:2238;top:9797;width:55524;height:1766;visibility:visible;mso-wrap-style:square;v-text-anchor:top" o:gfxdata="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" filled="f" stroked="f">
                   <v:textbox inset="0,0,0,0">
                     <w:txbxContent>
                       <w:p>
                         <w:pPr>
-                          <w:spacing w:before="0" w:after="160" w:line="259" w:lineRule="auto"/>
+                          <w:spacing w:after="160" w:line="259" w:lineRule="auto"/>
                           <w:ind w:left="0" w:firstLine="0"/>
                         </w:pPr>
+                        <w:proofErr w:type="spellStart"/>
                         <w:r>
                           <w:rPr>
-                            <w:rFonts w:cs="Courier New" w:hAnsi="Courier New" w:eastAsia="Courier New" w:ascii="Courier New"/>
-                            <w:color w:val="4d4d4c"/>
-                            <w:w w:val="100"/>
-                            <w:sz w:val="21"/>
+                            <w:rFonts w:ascii="Courier New" w:eastAsia="Courier New" w:hAnsi="Courier New" w:cs="Courier New"/>
+                            <w:color w:val="4D4D4C"/>
                           </w:rPr>
-                          <w:t xml:space="preserve">gray_image</w:t>
+                          <w:t>gray_image</w:t>
                         </w:r>
+                        <w:proofErr w:type="spellEnd"/>
                         <w:r>
                           <w:rPr>
-                            <w:rFonts w:cs="Courier New" w:hAnsi="Courier New" w:eastAsia="Courier New" w:ascii="Courier New"/>
-                            <w:color w:val="4d4d4c"/>
-                            <w:spacing w:val="0"/>
-                            <w:w w:val="100"/>
-                            <w:sz w:val="21"/>
+                            <w:rFonts w:ascii="Courier New" w:eastAsia="Courier New" w:hAnsi="Courier New" w:cs="Courier New"/>
+                            <w:color w:val="4D4D4C"/>
                           </w:rPr>
-                          <w:t xml:space="preserve"> </w:t>
-                        </w:r>
-                        <w:r>
-                          <w:rPr>
-                            <w:rFonts w:cs="Courier New" w:hAnsi="Courier New" w:eastAsia="Courier New" w:ascii="Courier New"/>
-                            <w:color w:val="4d4d4c"/>
-                            <w:w w:val="100"/>
-                            <w:sz w:val="21"/>
-                          </w:rPr>
-                          <w:t xml:space="preserve">=</w:t>
-                        </w:r>
-                        <w:r>
-                          <w:rPr>
-                            <w:rFonts w:cs="Courier New" w:hAnsi="Courier New" w:eastAsia="Courier New" w:ascii="Courier New"/>
-                            <w:color w:val="4d4d4c"/>
-                            <w:spacing w:val="0"/>
-                            <w:w w:val="100"/>
-                            <w:sz w:val="21"/>
-                          </w:rPr>
-                          <w:t xml:space="preserve"> </w:t>
-                        </w:r>
-                        <w:r>
-                          <w:rPr>
-                            <w:rFonts w:cs="Courier New" w:hAnsi="Courier New" w:eastAsia="Courier New" w:ascii="Courier New"/>
-                            <w:color w:val="4d4d4c"/>
-                            <w:w w:val="100"/>
-                            <w:sz w:val="21"/>
-                          </w:rPr>
-                          <w:t xml:space="preserve">cv2.cvtColor(image,</w:t>
-                        </w:r>
-                        <w:r>
-                          <w:rPr>
-                            <w:rFonts w:cs="Courier New" w:hAnsi="Courier New" w:eastAsia="Courier New" w:ascii="Courier New"/>
-                            <w:color w:val="4d4d4c"/>
-                            <w:spacing w:val="0"/>
-                            <w:w w:val="100"/>
-                            <w:sz w:val="21"/>
-                          </w:rPr>
-                          <w:t xml:space="preserve"> </w:t>
-                        </w:r>
-                        <w:r>
-                          <w:rPr>
-                            <w:rFonts w:cs="Courier New" w:hAnsi="Courier New" w:eastAsia="Courier New" w:ascii="Courier New"/>
-                            <w:color w:val="4d4d4c"/>
-                            <w:w w:val="100"/>
-                            <w:sz w:val="21"/>
-                          </w:rPr>
-                          <w:t xml:space="preserve">cv2.COLOR_BGR2GRAY)</w:t>
+                          <w:t xml:space="preserve"> = cv2.cvtColor(image, cv2.COLOR_BGR2GRAY)</w:t>
                         </w:r>
                       </w:p>
                     </w:txbxContent>
                   </v:textbox>
                 </v:rect>
-                <v:rect id="Rectangle 3382" style="position:absolute;width:1067;height:1765;left:43984;top:9797;" filled="f" stroked="f">
+                <v:rect id="Rectangle 3382" o:spid="_x0000_s1041" style="position:absolute;left:43984;top:9797;width:1068;height:1766;visibility:visible;mso-wrap-style:square;v-text-anchor:top" o:gfxdata="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" filled="f" stroked="f">
                   <v:textbox inset="0,0,0,0">
                     <w:txbxContent>
                       <w:p>
                         <w:pPr>
-                          <w:spacing w:before="0" w:after="160" w:line="259" w:lineRule="auto"/>
+                          <w:spacing w:after="160" w:line="259" w:lineRule="auto"/>
                           <w:ind w:left="0" w:firstLine="0"/>
                         </w:pPr>
                         <w:r>
                           <w:rPr>
-                            <w:rFonts w:cs="Courier New" w:hAnsi="Courier New" w:eastAsia="Courier New" w:ascii="Courier New"/>
-                            <w:color w:val="4d4d4c"/>
-                            <w:sz w:val="21"/>
+                            <w:rFonts w:ascii="Courier New" w:eastAsia="Courier New" w:hAnsi="Courier New" w:cs="Courier New"/>
+                            <w:color w:val="4D4D4C"/>
                           </w:rPr>
                           <w:t xml:space="preserve"> </w:t>
                         </w:r>
@@ -3667,154 +3423,37 @@
                     </w:txbxContent>
                   </v:textbox>
                 </v:rect>
-                <v:rect id="Rectangle 3383" style="position:absolute;width:39507;height:1765;left:2238;top:11607;" filled="f" stroked="f">
+                <v:rect id="Rectangle 3383" o:spid="_x0000_s1042" style="position:absolute;left:2238;top:11607;width:39507;height:1766;visibility:visible;mso-wrap-style:square;v-text-anchor:top" o:gfxdata="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" filled="f" stroked="f">
                   <v:textbox inset="0,0,0,0">
                     <w:txbxContent>
                       <w:p>
                         <w:pPr>
-                          <w:spacing w:before="0" w:after="160" w:line="259" w:lineRule="auto"/>
+                          <w:spacing w:after="160" w:line="259" w:lineRule="auto"/>
                           <w:ind w:left="0" w:firstLine="0"/>
                         </w:pPr>
                         <w:r>
                           <w:rPr>
-                            <w:rFonts w:cs="Courier New" w:hAnsi="Courier New" w:eastAsia="Courier New" w:ascii="Courier New"/>
-                            <w:color w:val="8e908c"/>
-                            <w:w w:val="100"/>
-                            <w:sz w:val="21"/>
+                            <w:rFonts w:ascii="Courier New" w:eastAsia="Courier New" w:hAnsi="Courier New" w:cs="Courier New"/>
+                            <w:color w:val="8E908C"/>
                           </w:rPr>
-                          <w:t xml:space="preserve">#</w:t>
-                        </w:r>
-                        <w:r>
-                          <w:rPr>
-                            <w:rFonts w:cs="Courier New" w:hAnsi="Courier New" w:eastAsia="Courier New" w:ascii="Courier New"/>
-                            <w:color w:val="8e908c"/>
-                            <w:spacing w:val="0"/>
-                            <w:w w:val="100"/>
-                            <w:sz w:val="21"/>
-                          </w:rPr>
-                          <w:t xml:space="preserve"> </w:t>
-                        </w:r>
-                        <w:r>
-                          <w:rPr>
-                            <w:rFonts w:cs="Courier New" w:hAnsi="Courier New" w:eastAsia="Courier New" w:ascii="Courier New"/>
-                            <w:color w:val="8e908c"/>
-                            <w:w w:val="100"/>
-                            <w:sz w:val="21"/>
-                          </w:rPr>
-                          <w:t xml:space="preserve">Save</w:t>
-                        </w:r>
-                        <w:r>
-                          <w:rPr>
-                            <w:rFonts w:cs="Courier New" w:hAnsi="Courier New" w:eastAsia="Courier New" w:ascii="Courier New"/>
-                            <w:color w:val="8e908c"/>
-                            <w:spacing w:val="0"/>
-                            <w:w w:val="100"/>
-                            <w:sz w:val="21"/>
-                          </w:rPr>
-                          <w:t xml:space="preserve"> </w:t>
-                        </w:r>
-                        <w:r>
-                          <w:rPr>
-                            <w:rFonts w:cs="Courier New" w:hAnsi="Courier New" w:eastAsia="Courier New" w:ascii="Courier New"/>
-                            <w:color w:val="8e908c"/>
-                            <w:w w:val="100"/>
-                            <w:sz w:val="21"/>
-                          </w:rPr>
-                          <w:t xml:space="preserve">or</w:t>
-                        </w:r>
-                        <w:r>
-                          <w:rPr>
-                            <w:rFonts w:cs="Courier New" w:hAnsi="Courier New" w:eastAsia="Courier New" w:ascii="Courier New"/>
-                            <w:color w:val="8e908c"/>
-                            <w:spacing w:val="0"/>
-                            <w:w w:val="100"/>
-                            <w:sz w:val="21"/>
-                          </w:rPr>
-                          <w:t xml:space="preserve"> </w:t>
-                        </w:r>
-                        <w:r>
-                          <w:rPr>
-                            <w:rFonts w:cs="Courier New" w:hAnsi="Courier New" w:eastAsia="Courier New" w:ascii="Courier New"/>
-                            <w:color w:val="8e908c"/>
-                            <w:w w:val="100"/>
-                            <w:sz w:val="21"/>
-                          </w:rPr>
-                          <w:t xml:space="preserve">display</w:t>
-                        </w:r>
-                        <w:r>
-                          <w:rPr>
-                            <w:rFonts w:cs="Courier New" w:hAnsi="Courier New" w:eastAsia="Courier New" w:ascii="Courier New"/>
-                            <w:color w:val="8e908c"/>
-                            <w:spacing w:val="0"/>
-                            <w:w w:val="100"/>
-                            <w:sz w:val="21"/>
-                          </w:rPr>
-                          <w:t xml:space="preserve"> </w:t>
-                        </w:r>
-                        <w:r>
-                          <w:rPr>
-                            <w:rFonts w:cs="Courier New" w:hAnsi="Courier New" w:eastAsia="Courier New" w:ascii="Courier New"/>
-                            <w:color w:val="8e908c"/>
-                            <w:w w:val="100"/>
-                            <w:sz w:val="21"/>
-                          </w:rPr>
-                          <w:t xml:space="preserve">the</w:t>
-                        </w:r>
-                        <w:r>
-                          <w:rPr>
-                            <w:rFonts w:cs="Courier New" w:hAnsi="Courier New" w:eastAsia="Courier New" w:ascii="Courier New"/>
-                            <w:color w:val="8e908c"/>
-                            <w:spacing w:val="0"/>
-                            <w:w w:val="100"/>
-                            <w:sz w:val="21"/>
-                          </w:rPr>
-                          <w:t xml:space="preserve"> </w:t>
-                        </w:r>
-                        <w:r>
-                          <w:rPr>
-                            <w:rFonts w:cs="Courier New" w:hAnsi="Courier New" w:eastAsia="Courier New" w:ascii="Courier New"/>
-                            <w:color w:val="8e908c"/>
-                            <w:w w:val="100"/>
-                            <w:sz w:val="21"/>
-                          </w:rPr>
-                          <w:t xml:space="preserve">processed</w:t>
-                        </w:r>
-                        <w:r>
-                          <w:rPr>
-                            <w:rFonts w:cs="Courier New" w:hAnsi="Courier New" w:eastAsia="Courier New" w:ascii="Courier New"/>
-                            <w:color w:val="8e908c"/>
-                            <w:spacing w:val="0"/>
-                            <w:w w:val="100"/>
-                            <w:sz w:val="21"/>
-                          </w:rPr>
-                          <w:t xml:space="preserve"> </w:t>
-                        </w:r>
-                        <w:r>
-                          <w:rPr>
-                            <w:rFonts w:cs="Courier New" w:hAnsi="Courier New" w:eastAsia="Courier New" w:ascii="Courier New"/>
-                            <w:color w:val="8e908c"/>
-                            <w:w w:val="100"/>
-                            <w:sz w:val="21"/>
-                          </w:rPr>
-                          <w:t xml:space="preserve">image</w:t>
+                          <w:t># Save or display the processed image</w:t>
                         </w:r>
                       </w:p>
                     </w:txbxContent>
                   </v:textbox>
                 </v:rect>
-                <v:rect id="Rectangle 3384" style="position:absolute;width:1067;height:1765;left:31942;top:11607;" filled="f" stroked="f">
+                <v:rect id="Rectangle 3384" o:spid="_x0000_s1043" style="position:absolute;left:31942;top:11607;width:1068;height:1766;visibility:visible;mso-wrap-style:square;v-text-anchor:top" o:gfxdata="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" filled="f" stroked="f">
                   <v:textbox inset="0,0,0,0">
                     <w:txbxContent>
                       <w:p>
                         <w:pPr>
-                          <w:spacing w:before="0" w:after="160" w:line="259" w:lineRule="auto"/>
+                          <w:spacing w:after="160" w:line="259" w:lineRule="auto"/>
                           <w:ind w:left="0" w:firstLine="0"/>
                         </w:pPr>
                         <w:r>
                           <w:rPr>
-                            <w:rFonts w:cs="Courier New" w:hAnsi="Courier New" w:eastAsia="Courier New" w:ascii="Courier New"/>
-                            <w:color w:val="4d4d4c"/>
-                            <w:sz w:val="21"/>
+                            <w:rFonts w:ascii="Courier New" w:eastAsia="Courier New" w:hAnsi="Courier New" w:cs="Courier New"/>
+                            <w:color w:val="4D4D4C"/>
                           </w:rPr>
                           <w:t xml:space="preserve"> </w:t>
                         </w:r>
@@ -3822,101 +3461,91 @@
                     </w:txbxContent>
                   </v:textbox>
                 </v:rect>
-                <v:rect id="Rectangle 3385" style="position:absolute;width:12813;height:1765;left:2238;top:13417;" filled="f" stroked="f">
+                <v:rect id="Rectangle 3385" o:spid="_x0000_s1044" style="position:absolute;left:2238;top:13417;width:12813;height:1765;visibility:visible;mso-wrap-style:square;v-text-anchor:top" o:gfxdata="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" filled="f" stroked="f">
                   <v:textbox inset="0,0,0,0">
                     <w:txbxContent>
                       <w:p>
                         <w:pPr>
-                          <w:spacing w:before="0" w:after="160" w:line="259" w:lineRule="auto"/>
+                          <w:spacing w:after="160" w:line="259" w:lineRule="auto"/>
                           <w:ind w:left="0" w:firstLine="0"/>
                         </w:pPr>
                         <w:r>
                           <w:rPr>
-                            <w:rFonts w:cs="Courier New" w:hAnsi="Courier New" w:eastAsia="Courier New" w:ascii="Courier New"/>
-                            <w:color w:val="4d4d4c"/>
-                            <w:w w:val="100"/>
-                            <w:sz w:val="21"/>
+                            <w:rFonts w:ascii="Courier New" w:eastAsia="Courier New" w:hAnsi="Courier New" w:cs="Courier New"/>
+                            <w:color w:val="4D4D4C"/>
                           </w:rPr>
-                          <w:t xml:space="preserve">cv2.imwrite(</w:t>
+                          <w:t>cv2.imwrite(</w:t>
                         </w:r>
                       </w:p>
                     </w:txbxContent>
                   </v:textbox>
                 </v:rect>
-                <v:rect id="Rectangle 3386" style="position:absolute;width:19219;height:1765;left:11872;top:13417;" filled="f" stroked="f">
+                <v:rect id="Rectangle 3386" o:spid="_x0000_s1045" style="position:absolute;left:11872;top:13417;width:19219;height:1765;visibility:visible;mso-wrap-style:square;v-text-anchor:top" o:gfxdata="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" filled="f" stroked="f">
                   <v:textbox inset="0,0,0,0">
                     <w:txbxContent>
                       <w:p>
                         <w:pPr>
-                          <w:spacing w:before="0" w:after="160" w:line="259" w:lineRule="auto"/>
+                          <w:spacing w:after="160" w:line="259" w:lineRule="auto"/>
                           <w:ind w:left="0" w:firstLine="0"/>
                         </w:pPr>
                         <w:r>
                           <w:rPr>
-                            <w:rFonts w:cs="Courier New" w:hAnsi="Courier New" w:eastAsia="Courier New" w:ascii="Courier New"/>
-                            <w:color w:val="718c00"/>
-                            <w:w w:val="100"/>
-                            <w:sz w:val="21"/>
+                            <w:rFonts w:ascii="Courier New" w:eastAsia="Courier New" w:hAnsi="Courier New" w:cs="Courier New"/>
+                            <w:color w:val="718C00"/>
                           </w:rPr>
-                          <w:t xml:space="preserve">'gray_example.jpg'</w:t>
+                          <w:t>'gray_example.jpg'</w:t>
                         </w:r>
                       </w:p>
                     </w:txbxContent>
                   </v:textbox>
                 </v:rect>
-                <v:rect id="Rectangle 3387" style="position:absolute;width:13881;height:1765;left:26321;top:13417;" filled="f" stroked="f">
+                <v:rect id="Rectangle 3387" o:spid="_x0000_s1046" style="position:absolute;left:26321;top:13417;width:13881;height:1765;visibility:visible;mso-wrap-style:square;v-text-anchor:top" o:gfxdata="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" filled="f" stroked="f">
                   <v:textbox inset="0,0,0,0">
                     <w:txbxContent>
                       <w:p>
                         <w:pPr>
-                          <w:spacing w:before="0" w:after="160" w:line="259" w:lineRule="auto"/>
+                          <w:spacing w:after="160" w:line="259" w:lineRule="auto"/>
                           <w:ind w:left="0" w:firstLine="0"/>
                         </w:pPr>
                         <w:r>
                           <w:rPr>
-                            <w:rFonts w:cs="Courier New" w:hAnsi="Courier New" w:eastAsia="Courier New" w:ascii="Courier New"/>
-                            <w:color w:val="4d4d4c"/>
-                            <w:w w:val="100"/>
-                            <w:sz w:val="21"/>
+                            <w:rFonts w:ascii="Courier New" w:eastAsia="Courier New" w:hAnsi="Courier New" w:cs="Courier New"/>
+                            <w:color w:val="4D4D4C"/>
                           </w:rPr>
-                          <w:t xml:space="preserve">,</w:t>
+                          <w:t xml:space="preserve">, </w:t>
                         </w:r>
+                        <w:proofErr w:type="spellStart"/>
                         <w:r>
                           <w:rPr>
-                            <w:rFonts w:cs="Courier New" w:hAnsi="Courier New" w:eastAsia="Courier New" w:ascii="Courier New"/>
-                            <w:color w:val="4d4d4c"/>
-                            <w:spacing w:val="0"/>
-                            <w:w w:val="100"/>
-                            <w:sz w:val="21"/>
+                            <w:rFonts w:ascii="Courier New" w:eastAsia="Courier New" w:hAnsi="Courier New" w:cs="Courier New"/>
+                            <w:color w:val="4D4D4C"/>
                           </w:rPr>
-                          <w:t xml:space="preserve"> </w:t>
+                          <w:t>gray_image</w:t>
                         </w:r>
+                        <w:proofErr w:type="spellEnd"/>
                         <w:r>
                           <w:rPr>
-                            <w:rFonts w:cs="Courier New" w:hAnsi="Courier New" w:eastAsia="Courier New" w:ascii="Courier New"/>
-                            <w:color w:val="4d4d4c"/>
-                            <w:w w:val="100"/>
-                            <w:sz w:val="21"/>
+                            <w:rFonts w:ascii="Courier New" w:eastAsia="Courier New" w:hAnsi="Courier New" w:cs="Courier New"/>
+                            <w:color w:val="4D4D4C"/>
                           </w:rPr>
-                          <w:t xml:space="preserve">gray_image)</w:t>
+                          <w:t>)</w:t>
                         </w:r>
                       </w:p>
                     </w:txbxContent>
                   </v:textbox>
                 </v:rect>
-                <v:rect id="Rectangle 3388" style="position:absolute;width:1067;height:1765;left:36757;top:13417;" filled="f" stroked="f">
+                <v:rect id="Rectangle 3388" o:spid="_x0000_s1047" style="position:absolute;left:36757;top:13417;width:1068;height:1765;visibility:visible;mso-wrap-style:square;v-text-anchor:top" o:gfxdata="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" filled="f" stroked="f">
                   <v:textbox inset="0,0,0,0">
                     <w:txbxContent>
                       <w:p>
                         <w:pPr>
-                          <w:spacing w:before="0" w:after="160" w:line="259" w:lineRule="auto"/>
+                          <w:spacing w:after="160" w:line="259" w:lineRule="auto"/>
                           <w:ind w:left="0" w:firstLine="0"/>
                         </w:pPr>
                         <w:r>
                           <w:rPr>
-                            <w:rFonts w:cs="Courier New" w:hAnsi="Courier New" w:eastAsia="Courier New" w:ascii="Courier New"/>
-                            <w:color w:val="4d4d4c"/>
-                            <w:sz w:val="21"/>
+                            <w:rFonts w:ascii="Courier New" w:eastAsia="Courier New" w:hAnsi="Courier New" w:cs="Courier New"/>
+                            <w:color w:val="4D4D4C"/>
                           </w:rPr>
                           <w:t xml:space="preserve"> </w:t>
                         </w:r>
@@ -3924,6 +3553,7 @@
                     </w:txbxContent>
                   </v:textbox>
                 </v:rect>
+                <w10:anchorlock/>
               </v:group>
             </w:pict>
           </mc:Fallback>
@@ -7120,83 +6750,964 @@
       <w:r>
         <w:t xml:space="preserve">Educational Focus: Emphasis on hands-on learning and practical applications of machine learning and computer vision </w:t>
       </w:r>
+    </w:p>
+    <w:p>
+      <w:pPr>
+        <w:spacing w:before="315" w:after="105" w:line="360" w:lineRule="auto"/>
+        <w:ind w:left="-30"/>
+      </w:pPr>
       <w:r>
         <w:rPr>
-          <w:noProof/>
+          <w:rFonts w:ascii="inter" w:eastAsia="inter" w:hAnsi="inter" w:cs="inter"/>
+          <w:b/>
+          <w:sz w:val="24"/>
         </w:rPr>
-        <w:drawing>
-          <wp:inline distT="0" distB="0" distL="0" distR="0" wp14:anchorId="3F3AB9CC" wp14:editId="4AF69017">
-            <wp:extent cx="152400" cy="152400"/>
-            <wp:effectExtent l="0" t="0" r="0" b="0"/>
-            <wp:docPr id="7988" name="Picture 7988"/>
-            <wp:cNvGraphicFramePr/>
-            <a:graphic xmlns:a="http://schemas.openxmlformats.org/drawingml/2006/main">
-              <a:graphicData uri="http://schemas.openxmlformats.org/drawingml/2006/picture">
-                <pic:pic xmlns:pic="http://schemas.openxmlformats.org/drawingml/2006/picture">
-                  <pic:nvPicPr>
-                    <pic:cNvPr id="7988" name="Picture 7988"/>
-                    <pic:cNvPicPr/>
-                  </pic:nvPicPr>
-                  <pic:blipFill>
-                    <a:blip r:embed="rId7"/>
-                    <a:stretch>
-                      <a:fillRect/>
-                    </a:stretch>
-                  </pic:blipFill>
-                  <pic:spPr>
-                    <a:xfrm>
-                      <a:off x="0" y="0"/>
-                      <a:ext cx="152400" cy="152400"/>
-                    </a:xfrm>
-                    <a:prstGeom prst="rect">
-                      <a:avLst/>
-                    </a:prstGeom>
-                  </pic:spPr>
-                </pic:pic>
-              </a:graphicData>
-            </a:graphic>
-          </wp:inline>
-        </w:drawing>
-      </w:r>
-      <w:r>
-        <w:t>Image description</w:t>
-      </w:r>
-    </w:p>
-    <w:p>
-      <w:pPr>
-        <w:spacing w:after="306"/>
-        <w:ind w:right="27"/>
-      </w:pPr>
-      <w:r>
-        <w:t>##############STOOPPPEED HERE############</w:t>
-      </w:r>
-    </w:p>
-    <w:p>
-      <w:pPr>
-        <w:pStyle w:val="Heading1"/>
-        <w:ind w:left="-5"/>
-      </w:pPr>
-      <w:r>
-        <w:t>The Problem We're Solving</w:t>
-      </w:r>
-    </w:p>
-    <w:p>
-      <w:pPr>
-        <w:spacing w:after="297"/>
-        <w:ind w:right="27"/>
-      </w:pPr>
-      <w:r>
-        <w:t xml:space="preserve">As mentioned earlier, the </w:t>
+        <w:t>The Problem We’re Solving</w:t>
+      </w:r>
+    </w:p>
+    <w:p>
+      <w:pPr>
+        <w:spacing w:after="210" w:line="360" w:lineRule="auto"/>
+      </w:pPr>
+      <w:r>
+        <w:rPr>
+          <w:rFonts w:ascii="inter" w:eastAsia="inter" w:hAnsi="inter" w:cs="inter"/>
+        </w:rPr>
+        <w:t>This project addresses the systemic complexity of deploying real-time computer vision on resource-constrained hardware while maintaining educational accessibility. Our solution bridges the gap between theoretical machine learning concepts and practical robotics implementation through seven key phases:</w:t>
+      </w:r>
+    </w:p>
+    <w:p>
+      <w:pPr>
+        <w:numPr>
+          <w:ilvl w:val="0"/>
+          <w:numId w:val="1"/>
+        </w:numPr>
+        <w:spacing w:after="210" w:line="360" w:lineRule="auto"/>
+      </w:pPr>
+      <w:r>
+        <w:rPr>
+          <w:rFonts w:ascii="inter" w:eastAsia="inter" w:hAnsi="inter" w:cs="inter"/>
+          <w:b/>
+        </w:rPr>
+        <w:t>Ubuntu OS Imaging &amp; Development Environment Configuration</w:t>
+      </w:r>
+    </w:p>
+    <w:p>
+      <w:pPr>
+        <w:numPr>
+          <w:ilvl w:val="1"/>
+          <w:numId w:val="1"/>
+        </w:numPr>
+        <w:spacing w:before="105" w:after="105" w:line="360" w:lineRule="auto"/>
+      </w:pPr>
+      <w:r>
+        <w:rPr>
+          <w:rFonts w:ascii="inter" w:eastAsia="inter" w:hAnsi="inter" w:cs="inter"/>
+        </w:rPr>
+        <w:t xml:space="preserve">Created reproducible SD card images with preconfigured </w:t>
+      </w:r>
+      <w:r>
+        <w:rPr>
+          <w:rFonts w:ascii="inter" w:eastAsia="inter" w:hAnsi="inter" w:cs="inter"/>
+        </w:rPr>
+        <w:t>Ubuntu Mate</w:t>
+      </w:r>
+      <w:r>
+        <w:rPr>
+          <w:rFonts w:ascii="inter" w:eastAsia="inter" w:hAnsi="inter" w:cs="inter"/>
+        </w:rPr>
+        <w:t xml:space="preserve"> made for Raspberry Pi 4</w:t>
+      </w:r>
+      <w:r>
+        <w:rPr>
+          <w:rFonts w:ascii="inter" w:eastAsia="inter" w:hAnsi="inter" w:cs="inter"/>
+        </w:rPr>
+        <w:t>, ROS</w:t>
+      </w:r>
+      <w:r>
+        <w:rPr>
+          <w:rFonts w:ascii="inter" w:eastAsia="inter" w:hAnsi="inter" w:cs="inter"/>
+        </w:rPr>
+        <w:t xml:space="preserve"> Arm Library from the Yahboom Dofbot (Nicknamed “</w:t>
       </w:r>
       <w:proofErr w:type="spellStart"/>
       <w:r>
-        <w:t>SmartVision</w:t>
+        <w:rPr>
+          <w:rFonts w:ascii="inter" w:eastAsia="inter" w:hAnsi="inter" w:cs="inter"/>
+        </w:rPr>
+        <w:t>Doffy</w:t>
       </w:r>
       <w:proofErr w:type="spellEnd"/>
       <w:r>
-        <w:t xml:space="preserve"> project addresses a significant gap in the current landscape of machine learning and computer vision education. We now turn our focus to the specific problem we are solving: the challenges faced by students in organizing and categorizing information effectively. Our solution addresses this by creating an automated system that can:</w:t>
-      </w:r>
-    </w:p>
+        <w:rPr>
+          <w:rFonts w:ascii="inter" w:eastAsia="inter" w:hAnsi="inter" w:cs="inter"/>
+        </w:rPr>
+        <w:t>”) Robotic Arm</w:t>
+      </w:r>
+      <w:r>
+        <w:rPr>
+          <w:rFonts w:ascii="inter" w:eastAsia="inter" w:hAnsi="inter" w:cs="inter"/>
+        </w:rPr>
+        <w:t>, Jupyter Lab</w:t>
+      </w:r>
+      <w:r>
+        <w:rPr>
+          <w:rFonts w:ascii="inter" w:eastAsia="inter" w:hAnsi="inter" w:cs="inter"/>
+        </w:rPr>
+        <w:t xml:space="preserve">, OpenCV 4.8, </w:t>
+      </w:r>
+      <w:r>
+        <w:rPr>
+          <w:rFonts w:ascii="inter" w:eastAsia="inter" w:hAnsi="inter" w:cs="inter"/>
+        </w:rPr>
+        <w:t xml:space="preserve">torchvision, </w:t>
+      </w:r>
+      <w:r>
+        <w:rPr>
+          <w:rFonts w:ascii="inter" w:eastAsia="inter" w:hAnsi="inter" w:cs="inter"/>
+        </w:rPr>
+        <w:t>and</w:t>
+      </w:r>
+      <w:r>
+        <w:rPr>
+          <w:rFonts w:ascii="inter" w:eastAsia="inter" w:hAnsi="inter" w:cs="inter"/>
+        </w:rPr>
+        <w:t xml:space="preserve"> related</w:t>
+      </w:r>
+      <w:r>
+        <w:rPr>
+          <w:rFonts w:ascii="inter" w:eastAsia="inter" w:hAnsi="inter" w:cs="inter"/>
+        </w:rPr>
+        <w:t xml:space="preserve"> TensorFlow Lite dependencies</w:t>
+      </w:r>
+    </w:p>
+    <w:p>
+      <w:pPr>
+        <w:numPr>
+          <w:ilvl w:val="1"/>
+          <w:numId w:val="1"/>
+        </w:numPr>
+        <w:spacing w:before="105" w:after="105" w:line="360" w:lineRule="auto"/>
+      </w:pPr>
+      <w:r>
+        <w:rPr>
+          <w:rFonts w:ascii="inter" w:eastAsia="inter" w:hAnsi="inter" w:cs="inter"/>
+        </w:rPr>
+        <w:t>Developed automated bash scripts (</w:t>
+      </w:r>
+      <w:r>
+        <w:rPr>
+          <w:rStyle w:val="VerbatimChar"/>
+          <w:rFonts w:ascii="IBM Plex Mono" w:eastAsia="IBM Plex Mono" w:hAnsi="IBM Plex Mono" w:cs="IBM Plex Mono"/>
+          <w:sz w:val="18"/>
+          <w:shd w:val="clear" w:color="auto" w:fill="F8F8FA"/>
+        </w:rPr>
+        <w:t>setup_env.sh</w:t>
+      </w:r>
+      <w:bookmarkStart w:id="0" w:name="fnref1"/>
+      <w:bookmarkEnd w:id="0"/>
+      <w:r>
+        <w:rPr>
+          <w:rFonts w:ascii="inter" w:eastAsia="inter" w:hAnsi="inter" w:cs="inter"/>
+        </w:rPr>
+        <w:t>) for dependency resolution and library version locking</w:t>
+      </w:r>
+    </w:p>
+    <w:p>
+      <w:pPr>
+        <w:numPr>
+          <w:ilvl w:val="1"/>
+          <w:numId w:val="1"/>
+        </w:numPr>
+        <w:spacing w:before="105" w:after="105" w:line="360" w:lineRule="auto"/>
+      </w:pPr>
+      <w:r>
+        <w:rPr>
+          <w:rFonts w:ascii="inter" w:eastAsia="inter" w:hAnsi="inter" w:cs="inter"/>
+        </w:rPr>
+        <w:t xml:space="preserve">Implemented hybrid Jupyter Lab environment accessible via LAN/WAN </w:t>
+      </w:r>
+      <w:r>
+        <w:rPr>
+          <w:rFonts w:ascii="inter" w:eastAsia="inter" w:hAnsi="inter" w:cs="inter"/>
+        </w:rPr>
+        <w:t xml:space="preserve">through Jupyter Server </w:t>
+      </w:r>
+      <w:r>
+        <w:rPr>
+          <w:rFonts w:ascii="inter" w:eastAsia="inter" w:hAnsi="inter" w:cs="inter"/>
+        </w:rPr>
+        <w:t>with GPU-accelerated kernels</w:t>
+      </w:r>
+      <w:bookmarkStart w:id="1" w:name="fnref2"/>
+      <w:bookmarkStart w:id="2" w:name="fnref3"/>
+      <w:bookmarkEnd w:id="1"/>
+      <w:bookmarkEnd w:id="2"/>
+    </w:p>
+    <w:p>
+      <w:pPr>
+        <w:numPr>
+          <w:ilvl w:val="0"/>
+          <w:numId w:val="1"/>
+        </w:numPr>
+        <w:spacing w:after="210" w:line="360" w:lineRule="auto"/>
+      </w:pPr>
+      <w:r>
+        <w:rPr>
+          <w:rFonts w:ascii="inter" w:eastAsia="inter" w:hAnsi="inter" w:cs="inter"/>
+          <w:b/>
+        </w:rPr>
+        <w:t>Robotic Hardware Power Optimization</w:t>
+      </w:r>
+    </w:p>
+    <w:p>
+      <w:pPr>
+        <w:numPr>
+          <w:ilvl w:val="1"/>
+          <w:numId w:val="1"/>
+        </w:numPr>
+        <w:spacing w:before="105" w:after="105" w:line="360" w:lineRule="auto"/>
+      </w:pPr>
+      <w:r>
+        <w:t xml:space="preserve">Main Control Board enabling with Bus Servo interface (Used PWM bus Servo interface in a daisy-chain </w:t>
+      </w:r>
+      <w:r>
+        <w:t xml:space="preserve">linkage of 6 servos (utilization of 5 for isolated project environment focus) </w:t>
+      </w:r>
+    </w:p>
+    <w:p>
+      <w:pPr>
+        <w:numPr>
+          <w:ilvl w:val="1"/>
+          <w:numId w:val="1"/>
+        </w:numPr>
+        <w:spacing w:before="105" w:after="105" w:line="360" w:lineRule="auto"/>
+      </w:pPr>
+      <w:r>
+        <w:rPr>
+          <w:rFonts w:ascii="inter" w:eastAsia="inter" w:hAnsi="inter" w:cs="inter"/>
+        </w:rPr>
+        <w:t>Raspberry Pi 4 (Preferably with at least passive cooling for CPU intensive jobs)</w:t>
+      </w:r>
+    </w:p>
+    <w:p>
+      <w:pPr>
+        <w:numPr>
+          <w:ilvl w:val="1"/>
+          <w:numId w:val="1"/>
+        </w:numPr>
+        <w:spacing w:before="105" w:after="105" w:line="360" w:lineRule="auto"/>
+        <w:rPr>
+          <w:rFonts w:ascii="inter" w:eastAsia="inter" w:hAnsi="inter" w:cs="inter"/>
+        </w:rPr>
+      </w:pPr>
+      <w:r>
+        <w:rPr>
+          <w:rFonts w:ascii="inter" w:eastAsia="inter" w:hAnsi="inter" w:cs="inter"/>
+        </w:rPr>
+        <w:t xml:space="preserve">USB Camera for </w:t>
+      </w:r>
+      <w:r>
+        <w:rPr>
+          <w:rFonts w:ascii="inter" w:eastAsia="inter" w:hAnsi="inter" w:cs="inter"/>
+        </w:rPr>
+        <w:t>1080p @ 30fps, UVC-compliant</w:t>
+      </w:r>
+      <w:r>
+        <w:rPr>
+          <w:rFonts w:ascii="inter" w:eastAsia="inter" w:hAnsi="inter" w:cs="inter"/>
+        </w:rPr>
+        <w:t xml:space="preserve"> for real-time capture</w:t>
+      </w:r>
+    </w:p>
+    <w:p>
+      <w:pPr>
+        <w:numPr>
+          <w:ilvl w:val="0"/>
+          <w:numId w:val="1"/>
+        </w:numPr>
+        <w:spacing w:after="210" w:line="360" w:lineRule="auto"/>
+      </w:pPr>
+      <w:r>
+        <w:t xml:space="preserve">Machine Hardware </w:t>
+      </w:r>
+      <w:proofErr w:type="spellStart"/>
+      <w:r>
+        <w:t>Configurationand</w:t>
+      </w:r>
+      <w:proofErr w:type="spellEnd"/>
+      <w:r>
+        <w:t xml:space="preserve"> testing</w:t>
+      </w:r>
+    </w:p>
+    <w:p>
+      <w:pPr>
+        <w:spacing w:after="210" w:line="360" w:lineRule="auto"/>
+        <w:ind w:left="540" w:firstLine="0"/>
+      </w:pPr>
+    </w:p>
+    <w:p>
+      <w:pPr>
+        <w:numPr>
+          <w:ilvl w:val="1"/>
+          <w:numId w:val="1"/>
+        </w:numPr>
+        <w:spacing w:after="210" w:line="360" w:lineRule="auto"/>
+      </w:pPr>
+      <w:r>
+        <w:t>Camera</w:t>
+      </w:r>
+    </w:p>
+    <w:p>
+      <w:pPr>
+        <w:numPr>
+          <w:ilvl w:val="2"/>
+          <w:numId w:val="1"/>
+        </w:numPr>
+        <w:spacing w:after="210" w:line="360" w:lineRule="auto"/>
+      </w:pPr>
+      <w:r>
+        <w:t>Read and Write</w:t>
+      </w:r>
+    </w:p>
+    <w:p>
+      <w:pPr>
+        <w:numPr>
+          <w:ilvl w:val="2"/>
+          <w:numId w:val="1"/>
+        </w:numPr>
+        <w:spacing w:after="210" w:line="360" w:lineRule="auto"/>
+      </w:pPr>
+      <w:r>
+        <w:t>Media Creation: Image and Video</w:t>
+      </w:r>
+    </w:p>
+    <w:p>
+      <w:pPr>
+        <w:numPr>
+          <w:ilvl w:val="1"/>
+          <w:numId w:val="1"/>
+        </w:numPr>
+        <w:spacing w:after="210" w:line="360" w:lineRule="auto"/>
+      </w:pPr>
+      <w:r>
+        <w:t>Servo Interfacing</w:t>
+      </w:r>
+    </w:p>
+    <w:p>
+      <w:pPr>
+        <w:numPr>
+          <w:ilvl w:val="2"/>
+          <w:numId w:val="1"/>
+        </w:numPr>
+        <w:spacing w:after="210" w:line="360" w:lineRule="auto"/>
+      </w:pPr>
+      <w:r>
+        <w:lastRenderedPageBreak/>
+        <w:t>Read and Capture</w:t>
+      </w:r>
+    </w:p>
+    <w:p>
+      <w:pPr>
+        <w:numPr>
+          <w:ilvl w:val="2"/>
+          <w:numId w:val="1"/>
+        </w:numPr>
+        <w:spacing w:after="210" w:line="360" w:lineRule="auto"/>
+      </w:pPr>
+      <w:r>
+        <w:t>Movement Servo Mapping and Writing</w:t>
+      </w:r>
+    </w:p>
+    <w:p>
+      <w:pPr>
+        <w:numPr>
+          <w:ilvl w:val="1"/>
+          <w:numId w:val="1"/>
+        </w:numPr>
+        <w:spacing w:after="210" w:line="360" w:lineRule="auto"/>
+      </w:pPr>
+      <w:r>
+        <w:t>OpenCV Practice: Image Formatting and Creation</w:t>
+      </w:r>
+    </w:p>
+    <w:p>
+      <w:pPr>
+        <w:numPr>
+          <w:ilvl w:val="2"/>
+          <w:numId w:val="1"/>
+        </w:numPr>
+        <w:spacing w:after="210" w:line="360" w:lineRule="auto"/>
+      </w:pPr>
+      <w:r>
+        <w:t>Image Quality Formatting</w:t>
+      </w:r>
+    </w:p>
+    <w:p>
+      <w:pPr>
+        <w:numPr>
+          <w:ilvl w:val="2"/>
+          <w:numId w:val="1"/>
+        </w:numPr>
+        <w:spacing w:after="210" w:line="360" w:lineRule="auto"/>
+      </w:pPr>
+      <w:r>
+        <w:t>Image Pixel Formatting</w:t>
+      </w:r>
+    </w:p>
+    <w:p>
+      <w:pPr>
+        <w:numPr>
+          <w:ilvl w:val="1"/>
+          <w:numId w:val="1"/>
+        </w:numPr>
+        <w:spacing w:after="210" w:line="360" w:lineRule="auto"/>
+      </w:pPr>
+      <w:r>
+        <w:t>OpenCV Practice: Image Pre-Processing Transformation Functions</w:t>
+      </w:r>
+    </w:p>
+    <w:p>
+      <w:pPr>
+        <w:numPr>
+          <w:ilvl w:val="2"/>
+          <w:numId w:val="1"/>
+        </w:numPr>
+        <w:spacing w:after="210" w:line="360" w:lineRule="auto"/>
+      </w:pPr>
+      <w:r>
+        <w:t>Zoom</w:t>
+      </w:r>
+    </w:p>
+    <w:p>
+      <w:pPr>
+        <w:numPr>
+          <w:ilvl w:val="2"/>
+          <w:numId w:val="1"/>
+        </w:numPr>
+        <w:spacing w:after="210" w:line="360" w:lineRule="auto"/>
+      </w:pPr>
+      <w:r>
+        <w:t>Cut</w:t>
+      </w:r>
+    </w:p>
+    <w:p>
+      <w:pPr>
+        <w:numPr>
+          <w:ilvl w:val="2"/>
+          <w:numId w:val="1"/>
+        </w:numPr>
+        <w:spacing w:after="210" w:line="360" w:lineRule="auto"/>
+      </w:pPr>
+      <w:r>
+        <w:t>Move</w:t>
+      </w:r>
+    </w:p>
+    <w:p>
+      <w:pPr>
+        <w:numPr>
+          <w:ilvl w:val="2"/>
+          <w:numId w:val="1"/>
+        </w:numPr>
+        <w:spacing w:after="210" w:line="360" w:lineRule="auto"/>
+      </w:pPr>
+      <w:r>
+        <w:t>Mirror</w:t>
+      </w:r>
+    </w:p>
+    <w:p>
+      <w:pPr>
+        <w:numPr>
+          <w:ilvl w:val="2"/>
+          <w:numId w:val="1"/>
+        </w:numPr>
+        <w:spacing w:after="210" w:line="360" w:lineRule="auto"/>
+      </w:pPr>
+      <w:r>
+        <w:t>Radiation</w:t>
+      </w:r>
+    </w:p>
+    <w:p>
+      <w:pPr>
+        <w:numPr>
+          <w:ilvl w:val="2"/>
+          <w:numId w:val="1"/>
+        </w:numPr>
+        <w:spacing w:after="210" w:line="360" w:lineRule="auto"/>
+      </w:pPr>
+      <w:r>
+        <w:t>Rotation</w:t>
+      </w:r>
+    </w:p>
+    <w:p>
+      <w:pPr>
+        <w:numPr>
+          <w:ilvl w:val="2"/>
+          <w:numId w:val="1"/>
+        </w:numPr>
+        <w:spacing w:after="210" w:line="360" w:lineRule="auto"/>
+      </w:pPr>
+      <w:r>
+        <w:t>perspectivity</w:t>
+      </w:r>
+    </w:p>
+    <w:p>
+      <w:pPr>
+        <w:numPr>
+          <w:ilvl w:val="1"/>
+          <w:numId w:val="1"/>
+        </w:numPr>
+        <w:spacing w:after="210" w:line="360" w:lineRule="auto"/>
+      </w:pPr>
+      <w:r>
+        <w:t>OpenCV Practice: Image Post-Processing Transformation Functions</w:t>
+      </w:r>
+    </w:p>
+    <w:p>
+      <w:pPr>
+        <w:numPr>
+          <w:ilvl w:val="2"/>
+          <w:numId w:val="1"/>
+        </w:numPr>
+        <w:spacing w:after="210" w:line="360" w:lineRule="auto"/>
+      </w:pPr>
+      <w:r>
+        <w:t>Grayscale</w:t>
+      </w:r>
+    </w:p>
+    <w:p>
+      <w:pPr>
+        <w:numPr>
+          <w:ilvl w:val="2"/>
+          <w:numId w:val="1"/>
+        </w:numPr>
+        <w:spacing w:after="210" w:line="360" w:lineRule="auto"/>
+      </w:pPr>
+      <w:r>
+        <w:t>Binarization</w:t>
+      </w:r>
+    </w:p>
+    <w:p>
+      <w:pPr>
+        <w:numPr>
+          <w:ilvl w:val="2"/>
+          <w:numId w:val="1"/>
+        </w:numPr>
+        <w:spacing w:after="210" w:line="360" w:lineRule="auto"/>
+      </w:pPr>
+      <w:r>
+        <w:t>Drawing lines</w:t>
+      </w:r>
+    </w:p>
+    <w:p>
+      <w:pPr>
+        <w:numPr>
+          <w:ilvl w:val="2"/>
+          <w:numId w:val="1"/>
+        </w:numPr>
+        <w:spacing w:after="210" w:line="360" w:lineRule="auto"/>
+      </w:pPr>
+      <w:r>
+        <w:t>Drawing Rectangles</w:t>
+      </w:r>
+    </w:p>
+    <w:p>
+      <w:pPr>
+        <w:numPr>
+          <w:ilvl w:val="2"/>
+          <w:numId w:val="1"/>
+        </w:numPr>
+        <w:spacing w:after="210" w:line="360" w:lineRule="auto"/>
+      </w:pPr>
+      <w:r>
+        <w:t>Edge Detection</w:t>
+      </w:r>
+    </w:p>
+    <w:p>
+      <w:pPr>
+        <w:numPr>
+          <w:ilvl w:val="2"/>
+          <w:numId w:val="1"/>
+        </w:numPr>
+        <w:spacing w:after="210" w:line="360" w:lineRule="auto"/>
+      </w:pPr>
+      <w:r>
+        <w:t>Text Generation</w:t>
+      </w:r>
+    </w:p>
+    <w:p>
+      <w:pPr>
+        <w:numPr>
+          <w:ilvl w:val="1"/>
+          <w:numId w:val="1"/>
+        </w:numPr>
+        <w:spacing w:after="210" w:line="360" w:lineRule="auto"/>
+      </w:pPr>
+      <w:r>
+        <w:t>OpenCV Practice: Advanced image Processing</w:t>
+      </w:r>
+    </w:p>
+    <w:p>
+      <w:pPr>
+        <w:numPr>
+          <w:ilvl w:val="2"/>
+          <w:numId w:val="1"/>
+        </w:numPr>
+        <w:spacing w:after="210" w:line="360" w:lineRule="auto"/>
+      </w:pPr>
+      <w:r>
+        <w:t>Color Image Histogram</w:t>
+      </w:r>
+    </w:p>
+    <w:p>
+      <w:pPr>
+        <w:numPr>
+          <w:ilvl w:val="2"/>
+          <w:numId w:val="1"/>
+        </w:numPr>
+        <w:spacing w:after="210" w:line="360" w:lineRule="auto"/>
+      </w:pPr>
+      <w:r>
+        <w:t>Histogram Equalization</w:t>
+      </w:r>
+    </w:p>
+    <w:p>
+      <w:pPr>
+        <w:numPr>
+          <w:ilvl w:val="2"/>
+          <w:numId w:val="1"/>
+        </w:numPr>
+        <w:spacing w:after="210" w:line="360" w:lineRule="auto"/>
+      </w:pPr>
+      <w:r>
+        <w:t>Image Patching</w:t>
+      </w:r>
+    </w:p>
+    <w:p>
+      <w:pPr>
+        <w:numPr>
+          <w:ilvl w:val="2"/>
+          <w:numId w:val="1"/>
+        </w:numPr>
+        <w:spacing w:after="210" w:line="360" w:lineRule="auto"/>
+      </w:pPr>
+      <w:r>
+        <w:t>Brightness Enhancing</w:t>
+      </w:r>
+    </w:p>
+    <w:p>
+      <w:pPr>
+        <w:numPr>
+          <w:ilvl w:val="2"/>
+          <w:numId w:val="1"/>
+        </w:numPr>
+        <w:spacing w:after="210" w:line="360" w:lineRule="auto"/>
+      </w:pPr>
+      <w:r>
+        <w:t>Grinding Skin Whitening</w:t>
+      </w:r>
+    </w:p>
+    <w:p>
+      <w:pPr>
+        <w:numPr>
+          <w:ilvl w:val="2"/>
+          <w:numId w:val="1"/>
+        </w:numPr>
+        <w:spacing w:after="210" w:line="360" w:lineRule="auto"/>
+      </w:pPr>
+      <w:r>
+        <w:lastRenderedPageBreak/>
+        <w:t>Gaussian Mean Filtering</w:t>
+      </w:r>
+    </w:p>
+    <w:p>
+      <w:pPr>
+        <w:numPr>
+          <w:ilvl w:val="2"/>
+          <w:numId w:val="1"/>
+        </w:numPr>
+        <w:spacing w:after="210" w:line="360" w:lineRule="auto"/>
+      </w:pPr>
+      <w:r>
+        <w:t>Median Filtering</w:t>
+      </w:r>
+    </w:p>
+    <w:p>
+      <w:pPr>
+        <w:numPr>
+          <w:ilvl w:val="1"/>
+          <w:numId w:val="1"/>
+        </w:numPr>
+        <w:spacing w:after="210" w:line="360" w:lineRule="auto"/>
+      </w:pPr>
+    </w:p>
+    <w:p>
+      <w:pPr>
+        <w:numPr>
+          <w:ilvl w:val="1"/>
+          <w:numId w:val="1"/>
+        </w:numPr>
+        <w:spacing w:after="210" w:line="360" w:lineRule="auto"/>
+      </w:pPr>
+      <w:r>
+        <w:br/>
+        <w:t xml:space="preserve">• Detect printed patterns on test cubes  </w:t>
+      </w:r>
+      <w:r>
+        <w:br/>
+        <w:t xml:space="preserve">• Implement position logging system  </w:t>
+      </w:r>
+      <w:r>
+        <w:br/>
+        <w:t xml:space="preserve">• Develop basic UI for monitoring </w:t>
+      </w:r>
+      <w:r>
+        <w:br/>
+        <w:t xml:space="preserve">Milestone 3: 3D Static Detection  </w:t>
+      </w:r>
+      <w:r>
+        <w:br/>
+        <w:t xml:space="preserve">• Extend detection to volumetric objects  </w:t>
+      </w:r>
+      <w:r>
+        <w:br/>
+        <w:t xml:space="preserve">• Calculate object dimensions via multi-view analysis  </w:t>
+      </w:r>
+      <w:r>
+        <w:br/>
+        <w:t>• Implement collision-avoidance protocols</w:t>
+      </w:r>
+      <w:r>
+        <w:br/>
+      </w:r>
+    </w:p>
+    <w:p>
+      <w:pPr>
+        <w:numPr>
+          <w:ilvl w:val="0"/>
+          <w:numId w:val="1"/>
+        </w:numPr>
+        <w:spacing w:after="210" w:line="360" w:lineRule="auto"/>
+      </w:pPr>
+      <w:r>
+        <w:rPr>
+          <w:rFonts w:ascii="inter" w:eastAsia="inter" w:hAnsi="inter" w:cs="inter"/>
+          <w:b/>
+        </w:rPr>
+        <w:t>Real-Time Vision Pipeline Architecture</w:t>
+      </w:r>
+    </w:p>
+    <w:p>
+      <w:pPr>
+        <w:numPr>
+          <w:ilvl w:val="1"/>
+          <w:numId w:val="1"/>
+        </w:numPr>
+        <w:spacing w:before="105" w:after="105" w:line="360" w:lineRule="auto"/>
+      </w:pPr>
+      <w:r>
+        <w:rPr>
+          <w:rFonts w:ascii="inter" w:eastAsia="inter" w:hAnsi="inter" w:cs="inter"/>
+        </w:rPr>
+        <w:t>Achieved 22 FPS inference speeds using a cascaded model approach:</w:t>
+      </w:r>
+    </w:p>
+    <w:p>
+      <w:pPr>
+        <w:numPr>
+          <w:ilvl w:val="2"/>
+          <w:numId w:val="1"/>
+        </w:numPr>
+        <w:spacing w:before="105" w:after="105" w:line="360" w:lineRule="auto"/>
+      </w:pPr>
+      <w:r>
+        <w:rPr>
+          <w:rFonts w:ascii="inter" w:eastAsia="inter" w:hAnsi="inter" w:cs="inter"/>
+          <w:b/>
+        </w:rPr>
+        <w:t>Stage 1</w:t>
+      </w:r>
+      <w:r>
+        <w:rPr>
+          <w:rFonts w:ascii="inter" w:eastAsia="inter" w:hAnsi="inter" w:cs="inter"/>
+        </w:rPr>
+        <w:t>: MobilenetV2 (8-bit quantized) for coarse object detection</w:t>
+      </w:r>
+      <w:bookmarkStart w:id="3" w:name="fnref5"/>
+      <w:bookmarkEnd w:id="3"/>
+      <w:r>
+        <w:fldChar w:fldCharType="begin"/>
+      </w:r>
+      <w:r>
+        <w:instrText>HYPERLINK \l "fn5" \h</w:instrText>
+      </w:r>
+      <w:r>
+        <w:fldChar w:fldCharType="separate"/>
+      </w:r>
+      <w:r>
+        <w:rPr>
+          <w:rFonts w:ascii="inter" w:eastAsia="inter" w:hAnsi="inter" w:cs="inter"/>
+          <w:u w:val="single"/>
+          <w:vertAlign w:val="superscript"/>
+        </w:rPr>
+        <w:t>[5]</w:t>
+      </w:r>
+      <w:r>
+        <w:fldChar w:fldCharType="end"/>
+      </w:r>
+      <w:bookmarkStart w:id="4" w:name="fnref6"/>
+      <w:bookmarkEnd w:id="4"/>
+      <w:r>
+        <w:fldChar w:fldCharType="begin"/>
+      </w:r>
+      <w:r>
+        <w:instrText>HYPERLINK \l "fn6" \h</w:instrText>
+      </w:r>
+      <w:r>
+        <w:fldChar w:fldCharType="separate"/>
+      </w:r>
+      <w:r>
+        <w:rPr>
+          <w:rFonts w:ascii="inter" w:eastAsia="inter" w:hAnsi="inter" w:cs="inter"/>
+          <w:u w:val="single"/>
+          <w:vertAlign w:val="superscript"/>
+        </w:rPr>
+        <w:t>[6]</w:t>
+      </w:r>
+      <w:r>
+        <w:fldChar w:fldCharType="end"/>
+      </w:r>
+    </w:p>
+    <w:p>
+      <w:pPr>
+        <w:numPr>
+          <w:ilvl w:val="2"/>
+          <w:numId w:val="1"/>
+        </w:numPr>
+        <w:spacing w:before="105" w:after="105" w:line="360" w:lineRule="auto"/>
+      </w:pPr>
+      <w:r>
+        <w:rPr>
+          <w:rFonts w:ascii="inter" w:eastAsia="inter" w:hAnsi="inter" w:cs="inter"/>
+          <w:b/>
+        </w:rPr>
+        <w:t>Stage 2</w:t>
+      </w:r>
+      <w:r>
+        <w:rPr>
+          <w:rFonts w:ascii="inter" w:eastAsia="inter" w:hAnsi="inter" w:cs="inter"/>
+        </w:rPr>
+        <w:t>: Custom YOLOv4-Tiny (pruned 40%) for color/note recognition</w:t>
+      </w:r>
+      <w:bookmarkStart w:id="5" w:name="fnref7"/>
+      <w:bookmarkEnd w:id="5"/>
+      <w:r>
+        <w:fldChar w:fldCharType="begin"/>
+      </w:r>
+      <w:r>
+        <w:instrText>HYPERLINK \l "fn7" \h</w:instrText>
+      </w:r>
+      <w:r>
+        <w:fldChar w:fldCharType="separate"/>
+      </w:r>
+      <w:r>
+        <w:rPr>
+          <w:rFonts w:ascii="inter" w:eastAsia="inter" w:hAnsi="inter" w:cs="inter"/>
+          <w:u w:val="single"/>
+          <w:vertAlign w:val="superscript"/>
+        </w:rPr>
+        <w:t>[7]</w:t>
+      </w:r>
+      <w:r>
+        <w:fldChar w:fldCharType="end"/>
+      </w:r>
+      <w:bookmarkStart w:id="6" w:name="fnref8"/>
+      <w:bookmarkEnd w:id="6"/>
+      <w:r>
+        <w:fldChar w:fldCharType="begin"/>
+      </w:r>
+      <w:r>
+        <w:instrText>HYPERLINK \l "fn8" \h</w:instrText>
+      </w:r>
+      <w:r>
+        <w:fldChar w:fldCharType="separate"/>
+      </w:r>
+      <w:r>
+        <w:rPr>
+          <w:rFonts w:ascii="inter" w:eastAsia="inter" w:hAnsi="inter" w:cs="inter"/>
+          <w:u w:val="single"/>
+          <w:vertAlign w:val="superscript"/>
+        </w:rPr>
+        <w:t>[8]</w:t>
+      </w:r>
+      <w:r>
+        <w:fldChar w:fldCharType="end"/>
+      </w:r>
+    </w:p>
+    <w:p>
+      <w:pPr>
+        <w:numPr>
+          <w:ilvl w:val="0"/>
+          <w:numId w:val="1"/>
+        </w:numPr>
+        <w:spacing w:after="210" w:line="360" w:lineRule="auto"/>
+      </w:pPr>
+      <w:r>
+        <w:rPr>
+          <w:rFonts w:ascii="inter" w:eastAsia="inter" w:hAnsi="inter" w:cs="inter"/>
+          <w:b/>
+        </w:rPr>
+        <w:t>Automated Dataset Synthesis</w:t>
+      </w:r>
+    </w:p>
+    <w:p>
+      <w:pPr>
+        <w:numPr>
+          <w:ilvl w:val="1"/>
+          <w:numId w:val="1"/>
+        </w:numPr>
+        <w:spacing w:before="105" w:after="105" w:line="360" w:lineRule="auto"/>
+      </w:pPr>
+      <w:r>
+        <w:rPr>
+          <w:rFonts w:ascii="inter" w:eastAsia="inter" w:hAnsi="inter" w:cs="inter"/>
+        </w:rPr>
+        <w:t>Generated 15,000+ training images using Blender procedural textures and real-world lighting HDRIs</w:t>
+      </w:r>
+    </w:p>
+    <w:p>
+      <w:pPr>
+        <w:numPr>
+          <w:ilvl w:val="1"/>
+          <w:numId w:val="1"/>
+        </w:numPr>
+        <w:spacing w:before="105" w:after="105" w:line="360" w:lineRule="auto"/>
+      </w:pPr>
+      <w:r>
+        <w:rPr>
+          <w:rFonts w:ascii="inter" w:eastAsia="inter" w:hAnsi="inter" w:cs="inter"/>
+        </w:rPr>
+        <w:t>Implemented GAN-based augmentation (</w:t>
+      </w:r>
+      <w:r>
+        <w:rPr>
+          <w:rStyle w:val="VerbatimChar"/>
+          <w:rFonts w:ascii="IBM Plex Mono" w:eastAsia="IBM Plex Mono" w:hAnsi="IBM Plex Mono" w:cs="IBM Plex Mono"/>
+          <w:sz w:val="18"/>
+          <w:shd w:val="clear" w:color="auto" w:fill="F8F8FA"/>
+        </w:rPr>
+        <w:t>StyleGAN-ADA</w:t>
+      </w:r>
+      <w:r>
+        <w:rPr>
+          <w:rFonts w:ascii="inter" w:eastAsia="inter" w:hAnsi="inter" w:cs="inter"/>
+        </w:rPr>
+        <w:t>) for sticky note deformation simulation</w:t>
+      </w:r>
+    </w:p>
+    <w:p/>
+    <w:p/>
+    <w:p/>
     <w:p>
       <w:pPr>
         <w:pStyle w:val="Heading1"/>
@@ -7307,6 +7818,7 @@
         <w:ind w:left="-5"/>
       </w:pPr>
       <w:r>
+        <w:lastRenderedPageBreak/>
         <w:t>Software Development Challenges</w:t>
       </w:r>
     </w:p>
@@ -7405,7 +7917,6 @@
         <w:ind w:right="27"/>
       </w:pPr>
       <w:r>
-        <w:lastRenderedPageBreak/>
         <w:t xml:space="preserve">Color Detection Algorithms: Developing robust color detection required optimizing HSV (Hue, Saturation, Value) parameters to accurately identify colors under varying lighting </w:t>
       </w:r>
       <w:proofErr w:type="gramStart"/>
@@ -7852,7 +8363,23 @@
                                   <w:rFonts w:ascii="Courier New" w:eastAsia="Courier New" w:hAnsi="Courier New" w:cs="Courier New"/>
                                   <w:color w:val="718C00"/>
                                 </w:rPr>
-                                <w:t>'myTracker'</w:t>
+                                <w:t>'</w:t>
+                              </w:r>
+                              <w:proofErr w:type="spellStart"/>
+                              <w:r>
+                                <w:rPr>
+                                  <w:rFonts w:ascii="Courier New" w:eastAsia="Courier New" w:hAnsi="Courier New" w:cs="Courier New"/>
+                                  <w:color w:val="718C00"/>
+                                </w:rPr>
+                                <w:t>myTracker</w:t>
+                              </w:r>
+                              <w:proofErr w:type="spellEnd"/>
+                              <w:r>
+                                <w:rPr>
+                                  <w:rFonts w:ascii="Courier New" w:eastAsia="Courier New" w:hAnsi="Courier New" w:cs="Courier New"/>
+                                  <w:color w:val="718C00"/>
+                                </w:rPr>
+                                <w:t>'</w:t>
                               </w:r>
                             </w:p>
                           </w:txbxContent>
@@ -8027,12 +8554,21 @@
                                 <w:spacing w:after="160" w:line="259" w:lineRule="auto"/>
                                 <w:ind w:left="0" w:firstLine="0"/>
                               </w:pPr>
+                              <w:proofErr w:type="gramStart"/>
                               <w:r>
                                 <w:rPr>
                                   <w:rFonts w:ascii="Courier New" w:eastAsia="Courier New" w:hAnsi="Courier New" w:cs="Courier New"/>
                                   <w:color w:val="4D4D4C"/>
                                 </w:rPr>
-                                <w:t>,onTrack1)</w:t>
+                                <w:t>,onTrack</w:t>
+                              </w:r>
+                              <w:proofErr w:type="gramEnd"/>
+                              <w:r>
+                                <w:rPr>
+                                  <w:rFonts w:ascii="Courier New" w:eastAsia="Courier New" w:hAnsi="Courier New" w:cs="Courier New"/>
+                                  <w:color w:val="4D4D4C"/>
+                                </w:rPr>
+                                <w:t>1)</w:t>
                               </w:r>
                             </w:p>
                           </w:txbxContent>
@@ -8212,7 +8748,23 @@
                                   <w:rFonts w:ascii="Courier New" w:eastAsia="Courier New" w:hAnsi="Courier New" w:cs="Courier New"/>
                                   <w:color w:val="718C00"/>
                                 </w:rPr>
-                                <w:t>'myTracker'</w:t>
+                                <w:t>'</w:t>
+                              </w:r>
+                              <w:proofErr w:type="spellStart"/>
+                              <w:r>
+                                <w:rPr>
+                                  <w:rFonts w:ascii="Courier New" w:eastAsia="Courier New" w:hAnsi="Courier New" w:cs="Courier New"/>
+                                  <w:color w:val="718C00"/>
+                                </w:rPr>
+                                <w:t>myTracker</w:t>
+                              </w:r>
+                              <w:proofErr w:type="spellEnd"/>
+                              <w:r>
+                                <w:rPr>
+                                  <w:rFonts w:ascii="Courier New" w:eastAsia="Courier New" w:hAnsi="Courier New" w:cs="Courier New"/>
+                                  <w:color w:val="718C00"/>
+                                </w:rPr>
+                                <w:t>'</w:t>
                               </w:r>
                             </w:p>
                           </w:txbxContent>
@@ -8387,12 +8939,21 @@
                                 <w:spacing w:after="160" w:line="259" w:lineRule="auto"/>
                                 <w:ind w:left="0" w:firstLine="0"/>
                               </w:pPr>
+                              <w:proofErr w:type="gramStart"/>
                               <w:r>
                                 <w:rPr>
                                   <w:rFonts w:ascii="Courier New" w:eastAsia="Courier New" w:hAnsi="Courier New" w:cs="Courier New"/>
                                   <w:color w:val="4D4D4C"/>
                                 </w:rPr>
-                                <w:t>,onTrack2)</w:t>
+                                <w:t>,onTrack</w:t>
+                              </w:r>
+                              <w:proofErr w:type="gramEnd"/>
+                              <w:r>
+                                <w:rPr>
+                                  <w:rFonts w:ascii="Courier New" w:eastAsia="Courier New" w:hAnsi="Courier New" w:cs="Courier New"/>
+                                  <w:color w:val="4D4D4C"/>
+                                </w:rPr>
+                                <w:t>2)</w:t>
                               </w:r>
                             </w:p>
                           </w:txbxContent>
@@ -8572,7 +9133,23 @@
                                   <w:rFonts w:ascii="Courier New" w:eastAsia="Courier New" w:hAnsi="Courier New" w:cs="Courier New"/>
                                   <w:color w:val="718C00"/>
                                 </w:rPr>
-                                <w:t>'myTracker'</w:t>
+                                <w:t>'</w:t>
+                              </w:r>
+                              <w:proofErr w:type="spellStart"/>
+                              <w:r>
+                                <w:rPr>
+                                  <w:rFonts w:ascii="Courier New" w:eastAsia="Courier New" w:hAnsi="Courier New" w:cs="Courier New"/>
+                                  <w:color w:val="718C00"/>
+                                </w:rPr>
+                                <w:t>myTracker</w:t>
+                              </w:r>
+                              <w:proofErr w:type="spellEnd"/>
+                              <w:r>
+                                <w:rPr>
+                                  <w:rFonts w:ascii="Courier New" w:eastAsia="Courier New" w:hAnsi="Courier New" w:cs="Courier New"/>
+                                  <w:color w:val="718C00"/>
+                                </w:rPr>
+                                <w:t>'</w:t>
                               </w:r>
                             </w:p>
                           </w:txbxContent>
@@ -8747,12 +9324,21 @@
                                 <w:spacing w:after="160" w:line="259" w:lineRule="auto"/>
                                 <w:ind w:left="0" w:firstLine="0"/>
                               </w:pPr>
+                              <w:proofErr w:type="gramStart"/>
                               <w:r>
                                 <w:rPr>
                                   <w:rFonts w:ascii="Courier New" w:eastAsia="Courier New" w:hAnsi="Courier New" w:cs="Courier New"/>
                                   <w:color w:val="4D4D4C"/>
                                 </w:rPr>
-                                <w:t>,onTrack3)</w:t>
+                                <w:t>,onTrack</w:t>
+                              </w:r>
+                              <w:proofErr w:type="gramEnd"/>
+                              <w:r>
+                                <w:rPr>
+                                  <w:rFonts w:ascii="Courier New" w:eastAsia="Courier New" w:hAnsi="Courier New" w:cs="Courier New"/>
+                                  <w:color w:val="4D4D4C"/>
+                                </w:rPr>
+                                <w:t>3)</w:t>
                               </w:r>
                             </w:p>
                           </w:txbxContent>
@@ -8803,238 +9389,225 @@
               </wp:inline>
             </w:drawing>
           </mc:Choice>
-          <mc:Fallback xmlns:a="http://schemas.openxmlformats.org/drawingml/2006/main">
+          <mc:Fallback>
             <w:pict>
-              <v:group id="Group 43525" style="width:509.25pt;height:78pt;mso-position-horizontal-relative:char;mso-position-vertical-relative:line" coordsize="64674,9906">
-                <v:shape id="Shape 9300" style="position:absolute;width:64674;height:9906;left:0;top:0;" coordsize="6467474,990600" path="m23813,0l6443662,0c6446820,0,6449857,605,6452775,1808c6455691,3017,6458267,4738,6460500,6970c6462733,9199,6464454,11770,6465662,14691c6466870,17608,6467474,20650,6467474,23813l6467474,966788c6467474,969941,6466870,972976,6465662,975894c6464454,978809,6462733,981385,6460500,983618c6458267,985850,6455691,987571,6452775,988780c6449857,989995,6446820,990600,6443662,990600l23813,990600c20655,990600,17617,989995,14700,988780c11783,987571,9207,985850,6975,983618c4742,981385,3021,978809,1813,975894c604,972976,0,969941,0,966788l0,23813c0,20650,604,17608,1813,14691c3021,11770,4742,9199,6975,6970c9207,4738,11783,3017,14700,1808c17617,605,20655,0,23813,0x">
-                  <v:stroke weight="0pt" endcap="flat" joinstyle="miter" miterlimit="10" on="false" color="#000000" opacity="0"/>
-                  <v:fill on="true" color="#f8f8f8"/>
+              <v:group w14:anchorId="7002990B" id="Group 43525" o:spid="_x0000_s1048" style="width:509.25pt;height:78pt;mso-position-horizontal-relative:char;mso-position-vertical-relative:line" coordsize="64674,9906" o:gfxdata="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">
+                <v:shape id="Shape 9300" o:spid="_x0000_s1049" style="position:absolute;width:64674;height:9906;visibility:visible;mso-wrap-style:square;v-text-anchor:top" coordsize="6467474,990600" o:gfxdata="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" path="m23813,l6443662,v3158,,6195,605,9113,1808c6455691,3017,6458267,4738,6460500,6970v2233,2229,3954,4800,5162,7721c6466870,17608,6467474,20650,6467474,23813r,942975c6467474,969941,6466870,972976,6465662,975894v-1208,2915,-2929,5491,-5162,7724c6458267,985850,6455691,987571,6452775,988780v-2918,1215,-5955,1820,-9113,1820l23813,990600v-3158,,-6196,-605,-9113,-1820c11783,987571,9207,985850,6975,983618,4742,981385,3021,978809,1813,975894,604,972976,,969941,,966788l,23813c,20650,604,17608,1813,14691,3021,11770,4742,9199,6975,6970,9207,4738,11783,3017,14700,1808,17617,605,20655,,23813,xe" fillcolor="#f8f8f8" stroked="f" strokeweight="0">
+                  <v:stroke miterlimit="83231f" joinstyle="miter"/>
+                  <v:path arrowok="t" textboxrect="0,0,6467474,990600"/>
                 </v:shape>
-                <v:shape id="Shape 9301" style="position:absolute;width:64674;height:9906;left:0;top:0;" coordsize="6467474,990600" path="m0,966788l0,23813c0,20650,604,17608,1813,14691c3021,11770,4742,9199,6975,6970c9207,4738,11783,3017,14700,1808c17617,605,20655,0,23813,0l6443662,0c6446820,0,6449857,605,6452775,1808c6455691,3017,6458267,4738,6460500,6970c6462733,9199,6464454,11770,6465662,14691c6466870,17608,6467474,20650,6467474,23813l6467474,966788c6467474,969941,6466870,972976,6465662,975894c6464454,978809,6462733,981385,6460500,983618c6458267,985850,6455691,987571,6452775,988780c6449857,989995,6446820,990600,6443662,990600l23813,990600c20655,990600,17617,989995,14700,988780c11783,987571,9207,985850,6975,983618c4742,981385,3021,978809,1813,975894c604,972976,0,969941,0,966788x">
-                  <v:stroke weight="0.75pt" endcap="flat" joinstyle="miter" miterlimit="4" on="true" color="#cccccc"/>
-                  <v:fill on="false" color="#000000" opacity="0"/>
+                <v:shape id="Shape 9301" o:spid="_x0000_s1050" style="position:absolute;width:64674;height:9906;visibility:visible;mso-wrap-style:square;v-text-anchor:top" coordsize="6467474,990600" o:gfxdata="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" path="m,966788l,23813c,20650,604,17608,1813,14691,3021,11770,4742,9199,6975,6970,9207,4738,11783,3017,14700,1808,17617,605,20655,,23813,l6443662,v3158,,6195,605,9113,1808c6455691,3017,6458267,4738,6460500,6970v2233,2229,3954,4800,5162,7721c6466870,17608,6467474,20650,6467474,23813r,942975c6467474,969941,6466870,972976,6465662,975894v-1208,2915,-2929,5491,-5162,7724c6458267,985850,6455691,987571,6452775,988780v-2918,1215,-5955,1820,-9113,1820l23813,990600v-3158,,-6196,-605,-9113,-1820c11783,987571,9207,985850,6975,983618,4742,981385,3021,978809,1813,975894,604,972976,,969941,,966788xe" filled="f" strokecolor="#ccc">
+                  <v:stroke miterlimit="1" joinstyle="miter"/>
+                  <v:path arrowok="t" textboxrect="0,0,6467474,990600"/>
                 </v:shape>
-                <v:rect id="Rectangle 9476" style="position:absolute;width:20287;height:1765;left:2238;top:2558;" filled="f" stroked="f">
+                <v:rect id="Rectangle 9476" o:spid="_x0000_s1051" style="position:absolute;left:2238;top:2558;width:20288;height:1766;visibility:visible;mso-wrap-style:square;v-text-anchor:top" o:gfxdata="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" filled="f" stroked="f">
                   <v:textbox inset="0,0,0,0">
                     <w:txbxContent>
                       <w:p>
                         <w:pPr>
-                          <w:spacing w:before="0" w:after="160" w:line="259" w:lineRule="auto"/>
+                          <w:spacing w:after="160" w:line="259" w:lineRule="auto"/>
                           <w:ind w:left="0" w:firstLine="0"/>
                         </w:pPr>
                         <w:r>
                           <w:rPr>
-                            <w:rFonts w:cs="Courier New" w:hAnsi="Courier New" w:eastAsia="Courier New" w:ascii="Courier New"/>
-                            <w:color w:val="4d4d4c"/>
-                            <w:w w:val="100"/>
-                            <w:sz w:val="21"/>
+                            <w:rFonts w:ascii="Courier New" w:eastAsia="Courier New" w:hAnsi="Courier New" w:cs="Courier New"/>
+                            <w:color w:val="4D4D4C"/>
                           </w:rPr>
-                          <w:t xml:space="preserve">cv2.createTrackbar(</w:t>
+                          <w:t>cv2.createTrackbar(</w:t>
                         </w:r>
                       </w:p>
                     </w:txbxContent>
                   </v:textbox>
                 </v:rect>
-                <v:rect id="Rectangle 9477" style="position:absolute;width:9609;height:1765;left:17491;top:2558;" filled="f" stroked="f">
+                <v:rect id="Rectangle 9477" o:spid="_x0000_s1052" style="position:absolute;left:17491;top:2558;width:9610;height:1766;visibility:visible;mso-wrap-style:square;v-text-anchor:top" o:gfxdata="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" filled="f" stroked="f">
                   <v:textbox inset="0,0,0,0">
                     <w:txbxContent>
                       <w:p>
                         <w:pPr>
-                          <w:spacing w:before="0" w:after="160" w:line="259" w:lineRule="auto"/>
+                          <w:spacing w:after="160" w:line="259" w:lineRule="auto"/>
                           <w:ind w:left="0" w:firstLine="0"/>
                         </w:pPr>
                         <w:r>
                           <w:rPr>
-                            <w:rFonts w:cs="Courier New" w:hAnsi="Courier New" w:eastAsia="Courier New" w:ascii="Courier New"/>
-                            <w:color w:val="718c00"/>
-                            <w:w w:val="100"/>
-                            <w:sz w:val="21"/>
+                            <w:rFonts w:ascii="Courier New" w:eastAsia="Courier New" w:hAnsi="Courier New" w:cs="Courier New"/>
+                            <w:color w:val="718C00"/>
                           </w:rPr>
-                          <w:t xml:space="preserve">'Hue</w:t>
-                        </w:r>
-                        <w:r>
-                          <w:rPr>
-                            <w:rFonts w:cs="Courier New" w:hAnsi="Courier New" w:eastAsia="Courier New" w:ascii="Courier New"/>
-                            <w:color w:val="718c00"/>
-                            <w:spacing w:val="0"/>
-                            <w:w w:val="100"/>
-                            <w:sz w:val="21"/>
-                          </w:rPr>
-                          <w:t xml:space="preserve"> </w:t>
-                        </w:r>
-                        <w:r>
-                          <w:rPr>
-                            <w:rFonts w:cs="Courier New" w:hAnsi="Courier New" w:eastAsia="Courier New" w:ascii="Courier New"/>
-                            <w:color w:val="718c00"/>
-                            <w:w w:val="100"/>
-                            <w:sz w:val="21"/>
-                          </w:rPr>
-                          <w:t xml:space="preserve">Low'</w:t>
+                          <w:t>'Hue Low'</w:t>
                         </w:r>
                       </w:p>
                     </w:txbxContent>
                   </v:textbox>
                 </v:rect>
-                <v:rect id="Rectangle 9478" style="position:absolute;width:1067;height:1765;left:24715;top:2558;" filled="f" stroked="f">
+                <v:rect id="Rectangle 9478" o:spid="_x0000_s1053" style="position:absolute;left:24715;top:2558;width:1068;height:1766;visibility:visible;mso-wrap-style:square;v-text-anchor:top" o:gfxdata="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" filled="f" stroked="f">
                   <v:textbox inset="0,0,0,0">
                     <w:txbxContent>
                       <w:p>
                         <w:pPr>
-                          <w:spacing w:before="0" w:after="160" w:line="259" w:lineRule="auto"/>
+                          <w:spacing w:after="160" w:line="259" w:lineRule="auto"/>
                           <w:ind w:left="0" w:firstLine="0"/>
                         </w:pPr>
                         <w:r>
                           <w:rPr>
-                            <w:rFonts w:cs="Courier New" w:hAnsi="Courier New" w:eastAsia="Courier New" w:ascii="Courier New"/>
-                            <w:color w:val="4d4d4c"/>
-                            <w:w w:val="100"/>
-                            <w:sz w:val="21"/>
+                            <w:rFonts w:ascii="Courier New" w:eastAsia="Courier New" w:hAnsi="Courier New" w:cs="Courier New"/>
+                            <w:color w:val="4D4D4C"/>
                           </w:rPr>
-                          <w:t xml:space="preserve">,</w:t>
+                          <w:t>,</w:t>
                         </w:r>
                       </w:p>
                     </w:txbxContent>
                   </v:textbox>
                 </v:rect>
-                <v:rect id="Rectangle 9479" style="position:absolute;width:11745;height:1765;left:25518;top:2558;" filled="f" stroked="f">
+                <v:rect id="Rectangle 9479" o:spid="_x0000_s1054" style="position:absolute;left:25518;top:2558;width:11745;height:1766;visibility:visible;mso-wrap-style:square;v-text-anchor:top" o:gfxdata="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" filled="f" stroked="f">
                   <v:textbox inset="0,0,0,0">
                     <w:txbxContent>
                       <w:p>
                         <w:pPr>
-                          <w:spacing w:before="0" w:after="160" w:line="259" w:lineRule="auto"/>
+                          <w:spacing w:after="160" w:line="259" w:lineRule="auto"/>
                           <w:ind w:left="0" w:firstLine="0"/>
                         </w:pPr>
                         <w:r>
                           <w:rPr>
-                            <w:rFonts w:cs="Courier New" w:hAnsi="Courier New" w:eastAsia="Courier New" w:ascii="Courier New"/>
-                            <w:color w:val="718c00"/>
-                            <w:w w:val="100"/>
-                            <w:sz w:val="21"/>
+                            <w:rFonts w:ascii="Courier New" w:eastAsia="Courier New" w:hAnsi="Courier New" w:cs="Courier New"/>
+                            <w:color w:val="718C00"/>
                           </w:rPr>
-                          <w:t xml:space="preserve">'myTracker'</w:t>
+                          <w:t>'</w:t>
+                        </w:r>
+                        <w:proofErr w:type="spellStart"/>
+                        <w:r>
+                          <w:rPr>
+                            <w:rFonts w:ascii="Courier New" w:eastAsia="Courier New" w:hAnsi="Courier New" w:cs="Courier New"/>
+                            <w:color w:val="718C00"/>
+                          </w:rPr>
+                          <w:t>myTracker</w:t>
+                        </w:r>
+                        <w:proofErr w:type="spellEnd"/>
+                        <w:r>
+                          <w:rPr>
+                            <w:rFonts w:ascii="Courier New" w:eastAsia="Courier New" w:hAnsi="Courier New" w:cs="Courier New"/>
+                            <w:color w:val="718C00"/>
+                          </w:rPr>
+                          <w:t>'</w:t>
                         </w:r>
                       </w:p>
                     </w:txbxContent>
                   </v:textbox>
                 </v:rect>
-                <v:rect id="Rectangle 9480" style="position:absolute;width:1067;height:1765;left:34348;top:2558;" filled="f" stroked="f">
+                <v:rect id="Rectangle 9480" o:spid="_x0000_s1055" style="position:absolute;left:34348;top:2558;width:1067;height:1766;visibility:visible;mso-wrap-style:square;v-text-anchor:top" o:gfxdata="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" filled="f" stroked="f">
                   <v:textbox inset="0,0,0,0">
                     <w:txbxContent>
                       <w:p>
                         <w:pPr>
-                          <w:spacing w:before="0" w:after="160" w:line="259" w:lineRule="auto"/>
+                          <w:spacing w:after="160" w:line="259" w:lineRule="auto"/>
                           <w:ind w:left="0" w:firstLine="0"/>
                         </w:pPr>
                         <w:r>
                           <w:rPr>
-                            <w:rFonts w:cs="Courier New" w:hAnsi="Courier New" w:eastAsia="Courier New" w:ascii="Courier New"/>
-                            <w:color w:val="4d4d4c"/>
-                            <w:w w:val="100"/>
-                            <w:sz w:val="21"/>
+                            <w:rFonts w:ascii="Courier New" w:eastAsia="Courier New" w:hAnsi="Courier New" w:cs="Courier New"/>
+                            <w:color w:val="4D4D4C"/>
                           </w:rPr>
-                          <w:t xml:space="preserve">,</w:t>
+                          <w:t>,</w:t>
                         </w:r>
                       </w:p>
                     </w:txbxContent>
                   </v:textbox>
                 </v:rect>
-                <v:rect id="Rectangle 9481" style="position:absolute;width:2135;height:1765;left:35150;top:2558;" filled="f" stroked="f">
+                <v:rect id="Rectangle 9481" o:spid="_x0000_s1056" style="position:absolute;left:35150;top:2558;width:2135;height:1766;visibility:visible;mso-wrap-style:square;v-text-anchor:top" o:gfxdata="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" filled="f" stroked="f">
                   <v:textbox inset="0,0,0,0">
                     <w:txbxContent>
                       <w:p>
                         <w:pPr>
-                          <w:spacing w:before="0" w:after="160" w:line="259" w:lineRule="auto"/>
+                          <w:spacing w:after="160" w:line="259" w:lineRule="auto"/>
                           <w:ind w:left="0" w:firstLine="0"/>
                         </w:pPr>
                         <w:r>
                           <w:rPr>
-                            <w:rFonts w:cs="Courier New" w:hAnsi="Courier New" w:eastAsia="Courier New" w:ascii="Courier New"/>
-                            <w:color w:val="f5871f"/>
-                            <w:w w:val="100"/>
-                            <w:sz w:val="21"/>
+                            <w:rFonts w:ascii="Courier New" w:eastAsia="Courier New" w:hAnsi="Courier New" w:cs="Courier New"/>
+                            <w:color w:val="F5871F"/>
                           </w:rPr>
-                          <w:t xml:space="preserve">10</w:t>
+                          <w:t>10</w:t>
                         </w:r>
                       </w:p>
                     </w:txbxContent>
                   </v:textbox>
                 </v:rect>
-                <v:rect id="Rectangle 9482" style="position:absolute;width:1067;height:1765;left:36754;top:2558;" filled="f" stroked="f">
+                <v:rect id="Rectangle 9482" o:spid="_x0000_s1057" style="position:absolute;left:36754;top:2558;width:1068;height:1766;visibility:visible;mso-wrap-style:square;v-text-anchor:top" o:gfxdata="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" filled="f" stroked="f">
                   <v:textbox inset="0,0,0,0">
                     <w:txbxContent>
                       <w:p>
                         <w:pPr>
-                          <w:spacing w:before="0" w:after="160" w:line="259" w:lineRule="auto"/>
+                          <w:spacing w:after="160" w:line="259" w:lineRule="auto"/>
                           <w:ind w:left="0" w:firstLine="0"/>
                         </w:pPr>
                         <w:r>
                           <w:rPr>
-                            <w:rFonts w:cs="Courier New" w:hAnsi="Courier New" w:eastAsia="Courier New" w:ascii="Courier New"/>
-                            <w:color w:val="4d4d4c"/>
-                            <w:w w:val="100"/>
-                            <w:sz w:val="21"/>
+                            <w:rFonts w:ascii="Courier New" w:eastAsia="Courier New" w:hAnsi="Courier New" w:cs="Courier New"/>
+                            <w:color w:val="4D4D4C"/>
                           </w:rPr>
-                          <w:t xml:space="preserve">,</w:t>
+                          <w:t>,</w:t>
                         </w:r>
                       </w:p>
                     </w:txbxContent>
                   </v:textbox>
                 </v:rect>
-                <v:rect id="Rectangle 9483" style="position:absolute;width:3203;height:1765;left:37556;top:2558;" filled="f" stroked="f">
+                <v:rect id="Rectangle 9483" o:spid="_x0000_s1058" style="position:absolute;left:37556;top:2558;width:3204;height:1766;visibility:visible;mso-wrap-style:square;v-text-anchor:top" o:gfxdata="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" filled="f" stroked="f">
                   <v:textbox inset="0,0,0,0">
                     <w:txbxContent>
                       <w:p>
                         <w:pPr>
-                          <w:spacing w:before="0" w:after="160" w:line="259" w:lineRule="auto"/>
+                          <w:spacing w:after="160" w:line="259" w:lineRule="auto"/>
                           <w:ind w:left="0" w:firstLine="0"/>
                         </w:pPr>
                         <w:r>
                           <w:rPr>
-                            <w:rFonts w:cs="Courier New" w:hAnsi="Courier New" w:eastAsia="Courier New" w:ascii="Courier New"/>
-                            <w:color w:val="f5871f"/>
-                            <w:w w:val="100"/>
-                            <w:sz w:val="21"/>
+                            <w:rFonts w:ascii="Courier New" w:eastAsia="Courier New" w:hAnsi="Courier New" w:cs="Courier New"/>
+                            <w:color w:val="F5871F"/>
                           </w:rPr>
-                          <w:t xml:space="preserve">179</w:t>
+                          <w:t>179</w:t>
                         </w:r>
                       </w:p>
                     </w:txbxContent>
                   </v:textbox>
                 </v:rect>
-                <v:rect id="Rectangle 9484" style="position:absolute;width:10677;height:1765;left:39964;top:2558;" filled="f" stroked="f">
+                <v:rect id="Rectangle 9484" o:spid="_x0000_s1059" style="position:absolute;left:39964;top:2558;width:10678;height:1766;visibility:visible;mso-wrap-style:square;v-text-anchor:top" o:gfxdata="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" filled="f" stroked="f">
                   <v:textbox inset="0,0,0,0">
                     <w:txbxContent>
                       <w:p>
                         <w:pPr>
-                          <w:spacing w:before="0" w:after="160" w:line="259" w:lineRule="auto"/>
+                          <w:spacing w:after="160" w:line="259" w:lineRule="auto"/>
                           <w:ind w:left="0" w:firstLine="0"/>
                         </w:pPr>
+                        <w:proofErr w:type="gramStart"/>
                         <w:r>
                           <w:rPr>
-                            <w:rFonts w:cs="Courier New" w:hAnsi="Courier New" w:eastAsia="Courier New" w:ascii="Courier New"/>
-                            <w:color w:val="4d4d4c"/>
-                            <w:w w:val="100"/>
-                            <w:sz w:val="21"/>
+                            <w:rFonts w:ascii="Courier New" w:eastAsia="Courier New" w:hAnsi="Courier New" w:cs="Courier New"/>
+                            <w:color w:val="4D4D4C"/>
                           </w:rPr>
-                          <w:t xml:space="preserve">,onTrack1)</w:t>
+                          <w:t>,onTrack</w:t>
+                        </w:r>
+                        <w:proofErr w:type="gramEnd"/>
+                        <w:r>
+                          <w:rPr>
+                            <w:rFonts w:ascii="Courier New" w:eastAsia="Courier New" w:hAnsi="Courier New" w:cs="Courier New"/>
+                            <w:color w:val="4D4D4C"/>
+                          </w:rPr>
+                          <w:t>1)</w:t>
                         </w:r>
                       </w:p>
                     </w:txbxContent>
                   </v:textbox>
                 </v:rect>
-                <v:rect id="Rectangle 9485" style="position:absolute;width:1067;height:1765;left:47992;top:2558;" filled="f" stroked="f">
+                <v:rect id="Rectangle 9485" o:spid="_x0000_s1060" style="position:absolute;left:47992;top:2558;width:1068;height:1766;visibility:visible;mso-wrap-style:square;v-text-anchor:top" o:gfxdata="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" filled="f" stroked="f">
                   <v:textbox inset="0,0,0,0">
                     <w:txbxContent>
                       <w:p>
                         <w:pPr>
-                          <w:spacing w:before="0" w:after="160" w:line="259" w:lineRule="auto"/>
+                          <w:spacing w:after="160" w:line="259" w:lineRule="auto"/>
                           <w:ind w:left="0" w:firstLine="0"/>
                         </w:pPr>
                         <w:r>
                           <w:rPr>
-                            <w:rFonts w:cs="Courier New" w:hAnsi="Courier New" w:eastAsia="Courier New" w:ascii="Courier New"/>
-                            <w:color w:val="4d4d4c"/>
-                            <w:sz w:val="21"/>
+                            <w:rFonts w:ascii="Courier New" w:eastAsia="Courier New" w:hAnsi="Courier New" w:cs="Courier New"/>
+                            <w:color w:val="4D4D4C"/>
                           </w:rPr>
                           <w:t xml:space="preserve"> </w:t>
                         </w:r>
@@ -9042,227 +9615,214 @@
                     </w:txbxContent>
                   </v:textbox>
                 </v:rect>
-                <v:rect id="Rectangle 9486" style="position:absolute;width:20287;height:1765;left:2238;top:4368;" filled="f" stroked="f">
+                <v:rect id="Rectangle 9486" o:spid="_x0000_s1061" style="position:absolute;left:2238;top:4368;width:20288;height:1766;visibility:visible;mso-wrap-style:square;v-text-anchor:top" o:gfxdata="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" filled="f" stroked="f">
                   <v:textbox inset="0,0,0,0">
                     <w:txbxContent>
                       <w:p>
                         <w:pPr>
-                          <w:spacing w:before="0" w:after="160" w:line="259" w:lineRule="auto"/>
+                          <w:spacing w:after="160" w:line="259" w:lineRule="auto"/>
                           <w:ind w:left="0" w:firstLine="0"/>
                         </w:pPr>
                         <w:r>
                           <w:rPr>
-                            <w:rFonts w:cs="Courier New" w:hAnsi="Courier New" w:eastAsia="Courier New" w:ascii="Courier New"/>
-                            <w:color w:val="4d4d4c"/>
-                            <w:w w:val="100"/>
-                            <w:sz w:val="21"/>
+                            <w:rFonts w:ascii="Courier New" w:eastAsia="Courier New" w:hAnsi="Courier New" w:cs="Courier New"/>
+                            <w:color w:val="4D4D4C"/>
                           </w:rPr>
-                          <w:t xml:space="preserve">cv2.createTrackbar(</w:t>
+                          <w:t>cv2.createTrackbar(</w:t>
                         </w:r>
                       </w:p>
                     </w:txbxContent>
                   </v:textbox>
                 </v:rect>
-                <v:rect id="Rectangle 9487" style="position:absolute;width:10677;height:1765;left:17491;top:4368;" filled="f" stroked="f">
+                <v:rect id="Rectangle 9487" o:spid="_x0000_s1062" style="position:absolute;left:17491;top:4368;width:10678;height:1766;visibility:visible;mso-wrap-style:square;v-text-anchor:top" o:gfxdata="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" filled="f" stroked="f">
                   <v:textbox inset="0,0,0,0">
                     <w:txbxContent>
                       <w:p>
                         <w:pPr>
-                          <w:spacing w:before="0" w:after="160" w:line="259" w:lineRule="auto"/>
+                          <w:spacing w:after="160" w:line="259" w:lineRule="auto"/>
                           <w:ind w:left="0" w:firstLine="0"/>
                         </w:pPr>
                         <w:r>
                           <w:rPr>
-                            <w:rFonts w:cs="Courier New" w:hAnsi="Courier New" w:eastAsia="Courier New" w:ascii="Courier New"/>
-                            <w:color w:val="718c00"/>
-                            <w:w w:val="100"/>
-                            <w:sz w:val="21"/>
+                            <w:rFonts w:ascii="Courier New" w:eastAsia="Courier New" w:hAnsi="Courier New" w:cs="Courier New"/>
+                            <w:color w:val="718C00"/>
                           </w:rPr>
-                          <w:t xml:space="preserve">'Hue</w:t>
-                        </w:r>
-                        <w:r>
-                          <w:rPr>
-                            <w:rFonts w:cs="Courier New" w:hAnsi="Courier New" w:eastAsia="Courier New" w:ascii="Courier New"/>
-                            <w:color w:val="718c00"/>
-                            <w:spacing w:val="0"/>
-                            <w:w w:val="100"/>
-                            <w:sz w:val="21"/>
-                          </w:rPr>
-                          <w:t xml:space="preserve"> </w:t>
-                        </w:r>
-                        <w:r>
-                          <w:rPr>
-                            <w:rFonts w:cs="Courier New" w:hAnsi="Courier New" w:eastAsia="Courier New" w:ascii="Courier New"/>
-                            <w:color w:val="718c00"/>
-                            <w:w w:val="100"/>
-                            <w:sz w:val="21"/>
-                          </w:rPr>
-                          <w:t xml:space="preserve">High'</w:t>
+                          <w:t>'Hue High'</w:t>
                         </w:r>
                       </w:p>
                     </w:txbxContent>
                   </v:textbox>
                 </v:rect>
-                <v:rect id="Rectangle 9488" style="position:absolute;width:1067;height:1765;left:25519;top:4368;" filled="f" stroked="f">
+                <v:rect id="Rectangle 9488" o:spid="_x0000_s1063" style="position:absolute;left:25519;top:4368;width:1068;height:1766;visibility:visible;mso-wrap-style:square;v-text-anchor:top" o:gfxdata="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" filled="f" stroked="f">
                   <v:textbox inset="0,0,0,0">
                     <w:txbxContent>
                       <w:p>
                         <w:pPr>
-                          <w:spacing w:before="0" w:after="160" w:line="259" w:lineRule="auto"/>
+                          <w:spacing w:after="160" w:line="259" w:lineRule="auto"/>
                           <w:ind w:left="0" w:firstLine="0"/>
                         </w:pPr>
                         <w:r>
                           <w:rPr>
-                            <w:rFonts w:cs="Courier New" w:hAnsi="Courier New" w:eastAsia="Courier New" w:ascii="Courier New"/>
-                            <w:color w:val="4d4d4c"/>
-                            <w:w w:val="100"/>
-                            <w:sz w:val="21"/>
+                            <w:rFonts w:ascii="Courier New" w:eastAsia="Courier New" w:hAnsi="Courier New" w:cs="Courier New"/>
+                            <w:color w:val="4D4D4C"/>
                           </w:rPr>
-                          <w:t xml:space="preserve">,</w:t>
+                          <w:t>,</w:t>
                         </w:r>
                       </w:p>
                     </w:txbxContent>
                   </v:textbox>
                 </v:rect>
-                <v:rect id="Rectangle 9489" style="position:absolute;width:11745;height:1765;left:26321;top:4368;" filled="f" stroked="f">
+                <v:rect id="Rectangle 9489" o:spid="_x0000_s1064" style="position:absolute;left:26321;top:4368;width:11746;height:1766;visibility:visible;mso-wrap-style:square;v-text-anchor:top" o:gfxdata="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" filled="f" stroked="f">
                   <v:textbox inset="0,0,0,0">
                     <w:txbxContent>
                       <w:p>
                         <w:pPr>
-                          <w:spacing w:before="0" w:after="160" w:line="259" w:lineRule="auto"/>
+                          <w:spacing w:after="160" w:line="259" w:lineRule="auto"/>
                           <w:ind w:left="0" w:firstLine="0"/>
                         </w:pPr>
                         <w:r>
                           <w:rPr>
-                            <w:rFonts w:cs="Courier New" w:hAnsi="Courier New" w:eastAsia="Courier New" w:ascii="Courier New"/>
-                            <w:color w:val="718c00"/>
-                            <w:w w:val="100"/>
-                            <w:sz w:val="21"/>
+                            <w:rFonts w:ascii="Courier New" w:eastAsia="Courier New" w:hAnsi="Courier New" w:cs="Courier New"/>
+                            <w:color w:val="718C00"/>
                           </w:rPr>
-                          <w:t xml:space="preserve">'myTracker'</w:t>
+                          <w:t>'</w:t>
+                        </w:r>
+                        <w:proofErr w:type="spellStart"/>
+                        <w:r>
+                          <w:rPr>
+                            <w:rFonts w:ascii="Courier New" w:eastAsia="Courier New" w:hAnsi="Courier New" w:cs="Courier New"/>
+                            <w:color w:val="718C00"/>
+                          </w:rPr>
+                          <w:t>myTracker</w:t>
+                        </w:r>
+                        <w:proofErr w:type="spellEnd"/>
+                        <w:r>
+                          <w:rPr>
+                            <w:rFonts w:ascii="Courier New" w:eastAsia="Courier New" w:hAnsi="Courier New" w:cs="Courier New"/>
+                            <w:color w:val="718C00"/>
+                          </w:rPr>
+                          <w:t>'</w:t>
                         </w:r>
                       </w:p>
                     </w:txbxContent>
                   </v:textbox>
                 </v:rect>
-                <v:rect id="Rectangle 9490" style="position:absolute;width:1067;height:1765;left:35151;top:4368;" filled="f" stroked="f">
+                <v:rect id="Rectangle 9490" o:spid="_x0000_s1065" style="position:absolute;left:35151;top:4368;width:1068;height:1766;visibility:visible;mso-wrap-style:square;v-text-anchor:top" o:gfxdata="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" filled="f" stroked="f">
                   <v:textbox inset="0,0,0,0">
                     <w:txbxContent>
                       <w:p>
                         <w:pPr>
-                          <w:spacing w:before="0" w:after="160" w:line="259" w:lineRule="auto"/>
+                          <w:spacing w:after="160" w:line="259" w:lineRule="auto"/>
                           <w:ind w:left="0" w:firstLine="0"/>
                         </w:pPr>
                         <w:r>
                           <w:rPr>
-                            <w:rFonts w:cs="Courier New" w:hAnsi="Courier New" w:eastAsia="Courier New" w:ascii="Courier New"/>
-                            <w:color w:val="4d4d4c"/>
-                            <w:w w:val="100"/>
-                            <w:sz w:val="21"/>
+                            <w:rFonts w:ascii="Courier New" w:eastAsia="Courier New" w:hAnsi="Courier New" w:cs="Courier New"/>
+                            <w:color w:val="4D4D4C"/>
                           </w:rPr>
-                          <w:t xml:space="preserve">,</w:t>
+                          <w:t>,</w:t>
                         </w:r>
                       </w:p>
                     </w:txbxContent>
                   </v:textbox>
                 </v:rect>
-                <v:rect id="Rectangle 9491" style="position:absolute;width:2135;height:1765;left:35953;top:4368;" filled="f" stroked="f">
+                <v:rect id="Rectangle 9491" o:spid="_x0000_s1066" style="position:absolute;left:35953;top:4368;width:2136;height:1766;visibility:visible;mso-wrap-style:square;v-text-anchor:top" o:gfxdata="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" filled="f" stroked="f">
                   <v:textbox inset="0,0,0,0">
                     <w:txbxContent>
                       <w:p>
                         <w:pPr>
-                          <w:spacing w:before="0" w:after="160" w:line="259" w:lineRule="auto"/>
+                          <w:spacing w:after="160" w:line="259" w:lineRule="auto"/>
                           <w:ind w:left="0" w:firstLine="0"/>
                         </w:pPr>
                         <w:r>
                           <w:rPr>
-                            <w:rFonts w:cs="Courier New" w:hAnsi="Courier New" w:eastAsia="Courier New" w:ascii="Courier New"/>
-                            <w:color w:val="f5871f"/>
-                            <w:w w:val="100"/>
-                            <w:sz w:val="21"/>
+                            <w:rFonts w:ascii="Courier New" w:eastAsia="Courier New" w:hAnsi="Courier New" w:cs="Courier New"/>
+                            <w:color w:val="F5871F"/>
                           </w:rPr>
-                          <w:t xml:space="preserve">30</w:t>
+                          <w:t>30</w:t>
                         </w:r>
                       </w:p>
                     </w:txbxContent>
                   </v:textbox>
                 </v:rect>
-                <v:rect id="Rectangle 9492" style="position:absolute;width:1067;height:1765;left:37558;top:4368;" filled="f" stroked="f">
+                <v:rect id="Rectangle 9492" o:spid="_x0000_s1067" style="position:absolute;left:37558;top:4368;width:1068;height:1766;visibility:visible;mso-wrap-style:square;v-text-anchor:top" o:gfxdata="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" filled="f" stroked="f">
                   <v:textbox inset="0,0,0,0">
                     <w:txbxContent>
                       <w:p>
                         <w:pPr>
-                          <w:spacing w:before="0" w:after="160" w:line="259" w:lineRule="auto"/>
+                          <w:spacing w:after="160" w:line="259" w:lineRule="auto"/>
                           <w:ind w:left="0" w:firstLine="0"/>
                         </w:pPr>
                         <w:r>
                           <w:rPr>
-                            <w:rFonts w:cs="Courier New" w:hAnsi="Courier New" w:eastAsia="Courier New" w:ascii="Courier New"/>
-                            <w:color w:val="4d4d4c"/>
-                            <w:w w:val="100"/>
-                            <w:sz w:val="21"/>
+                            <w:rFonts w:ascii="Courier New" w:eastAsia="Courier New" w:hAnsi="Courier New" w:cs="Courier New"/>
+                            <w:color w:val="4D4D4C"/>
                           </w:rPr>
-                          <w:t xml:space="preserve">,</w:t>
+                          <w:t>,</w:t>
                         </w:r>
                       </w:p>
                     </w:txbxContent>
                   </v:textbox>
                 </v:rect>
-                <v:rect id="Rectangle 9493" style="position:absolute;width:3203;height:1765;left:38360;top:4368;" filled="f" stroked="f">
+                <v:rect id="Rectangle 9493" o:spid="_x0000_s1068" style="position:absolute;left:38360;top:4368;width:3203;height:1766;visibility:visible;mso-wrap-style:square;v-text-anchor:top" o:gfxdata="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" filled="f" stroked="f">
                   <v:textbox inset="0,0,0,0">
                     <w:txbxContent>
                       <w:p>
                         <w:pPr>
-                          <w:spacing w:before="0" w:after="160" w:line="259" w:lineRule="auto"/>
+                          <w:spacing w:after="160" w:line="259" w:lineRule="auto"/>
                           <w:ind w:left="0" w:firstLine="0"/>
                         </w:pPr>
                         <w:r>
                           <w:rPr>
-                            <w:rFonts w:cs="Courier New" w:hAnsi="Courier New" w:eastAsia="Courier New" w:ascii="Courier New"/>
-                            <w:color w:val="f5871f"/>
-                            <w:w w:val="100"/>
-                            <w:sz w:val="21"/>
+                            <w:rFonts w:ascii="Courier New" w:eastAsia="Courier New" w:hAnsi="Courier New" w:cs="Courier New"/>
+                            <w:color w:val="F5871F"/>
                           </w:rPr>
-                          <w:t xml:space="preserve">179</w:t>
+                          <w:t>179</w:t>
                         </w:r>
                       </w:p>
                     </w:txbxContent>
                   </v:textbox>
                 </v:rect>
-                <v:rect id="Rectangle 9494" style="position:absolute;width:10677;height:1765;left:40768;top:4368;" filled="f" stroked="f">
+                <v:rect id="Rectangle 9494" o:spid="_x0000_s1069" style="position:absolute;left:40768;top:4368;width:10678;height:1766;visibility:visible;mso-wrap-style:square;v-text-anchor:top" o:gfxdata="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" filled="f" stroked="f">
                   <v:textbox inset="0,0,0,0">
                     <w:txbxContent>
                       <w:p>
                         <w:pPr>
-                          <w:spacing w:before="0" w:after="160" w:line="259" w:lineRule="auto"/>
+                          <w:spacing w:after="160" w:line="259" w:lineRule="auto"/>
                           <w:ind w:left="0" w:firstLine="0"/>
                         </w:pPr>
+                        <w:proofErr w:type="gramStart"/>
                         <w:r>
                           <w:rPr>
-                            <w:rFonts w:cs="Courier New" w:hAnsi="Courier New" w:eastAsia="Courier New" w:ascii="Courier New"/>
-                            <w:color w:val="4d4d4c"/>
-                            <w:w w:val="100"/>
-                            <w:sz w:val="21"/>
+                            <w:rFonts w:ascii="Courier New" w:eastAsia="Courier New" w:hAnsi="Courier New" w:cs="Courier New"/>
+                            <w:color w:val="4D4D4C"/>
                           </w:rPr>
-                          <w:t xml:space="preserve">,onTrack2)</w:t>
+                          <w:t>,onTrack</w:t>
+                        </w:r>
+                        <w:proofErr w:type="gramEnd"/>
+                        <w:r>
+                          <w:rPr>
+                            <w:rFonts w:ascii="Courier New" w:eastAsia="Courier New" w:hAnsi="Courier New" w:cs="Courier New"/>
+                            <w:color w:val="4D4D4C"/>
+                          </w:rPr>
+                          <w:t>2)</w:t>
                         </w:r>
                       </w:p>
                     </w:txbxContent>
                   </v:textbox>
                 </v:rect>
-                <v:rect id="Rectangle 9495" style="position:absolute;width:1067;height:1765;left:48796;top:4368;" filled="f" stroked="f">
+                <v:rect id="Rectangle 9495" o:spid="_x0000_s1070" style="position:absolute;left:48796;top:4368;width:1068;height:1766;visibility:visible;mso-wrap-style:square;v-text-anchor:top" o:gfxdata="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" filled="f" stroked="f">
                   <v:textbox inset="0,0,0,0">
                     <w:txbxContent>
                       <w:p>
                         <w:pPr>
-                          <w:spacing w:before="0" w:after="160" w:line="259" w:lineRule="auto"/>
+                          <w:spacing w:after="160" w:line="259" w:lineRule="auto"/>
                           <w:ind w:left="0" w:firstLine="0"/>
                         </w:pPr>
                         <w:r>
                           <w:rPr>
-                            <w:rFonts w:cs="Courier New" w:hAnsi="Courier New" w:eastAsia="Courier New" w:ascii="Courier New"/>
-                            <w:color w:val="4d4d4c"/>
-                            <w:sz w:val="21"/>
+                            <w:rFonts w:ascii="Courier New" w:eastAsia="Courier New" w:hAnsi="Courier New" w:cs="Courier New"/>
+                            <w:color w:val="4D4D4C"/>
                           </w:rPr>
                           <w:t xml:space="preserve"> </w:t>
                         </w:r>
@@ -9270,227 +9830,214 @@
                     </w:txbxContent>
                   </v:textbox>
                 </v:rect>
-                <v:rect id="Rectangle 9496" style="position:absolute;width:20287;height:1765;left:2238;top:6178;" filled="f" stroked="f">
+                <v:rect id="Rectangle 9496" o:spid="_x0000_s1071" style="position:absolute;left:2238;top:6178;width:20288;height:1765;visibility:visible;mso-wrap-style:square;v-text-anchor:top" o:gfxdata="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" filled="f" stroked="f">
                   <v:textbox inset="0,0,0,0">
                     <w:txbxContent>
                       <w:p>
                         <w:pPr>
-                          <w:spacing w:before="0" w:after="160" w:line="259" w:lineRule="auto"/>
+                          <w:spacing w:after="160" w:line="259" w:lineRule="auto"/>
                           <w:ind w:left="0" w:firstLine="0"/>
                         </w:pPr>
                         <w:r>
                           <w:rPr>
-                            <w:rFonts w:cs="Courier New" w:hAnsi="Courier New" w:eastAsia="Courier New" w:ascii="Courier New"/>
-                            <w:color w:val="4d4d4c"/>
-                            <w:w w:val="100"/>
-                            <w:sz w:val="21"/>
+                            <w:rFonts w:ascii="Courier New" w:eastAsia="Courier New" w:hAnsi="Courier New" w:cs="Courier New"/>
+                            <w:color w:val="4D4D4C"/>
                           </w:rPr>
-                          <w:t xml:space="preserve">cv2.createTrackbar(</w:t>
+                          <w:t>cv2.createTrackbar(</w:t>
                         </w:r>
                       </w:p>
                     </w:txbxContent>
                   </v:textbox>
                 </v:rect>
-                <v:rect id="Rectangle 9497" style="position:absolute;width:9609;height:1765;left:17491;top:6178;" filled="f" stroked="f">
+                <v:rect id="Rectangle 9497" o:spid="_x0000_s1072" style="position:absolute;left:17491;top:6178;width:9610;height:1765;visibility:visible;mso-wrap-style:square;v-text-anchor:top" o:gfxdata="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" filled="f" stroked="f">
                   <v:textbox inset="0,0,0,0">
                     <w:txbxContent>
                       <w:p>
                         <w:pPr>
-                          <w:spacing w:before="0" w:after="160" w:line="259" w:lineRule="auto"/>
+                          <w:spacing w:after="160" w:line="259" w:lineRule="auto"/>
                           <w:ind w:left="0" w:firstLine="0"/>
                         </w:pPr>
                         <w:r>
                           <w:rPr>
-                            <w:rFonts w:cs="Courier New" w:hAnsi="Courier New" w:eastAsia="Courier New" w:ascii="Courier New"/>
-                            <w:color w:val="718c00"/>
-                            <w:w w:val="100"/>
-                            <w:sz w:val="21"/>
+                            <w:rFonts w:ascii="Courier New" w:eastAsia="Courier New" w:hAnsi="Courier New" w:cs="Courier New"/>
+                            <w:color w:val="718C00"/>
                           </w:rPr>
-                          <w:t xml:space="preserve">'Sat</w:t>
-                        </w:r>
-                        <w:r>
-                          <w:rPr>
-                            <w:rFonts w:cs="Courier New" w:hAnsi="Courier New" w:eastAsia="Courier New" w:ascii="Courier New"/>
-                            <w:color w:val="718c00"/>
-                            <w:spacing w:val="0"/>
-                            <w:w w:val="100"/>
-                            <w:sz w:val="21"/>
-                          </w:rPr>
-                          <w:t xml:space="preserve"> </w:t>
-                        </w:r>
-                        <w:r>
-                          <w:rPr>
-                            <w:rFonts w:cs="Courier New" w:hAnsi="Courier New" w:eastAsia="Courier New" w:ascii="Courier New"/>
-                            <w:color w:val="718c00"/>
-                            <w:w w:val="100"/>
-                            <w:sz w:val="21"/>
-                          </w:rPr>
-                          <w:t xml:space="preserve">Low'</w:t>
+                          <w:t>'Sat Low'</w:t>
                         </w:r>
                       </w:p>
                     </w:txbxContent>
                   </v:textbox>
                 </v:rect>
-                <v:rect id="Rectangle 9498" style="position:absolute;width:1067;height:1765;left:24715;top:6178;" filled="f" stroked="f">
+                <v:rect id="Rectangle 9498" o:spid="_x0000_s1073" style="position:absolute;left:24715;top:6178;width:1068;height:1765;visibility:visible;mso-wrap-style:square;v-text-anchor:top" o:gfxdata="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" filled="f" stroked="f">
                   <v:textbox inset="0,0,0,0">
                     <w:txbxContent>
                       <w:p>
                         <w:pPr>
-                          <w:spacing w:before="0" w:after="160" w:line="259" w:lineRule="auto"/>
+                          <w:spacing w:after="160" w:line="259" w:lineRule="auto"/>
                           <w:ind w:left="0" w:firstLine="0"/>
                         </w:pPr>
                         <w:r>
                           <w:rPr>
-                            <w:rFonts w:cs="Courier New" w:hAnsi="Courier New" w:eastAsia="Courier New" w:ascii="Courier New"/>
-                            <w:color w:val="4d4d4c"/>
-                            <w:w w:val="100"/>
-                            <w:sz w:val="21"/>
+                            <w:rFonts w:ascii="Courier New" w:eastAsia="Courier New" w:hAnsi="Courier New" w:cs="Courier New"/>
+                            <w:color w:val="4D4D4C"/>
                           </w:rPr>
-                          <w:t xml:space="preserve">,</w:t>
+                          <w:t>,</w:t>
                         </w:r>
                       </w:p>
                     </w:txbxContent>
                   </v:textbox>
                 </v:rect>
-                <v:rect id="Rectangle 9499" style="position:absolute;width:11745;height:1765;left:25518;top:6178;" filled="f" stroked="f">
+                <v:rect id="Rectangle 9499" o:spid="_x0000_s1074" style="position:absolute;left:25518;top:6178;width:11745;height:1765;visibility:visible;mso-wrap-style:square;v-text-anchor:top" o:gfxdata="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" filled="f" stroked="f">
                   <v:textbox inset="0,0,0,0">
                     <w:txbxContent>
                       <w:p>
                         <w:pPr>
-                          <w:spacing w:before="0" w:after="160" w:line="259" w:lineRule="auto"/>
+                          <w:spacing w:after="160" w:line="259" w:lineRule="auto"/>
                           <w:ind w:left="0" w:firstLine="0"/>
                         </w:pPr>
                         <w:r>
                           <w:rPr>
-                            <w:rFonts w:cs="Courier New" w:hAnsi="Courier New" w:eastAsia="Courier New" w:ascii="Courier New"/>
-                            <w:color w:val="718c00"/>
-                            <w:w w:val="100"/>
-                            <w:sz w:val="21"/>
+                            <w:rFonts w:ascii="Courier New" w:eastAsia="Courier New" w:hAnsi="Courier New" w:cs="Courier New"/>
+                            <w:color w:val="718C00"/>
                           </w:rPr>
-                          <w:t xml:space="preserve">'myTracker'</w:t>
+                          <w:t>'</w:t>
+                        </w:r>
+                        <w:proofErr w:type="spellStart"/>
+                        <w:r>
+                          <w:rPr>
+                            <w:rFonts w:ascii="Courier New" w:eastAsia="Courier New" w:hAnsi="Courier New" w:cs="Courier New"/>
+                            <w:color w:val="718C00"/>
+                          </w:rPr>
+                          <w:t>myTracker</w:t>
+                        </w:r>
+                        <w:proofErr w:type="spellEnd"/>
+                        <w:r>
+                          <w:rPr>
+                            <w:rFonts w:ascii="Courier New" w:eastAsia="Courier New" w:hAnsi="Courier New" w:cs="Courier New"/>
+                            <w:color w:val="718C00"/>
+                          </w:rPr>
+                          <w:t>'</w:t>
                         </w:r>
                       </w:p>
                     </w:txbxContent>
                   </v:textbox>
                 </v:rect>
-                <v:rect id="Rectangle 9500" style="position:absolute;width:1067;height:1765;left:34348;top:6178;" filled="f" stroked="f">
+                <v:rect id="Rectangle 9500" o:spid="_x0000_s1075" style="position:absolute;left:34348;top:6178;width:1067;height:1765;visibility:visible;mso-wrap-style:square;v-text-anchor:top" o:gfxdata="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" filled="f" stroked="f">
                   <v:textbox inset="0,0,0,0">
                     <w:txbxContent>
                       <w:p>
                         <w:pPr>
-                          <w:spacing w:before="0" w:after="160" w:line="259" w:lineRule="auto"/>
+                          <w:spacing w:after="160" w:line="259" w:lineRule="auto"/>
                           <w:ind w:left="0" w:firstLine="0"/>
                         </w:pPr>
                         <w:r>
                           <w:rPr>
-                            <w:rFonts w:cs="Courier New" w:hAnsi="Courier New" w:eastAsia="Courier New" w:ascii="Courier New"/>
-                            <w:color w:val="4d4d4c"/>
-                            <w:w w:val="100"/>
-                            <w:sz w:val="21"/>
+                            <w:rFonts w:ascii="Courier New" w:eastAsia="Courier New" w:hAnsi="Courier New" w:cs="Courier New"/>
+                            <w:color w:val="4D4D4C"/>
                           </w:rPr>
-                          <w:t xml:space="preserve">,</w:t>
+                          <w:t>,</w:t>
                         </w:r>
                       </w:p>
                     </w:txbxContent>
                   </v:textbox>
                 </v:rect>
-                <v:rect id="Rectangle 9501" style="position:absolute;width:3203;height:1765;left:35150;top:6178;" filled="f" stroked="f">
+                <v:rect id="Rectangle 9501" o:spid="_x0000_s1076" style="position:absolute;left:35150;top:6178;width:3203;height:1765;visibility:visible;mso-wrap-style:square;v-text-anchor:top" o:gfxdata="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" filled="f" stroked="f">
                   <v:textbox inset="0,0,0,0">
                     <w:txbxContent>
                       <w:p>
                         <w:pPr>
-                          <w:spacing w:before="0" w:after="160" w:line="259" w:lineRule="auto"/>
+                          <w:spacing w:after="160" w:line="259" w:lineRule="auto"/>
                           <w:ind w:left="0" w:firstLine="0"/>
                         </w:pPr>
                         <w:r>
                           <w:rPr>
-                            <w:rFonts w:cs="Courier New" w:hAnsi="Courier New" w:eastAsia="Courier New" w:ascii="Courier New"/>
-                            <w:color w:val="f5871f"/>
-                            <w:w w:val="100"/>
-                            <w:sz w:val="21"/>
+                            <w:rFonts w:ascii="Courier New" w:eastAsia="Courier New" w:hAnsi="Courier New" w:cs="Courier New"/>
+                            <w:color w:val="F5871F"/>
                           </w:rPr>
-                          <w:t xml:space="preserve">100</w:t>
+                          <w:t>100</w:t>
                         </w:r>
                       </w:p>
                     </w:txbxContent>
                   </v:textbox>
                 </v:rect>
-                <v:rect id="Rectangle 9502" style="position:absolute;width:1067;height:1765;left:37558;top:6178;" filled="f" stroked="f">
+                <v:rect id="Rectangle 9502" o:spid="_x0000_s1077" style="position:absolute;left:37558;top:6178;width:1068;height:1765;visibility:visible;mso-wrap-style:square;v-text-anchor:top" o:gfxdata="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" filled="f" stroked="f">
                   <v:textbox inset="0,0,0,0">
                     <w:txbxContent>
                       <w:p>
                         <w:pPr>
-                          <w:spacing w:before="0" w:after="160" w:line="259" w:lineRule="auto"/>
+                          <w:spacing w:after="160" w:line="259" w:lineRule="auto"/>
                           <w:ind w:left="0" w:firstLine="0"/>
                         </w:pPr>
                         <w:r>
                           <w:rPr>
-                            <w:rFonts w:cs="Courier New" w:hAnsi="Courier New" w:eastAsia="Courier New" w:ascii="Courier New"/>
-                            <w:color w:val="4d4d4c"/>
-                            <w:w w:val="100"/>
-                            <w:sz w:val="21"/>
+                            <w:rFonts w:ascii="Courier New" w:eastAsia="Courier New" w:hAnsi="Courier New" w:cs="Courier New"/>
+                            <w:color w:val="4D4D4C"/>
                           </w:rPr>
-                          <w:t xml:space="preserve">,</w:t>
+                          <w:t>,</w:t>
                         </w:r>
                       </w:p>
                     </w:txbxContent>
                   </v:textbox>
                 </v:rect>
-                <v:rect id="Rectangle 9503" style="position:absolute;width:3203;height:1765;left:38360;top:6178;" filled="f" stroked="f">
+                <v:rect id="Rectangle 9503" o:spid="_x0000_s1078" style="position:absolute;left:38360;top:6178;width:3203;height:1765;visibility:visible;mso-wrap-style:square;v-text-anchor:top" o:gfxdata="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" filled="f" stroked="f">
                   <v:textbox inset="0,0,0,0">
                     <w:txbxContent>
                       <w:p>
                         <w:pPr>
-                          <w:spacing w:before="0" w:after="160" w:line="259" w:lineRule="auto"/>
+                          <w:spacing w:after="160" w:line="259" w:lineRule="auto"/>
                           <w:ind w:left="0" w:firstLine="0"/>
                         </w:pPr>
                         <w:r>
                           <w:rPr>
-                            <w:rFonts w:cs="Courier New" w:hAnsi="Courier New" w:eastAsia="Courier New" w:ascii="Courier New"/>
-                            <w:color w:val="f5871f"/>
-                            <w:w w:val="100"/>
-                            <w:sz w:val="21"/>
+                            <w:rFonts w:ascii="Courier New" w:eastAsia="Courier New" w:hAnsi="Courier New" w:cs="Courier New"/>
+                            <w:color w:val="F5871F"/>
                           </w:rPr>
-                          <w:t xml:space="preserve">255</w:t>
+                          <w:t>255</w:t>
                         </w:r>
                       </w:p>
                     </w:txbxContent>
                   </v:textbox>
                 </v:rect>
-                <v:rect id="Rectangle 9504" style="position:absolute;width:10677;height:1765;left:40768;top:6178;" filled="f" stroked="f">
+                <v:rect id="Rectangle 9504" o:spid="_x0000_s1079" style="position:absolute;left:40768;top:6178;width:10678;height:1765;visibility:visible;mso-wrap-style:square;v-text-anchor:top" o:gfxdata="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" filled="f" stroked="f">
                   <v:textbox inset="0,0,0,0">
                     <w:txbxContent>
                       <w:p>
                         <w:pPr>
-                          <w:spacing w:before="0" w:after="160" w:line="259" w:lineRule="auto"/>
+                          <w:spacing w:after="160" w:line="259" w:lineRule="auto"/>
                           <w:ind w:left="0" w:firstLine="0"/>
                         </w:pPr>
+                        <w:proofErr w:type="gramStart"/>
                         <w:r>
                           <w:rPr>
-                            <w:rFonts w:cs="Courier New" w:hAnsi="Courier New" w:eastAsia="Courier New" w:ascii="Courier New"/>
-                            <w:color w:val="4d4d4c"/>
-                            <w:w w:val="100"/>
-                            <w:sz w:val="21"/>
+                            <w:rFonts w:ascii="Courier New" w:eastAsia="Courier New" w:hAnsi="Courier New" w:cs="Courier New"/>
+                            <w:color w:val="4D4D4C"/>
                           </w:rPr>
-                          <w:t xml:space="preserve">,onTrack3)</w:t>
+                          <w:t>,onTrack</w:t>
+                        </w:r>
+                        <w:proofErr w:type="gramEnd"/>
+                        <w:r>
+                          <w:rPr>
+                            <w:rFonts w:ascii="Courier New" w:eastAsia="Courier New" w:hAnsi="Courier New" w:cs="Courier New"/>
+                            <w:color w:val="4D4D4C"/>
+                          </w:rPr>
+                          <w:t>3)</w:t>
                         </w:r>
                       </w:p>
                     </w:txbxContent>
                   </v:textbox>
                 </v:rect>
-                <v:rect id="Rectangle 9505" style="position:absolute;width:1067;height:1765;left:48796;top:6178;" filled="f" stroked="f">
+                <v:rect id="Rectangle 9505" o:spid="_x0000_s1080" style="position:absolute;left:48796;top:6178;width:1068;height:1765;visibility:visible;mso-wrap-style:square;v-text-anchor:top" o:gfxdata="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" filled="f" stroked="f">
                   <v:textbox inset="0,0,0,0">
                     <w:txbxContent>
                       <w:p>
                         <w:pPr>
-                          <w:spacing w:before="0" w:after="160" w:line="259" w:lineRule="auto"/>
+                          <w:spacing w:after="160" w:line="259" w:lineRule="auto"/>
                           <w:ind w:left="0" w:firstLine="0"/>
                         </w:pPr>
                         <w:r>
                           <w:rPr>
-                            <w:rFonts w:cs="Courier New" w:hAnsi="Courier New" w:eastAsia="Courier New" w:ascii="Courier New"/>
-                            <w:color w:val="4d4d4c"/>
-                            <w:sz w:val="21"/>
+                            <w:rFonts w:ascii="Courier New" w:eastAsia="Courier New" w:hAnsi="Courier New" w:cs="Courier New"/>
+                            <w:color w:val="4D4D4C"/>
                           </w:rPr>
                           <w:t xml:space="preserve"> </w:t>
                         </w:r>
@@ -9498,6 +10045,7 @@
                     </w:txbxContent>
                   </v:textbox>
                 </v:rect>
+                <w10:anchorlock/>
               </v:group>
             </w:pict>
           </mc:Fallback>
@@ -11259,6 +11807,7 @@
         <w:ind w:left="-5"/>
       </w:pPr>
       <w:r>
+        <w:lastRenderedPageBreak/>
         <w:t>Educational Impact</w:t>
       </w:r>
     </w:p>
@@ -11319,7 +11868,6 @@
         <w:ind w:left="-5"/>
       </w:pPr>
       <w:r>
-        <w:lastRenderedPageBreak/>
         <w:t>Technology Literacy Impact</w:t>
       </w:r>
     </w:p>
@@ -12056,6 +12604,7 @@
         <w:ind w:right="27"/>
       </w:pPr>
       <w:r>
+        <w:lastRenderedPageBreak/>
         <w:t>This project sits at the intersection of education technology, computer vision, and robotics, making it an ideal showcase for creators focused on technology and education content. --&gt;</w:t>
       </w:r>
     </w:p>
@@ -12372,6 +12921,91 @@
     </w:r>
   </w:p>
 </w:hdr>
+</file>
+
+<file path=word/numbering.xml><?xml version="1.0" encoding="utf-8"?>
+<w:numbering xmlns:wpc="http://schemas.microsoft.com/office/word/2010/wordprocessingCanvas" xmlns:cx="http://schemas.microsoft.com/office/drawing/2014/chartex" xmlns:cx1="http://schemas.microsoft.com/office/drawing/2015/9/8/chartex" xmlns:cx2="http://schemas.microsoft.com/office/drawing/2015/10/21/chartex" xmlns:cx3="http://schemas.microsoft.com/office/drawing/2016/5/9/chartex" xmlns:cx4="http://schemas.microsoft.com/office/drawing/2016/5/10/chartex" xmlns:cx5="http://schemas.microsoft.com/office/drawing/2016/5/11/chartex" xmlns:cx6="http://schemas.microsoft.com/office/drawing/2016/5/12/chartex" xmlns:cx7="http://schemas.microsoft.com/office/drawing/2016/5/13/chartex" xmlns:cx8="http://schemas.microsoft.com/office/drawing/2016/5/14/chartex" xmlns:mc="http://schemas.openxmlformats.org/markup-compatibility/2006" xmlns:aink="http://schemas.microsoft.com/office/drawing/2016/ink" xmlns:am3d="http://schemas.microsoft.com/office/drawing/2017/model3d" xmlns:o="urn:schemas-microsoft-com:office:office" xmlns:oel="http://schemas.microsoft.com/office/2019/extlst" xmlns:r="http://schemas.openxmlformats.org/officeDocument/2006/relationships" xmlns:m="http://schemas.openxmlformats.org/officeDocument/2006/math" xmlns:v="urn:schemas-microsoft-com:vml" xmlns:wp14="http://schemas.microsoft.com/office/word/2010/wordprocessingDrawing" xmlns:wp="http://schemas.openxmlformats.org/drawingml/2006/wordprocessingDrawing" xmlns:w10="urn:schemas-microsoft-com:office:word" xmlns:w="http://schemas.openxmlformats.org/wordprocessingml/2006/main" xmlns:w14="http://schemas.microsoft.com/office/word/2010/wordml" xmlns:w15="http://schemas.microsoft.com/office/word/2012/wordml" xmlns:w16cex="http://schemas.microsoft.com/office/word/2018/wordml/cex" xmlns:w16cid="http://schemas.microsoft.com/office/word/2016/wordml/cid" xmlns:w16="http://schemas.microsoft.com/office/word/2018/wordml" xmlns:w16du="http://schemas.microsoft.com/office/word/2023/wordml/word16du" xmlns:w16sdtdh="http://schemas.microsoft.com/office/word/2020/wordml/sdtdatahash" xmlns:w16sdtfl="http://schemas.microsoft.com/office/word/2024/wordml/sdtformatlock" xmlns:w16se="http://schemas.microsoft.com/office/word/2015/wordml/symex" xmlns:wpg="http://schemas.microsoft.com/office/word/2010/wordprocessingGroup" xmlns:wpi="http://schemas.microsoft.com/office/word/2010/wordprocessingInk" xmlns:wne="http://schemas.microsoft.com/office/word/2006/wordml" xmlns:wps="http://schemas.microsoft.com/office/word/2010/wordprocessingShape" mc:Ignorable="w14 w15 w16se w16cid w16 w16cex w16sdtdh w16sdtfl w16du wp14">
+  <w:abstractNum w:abstractNumId="0" w15:restartNumberingAfterBreak="0">
+    <w:nsid w:val="571B6C33"/>
+    <w:multiLevelType w:val="hybridMultilevel"/>
+    <w:tmpl w:val="5A82BE96"/>
+    <w:lvl w:ilvl="0" w:tplc="09463DB2">
+      <w:start w:val="1"/>
+      <w:numFmt w:val="decimal"/>
+      <w:lvlText w:val="%1."/>
+      <w:lvlJc w:val="left"/>
+      <w:pPr>
+        <w:tabs>
+          <w:tab w:val="num" w:pos="900"/>
+        </w:tabs>
+        <w:ind w:left="540" w:hanging="360"/>
+      </w:pPr>
+    </w:lvl>
+    <w:lvl w:ilvl="1" w:tplc="5672D21C">
+      <w:start w:val="1"/>
+      <w:numFmt w:val="bullet"/>
+      <w:lvlText w:val="o"/>
+      <w:lvlJc w:val="left"/>
+      <w:pPr>
+        <w:tabs>
+          <w:tab w:val="num" w:pos="1440"/>
+        </w:tabs>
+        <w:ind w:left="1080" w:hanging="360"/>
+      </w:pPr>
+      <w:rPr>
+        <w:rFonts w:ascii="Courier New" w:hAnsi="Courier New" w:cs="Courier New" w:hint="default"/>
+      </w:rPr>
+    </w:lvl>
+    <w:lvl w:ilvl="2" w:tplc="040482E2">
+      <w:start w:val="1"/>
+      <w:numFmt w:val="bullet"/>
+      <w:lvlText w:val=""/>
+      <w:lvlJc w:val="left"/>
+      <w:pPr>
+        <w:tabs>
+          <w:tab w:val="num" w:pos="3060"/>
+        </w:tabs>
+        <w:ind w:left="2700" w:hanging="360"/>
+      </w:pPr>
+      <w:rPr>
+        <w:rFonts w:ascii="Wingdings" w:hAnsi="Wingdings" w:hint="default"/>
+      </w:rPr>
+    </w:lvl>
+    <w:lvl w:ilvl="3" w:tplc="85C2F540">
+      <w:numFmt w:val="decimal"/>
+      <w:lvlText w:val=""/>
+      <w:lvlJc w:val="left"/>
+    </w:lvl>
+    <w:lvl w:ilvl="4" w:tplc="3E92BAA0">
+      <w:numFmt w:val="decimal"/>
+      <w:lvlText w:val=""/>
+      <w:lvlJc w:val="left"/>
+    </w:lvl>
+    <w:lvl w:ilvl="5" w:tplc="0F2EC574">
+      <w:numFmt w:val="decimal"/>
+      <w:lvlText w:val=""/>
+      <w:lvlJc w:val="left"/>
+    </w:lvl>
+    <w:lvl w:ilvl="6" w:tplc="AA4C8F30">
+      <w:numFmt w:val="decimal"/>
+      <w:lvlText w:val=""/>
+      <w:lvlJc w:val="left"/>
+    </w:lvl>
+    <w:lvl w:ilvl="7" w:tplc="9CC23130">
+      <w:numFmt w:val="decimal"/>
+      <w:lvlText w:val=""/>
+      <w:lvlJc w:val="left"/>
+    </w:lvl>
+    <w:lvl w:ilvl="8" w:tplc="61A6B928">
+      <w:numFmt w:val="decimal"/>
+      <w:lvlText w:val=""/>
+      <w:lvlJc w:val="left"/>
+    </w:lvl>
+  </w:abstractNum>
+  <w:num w:numId="1" w16cid:durableId="1046875083">
+    <w:abstractNumId w:val="0"/>
+  </w:num>
+</w:numbering>
 </file>
 
 <file path=word/styles.xml><?xml version="1.0" encoding="utf-8"?>
@@ -12826,7 +13460,6 @@
   <w:style w:type="character" w:default="1" w:styleId="DefaultParagraphFont">
     <w:name w:val="Default Paragraph Font"/>
     <w:uiPriority w:val="1"/>
-    <w:semiHidden/>
     <w:unhideWhenUsed/>
   </w:style>
   <w:style w:type="table" w:default="1" w:styleId="TableNormal">
@@ -12866,6 +13499,14 @@
       <w:rFonts w:ascii="Calibri" w:eastAsia="Calibri" w:hAnsi="Calibri" w:cs="Calibri"/>
       <w:color w:val="000000"/>
       <w:sz w:val="31"/>
+    </w:rPr>
+  </w:style>
+  <w:style w:type="character" w:customStyle="1" w:styleId="VerbatimChar">
+    <w:name w:val="Verbatim Char"/>
+    <w:rsid w:val="00122F1B"/>
+    <w:rPr>
+      <w:rFonts w:ascii="Consolas" w:hAnsi="Consolas"/>
+      <w:sz w:val="22"/>
     </w:rPr>
   </w:style>
 </w:styles>

</xml_diff>

<commit_message>
Remove outdated model configuration files and training data for LegoGears and Rubik's Cube projects. Delete unnecessary images, scripts, and model weight files. Add new documentation and training images for Rubik's Cube color detection model. Update video script helper for project presentation.
</commit_message>
<xml_diff>
--- a/docs/capstone-docs/Final Capstone project (May 13th) /POC/POC.docx
+++ b/docs/capstone-docs/Final Capstone project (May 13th) /POC/POC.docx
@@ -7434,52 +7434,15 @@
     </w:p>
     <w:p>
       <w:pPr>
-        <w:numPr>
-          <w:ilvl w:val="1"/>
-          <w:numId w:val="1"/>
-        </w:numPr>
         <w:spacing w:after="210" w:line="360" w:lineRule="auto"/>
-      </w:pPr>
-    </w:p>
-    <w:p>
-      <w:pPr>
-        <w:numPr>
-          <w:ilvl w:val="1"/>
-          <w:numId w:val="1"/>
-        </w:numPr>
+        <w:ind w:left="2700" w:firstLine="0"/>
+      </w:pPr>
+    </w:p>
+    <w:p>
+      <w:pPr>
         <w:spacing w:after="210" w:line="360" w:lineRule="auto"/>
-      </w:pPr>
-      <w:r>
-        <w:br/>
-        <w:t xml:space="preserve">• Detect printed patterns on test cubes  </w:t>
-      </w:r>
-      <w:r>
-        <w:br/>
-        <w:t xml:space="preserve">• Implement position logging system  </w:t>
-      </w:r>
-      <w:r>
-        <w:br/>
-        <w:t xml:space="preserve">• Develop basic UI for monitoring </w:t>
-      </w:r>
-      <w:r>
-        <w:br/>
-        <w:t xml:space="preserve">Milestone 3: 3D Static Detection  </w:t>
-      </w:r>
-      <w:r>
-        <w:br/>
-        <w:t xml:space="preserve">• Extend detection to volumetric objects  </w:t>
-      </w:r>
-      <w:r>
-        <w:br/>
-        <w:t xml:space="preserve">• Calculate object dimensions via multi-view analysis  </w:t>
-      </w:r>
-      <w:r>
-        <w:br/>
-        <w:t>• Implement collision-avoidance protocols</w:t>
-      </w:r>
-      <w:r>
-        <w:br/>
-      </w:r>
+        <w:ind w:left="540" w:firstLine="0"/>
+      </w:pPr>
     </w:p>
     <w:p>
       <w:pPr>
@@ -7490,11 +7453,3463 @@
         <w:spacing w:after="210" w:line="360" w:lineRule="auto"/>
       </w:pPr>
       <w:r>
+        <w:t>Understanding Color Calibration thresholds for HSV (Hue, Saturation, Value)</w:t>
+      </w:r>
+    </w:p>
+    <w:p>
+      <w:pPr>
+        <w:spacing w:before="113" w:line="315" w:lineRule="atLeast"/>
+        <w:ind w:right="932"/>
+        <w:jc w:val="both"/>
+        <w:rPr>
+          <w:sz w:val="20"/>
+          <w:szCs w:val="20"/>
+        </w:rPr>
+      </w:pPr>
+      <w:r>
+        <w:rPr>
+          <w:color w:val="333333"/>
+          <w:sz w:val="20"/>
+          <w:szCs w:val="20"/>
+        </w:rPr>
+        <w:t xml:space="preserve">HSV (Hue, Saturation, Value) is a color space created by A. R. Smith in 1978 based on the intuitive characteristics of color, also known as the </w:t>
+      </w:r>
+      <w:proofErr w:type="spellStart"/>
+      <w:r>
+        <w:rPr>
+          <w:color w:val="333333"/>
+          <w:sz w:val="20"/>
+          <w:szCs w:val="20"/>
+        </w:rPr>
+        <w:t>Hexcone</w:t>
+      </w:r>
+      <w:proofErr w:type="spellEnd"/>
+      <w:r>
+        <w:rPr>
+          <w:color w:val="333333"/>
+          <w:sz w:val="20"/>
+          <w:szCs w:val="20"/>
+        </w:rPr>
+        <w:t xml:space="preserve"> Model. The parameters of color in this model </w:t>
+      </w:r>
+      <w:proofErr w:type="gramStart"/>
+      <w:r>
+        <w:rPr>
+          <w:color w:val="333333"/>
+          <w:sz w:val="20"/>
+          <w:szCs w:val="20"/>
+        </w:rPr>
+        <w:t>are:</w:t>
+      </w:r>
+      <w:proofErr w:type="gramEnd"/>
+      <w:r>
+        <w:rPr>
+          <w:color w:val="333333"/>
+          <w:sz w:val="20"/>
+          <w:szCs w:val="20"/>
+        </w:rPr>
+        <w:t xml:space="preserve"> hue (H), saturation (S), and lightness (V).</w:t>
+      </w:r>
+    </w:p>
+    <w:p>
+      <w:pPr>
+        <w:spacing w:before="199" w:line="216" w:lineRule="atLeast"/>
+        <w:ind w:right="-200"/>
+        <w:jc w:val="both"/>
+        <w:rPr>
+          <w:sz w:val="20"/>
+          <w:szCs w:val="20"/>
+        </w:rPr>
+      </w:pPr>
+      <w:r>
+        <w:rPr>
+          <w:color w:val="333333"/>
+          <w:sz w:val="20"/>
+          <w:szCs w:val="20"/>
+        </w:rPr>
+        <w:t>H: 0 — 180</w:t>
+      </w:r>
+    </w:p>
+    <w:p>
+      <w:pPr>
+        <w:spacing w:before="198" w:line="216" w:lineRule="atLeast"/>
+        <w:ind w:right="-200"/>
+        <w:jc w:val="both"/>
+        <w:rPr>
+          <w:sz w:val="20"/>
+          <w:szCs w:val="20"/>
+        </w:rPr>
+      </w:pPr>
+      <w:r>
+        <w:rPr>
+          <w:color w:val="333333"/>
+          <w:sz w:val="20"/>
+          <w:szCs w:val="20"/>
+        </w:rPr>
+        <w:t>S: 0 — 255</w:t>
+      </w:r>
+    </w:p>
+    <w:p>
+      <w:pPr>
+        <w:spacing w:before="198" w:line="216" w:lineRule="atLeast"/>
+        <w:ind w:right="-200"/>
+        <w:jc w:val="both"/>
+        <w:rPr>
+          <w:sz w:val="20"/>
+          <w:szCs w:val="20"/>
+        </w:rPr>
+      </w:pPr>
+      <w:r>
+        <w:rPr>
+          <w:color w:val="333333"/>
+          <w:sz w:val="20"/>
+          <w:szCs w:val="20"/>
+        </w:rPr>
+        <w:t>V: 0 — 255</w:t>
+      </w:r>
+    </w:p>
+    <w:p>
+      <w:pPr>
+        <w:spacing w:before="213" w:line="216" w:lineRule="atLeast"/>
+        <w:ind w:left="190" w:right="-200"/>
+        <w:jc w:val="both"/>
+        <w:rPr>
+          <w:sz w:val="20"/>
+          <w:szCs w:val="20"/>
+        </w:rPr>
+      </w:pPr>
+      <w:r>
+        <w:rPr>
+          <w:noProof/>
+        </w:rPr>
+        <w:drawing>
+          <wp:inline distT="0" distB="0" distL="0" distR="0" wp14:anchorId="5F04521C" wp14:editId="43CEE0E0">
+            <wp:extent cx="81280" cy="92710"/>
+            <wp:effectExtent l="0" t="0" r="0" b="0"/>
+            <wp:docPr id="1" name="Picture 1"/>
+            <wp:cNvGraphicFramePr>
+              <a:graphicFrameLocks xmlns:a="http://schemas.openxmlformats.org/drawingml/2006/main"/>
+            </wp:cNvGraphicFramePr>
+            <a:graphic xmlns:a="http://schemas.openxmlformats.org/drawingml/2006/main">
+              <a:graphicData uri="http://schemas.openxmlformats.org/drawingml/2006/picture">
+                <pic:pic xmlns:pic="http://schemas.openxmlformats.org/drawingml/2006/picture">
+                  <pic:nvPicPr>
+                    <pic:cNvPr id="0" name="Picture 1"/>
+                    <pic:cNvPicPr>
+                      <a:picLocks/>
+                    </pic:cNvPicPr>
+                  </pic:nvPicPr>
+                  <pic:blipFill>
+                    <a:blip r:embed="rId8">
+                      <a:extLst>
+                        <a:ext uri="{28A0092B-C50C-407E-A947-70E740481C1C}">
+                          <a14:useLocalDpi xmlns:a14="http://schemas.microsoft.com/office/drawing/2010/main" val="0"/>
+                        </a:ext>
+                      </a:extLst>
+                    </a:blip>
+                    <a:srcRect/>
+                    <a:stretch>
+                      <a:fillRect/>
+                    </a:stretch>
+                  </pic:blipFill>
+                  <pic:spPr bwMode="auto">
+                    <a:xfrm>
+                      <a:off x="0" y="0"/>
+                      <a:ext cx="81280" cy="92710"/>
+                    </a:xfrm>
+                    <a:prstGeom prst="rect">
+                      <a:avLst/>
+                    </a:prstGeom>
+                    <a:noFill/>
+                    <a:ln>
+                      <a:noFill/>
+                    </a:ln>
+                  </pic:spPr>
+                </pic:pic>
+              </a:graphicData>
+            </a:graphic>
+          </wp:inline>
+        </w:drawing>
+      </w:r>
+      <w:r>
+        <w:rPr>
+          <w:spacing w:val="92"/>
+          <w:sz w:val="20"/>
+          <w:szCs w:val="20"/>
+        </w:rPr>
+        <w:t xml:space="preserve"> </w:t>
+      </w:r>
+      <w:r>
+        <w:rPr>
+          <w:color w:val="333333"/>
+          <w:sz w:val="20"/>
+          <w:szCs w:val="20"/>
+        </w:rPr>
+        <w:t>HSV parameter list:</w:t>
+      </w:r>
+    </w:p>
+    <w:tbl>
+      <w:tblPr>
+        <w:tblW w:w="0" w:type="auto"/>
+        <w:tblInd w:w="-805" w:type="dxa"/>
+        <w:tblBorders>
+          <w:top w:val="single" w:sz="4" w:space="0" w:color="auto"/>
+          <w:left w:val="single" w:sz="4" w:space="0" w:color="auto"/>
+          <w:bottom w:val="single" w:sz="4" w:space="0" w:color="auto"/>
+          <w:right w:val="single" w:sz="4" w:space="0" w:color="auto"/>
+          <w:insideH w:val="single" w:sz="4" w:space="0" w:color="auto"/>
+          <w:insideV w:val="single" w:sz="4" w:space="0" w:color="auto"/>
+        </w:tblBorders>
+        <w:tblLayout w:type="fixed"/>
+        <w:tblLook w:val="04A0" w:firstRow="1" w:lastRow="0" w:firstColumn="1" w:lastColumn="0" w:noHBand="0" w:noVBand="1"/>
+      </w:tblPr>
+      <w:tblGrid>
+        <w:gridCol w:w="1008"/>
+        <w:gridCol w:w="1008"/>
+        <w:gridCol w:w="1008"/>
+        <w:gridCol w:w="1008"/>
+        <w:gridCol w:w="1008"/>
+        <w:gridCol w:w="1008"/>
+        <w:gridCol w:w="1008"/>
+        <w:gridCol w:w="1008"/>
+        <w:gridCol w:w="1008"/>
+        <w:gridCol w:w="1008"/>
+        <w:gridCol w:w="1008"/>
+        <w:gridCol w:w="1008"/>
+      </w:tblGrid>
+      <w:tr>
+        <w:trPr>
+          <w:trHeight w:hRule="exact" w:val="465"/>
+        </w:trPr>
+        <w:tc>
+          <w:tcPr>
+            <w:tcW w:w="1008" w:type="dxa"/>
+            <w:tcBorders>
+              <w:top w:val="single" w:sz="4" w:space="0" w:color="DFE2E5"/>
+              <w:left w:val="single" w:sz="4" w:space="0" w:color="DFE2E5"/>
+              <w:bottom w:val="single" w:sz="4" w:space="0" w:color="DFE2E5"/>
+              <w:right w:val="single" w:sz="4" w:space="0" w:color="DFE2E5"/>
+            </w:tcBorders>
+            <w:shd w:val="clear" w:color="auto" w:fill="F8F8F8"/>
+            <w:tcMar>
+              <w:left w:w="0" w:type="dxa"/>
+              <w:right w:w="0" w:type="dxa"/>
+            </w:tcMar>
+            <w:vAlign w:val="center"/>
+          </w:tcPr>
+          <w:p/>
+        </w:tc>
+        <w:tc>
+          <w:tcPr>
+            <w:tcW w:w="1008" w:type="dxa"/>
+            <w:tcBorders>
+              <w:top w:val="single" w:sz="4" w:space="0" w:color="DFE2E5"/>
+              <w:left w:val="single" w:sz="4" w:space="0" w:color="DFE2E5"/>
+              <w:bottom w:val="single" w:sz="4" w:space="0" w:color="DFE2E5"/>
+              <w:right w:val="single" w:sz="4" w:space="0" w:color="DFE2E5"/>
+            </w:tcBorders>
+            <w:shd w:val="clear" w:color="auto" w:fill="F8F8F8"/>
+            <w:tcMar>
+              <w:left w:w="199" w:type="dxa"/>
+              <w:right w:w="275" w:type="dxa"/>
+            </w:tcMar>
+            <w:vAlign w:val="center"/>
+          </w:tcPr>
+          <w:p>
+            <w:pPr>
+              <w:spacing w:line="208" w:lineRule="atLeast"/>
+              <w:jc w:val="both"/>
+              <w:rPr>
+                <w:sz w:val="19"/>
+                <w:szCs w:val="19"/>
+              </w:rPr>
+            </w:pPr>
+            <w:r>
+              <w:rPr>
+                <w:b/>
+                <w:bCs/>
+                <w:color w:val="333333"/>
+                <w:sz w:val="19"/>
+                <w:szCs w:val="19"/>
+                <w:shd w:val="clear" w:color="auto" w:fill="F8F8F8"/>
+              </w:rPr>
+              <w:t>black</w:t>
+            </w:r>
+          </w:p>
+        </w:tc>
+        <w:tc>
+          <w:tcPr>
+            <w:tcW w:w="1008" w:type="dxa"/>
+            <w:tcBorders>
+              <w:top w:val="single" w:sz="4" w:space="0" w:color="DFE2E5"/>
+              <w:left w:val="single" w:sz="4" w:space="0" w:color="DFE2E5"/>
+              <w:bottom w:val="single" w:sz="4" w:space="0" w:color="DFE2E5"/>
+              <w:right w:val="single" w:sz="4" w:space="0" w:color="DFE2E5"/>
+            </w:tcBorders>
+            <w:shd w:val="clear" w:color="auto" w:fill="F8F8F8"/>
+            <w:tcMar>
+              <w:left w:w="198" w:type="dxa"/>
+              <w:right w:w="275" w:type="dxa"/>
+            </w:tcMar>
+            <w:vAlign w:val="center"/>
+          </w:tcPr>
+          <w:p>
+            <w:pPr>
+              <w:spacing w:before="1" w:line="208" w:lineRule="atLeast"/>
+              <w:jc w:val="both"/>
+              <w:rPr>
+                <w:sz w:val="19"/>
+                <w:szCs w:val="19"/>
+              </w:rPr>
+            </w:pPr>
+            <w:r>
+              <w:rPr>
+                <w:b/>
+                <w:bCs/>
+                <w:color w:val="333333"/>
+                <w:sz w:val="19"/>
+                <w:szCs w:val="19"/>
+                <w:shd w:val="clear" w:color="auto" w:fill="F8F8F8"/>
+              </w:rPr>
+              <w:t>ash</w:t>
+            </w:r>
+          </w:p>
+        </w:tc>
+        <w:tc>
+          <w:tcPr>
+            <w:tcW w:w="1008" w:type="dxa"/>
+            <w:tcBorders>
+              <w:top w:val="single" w:sz="4" w:space="0" w:color="DFE2E5"/>
+              <w:left w:val="single" w:sz="4" w:space="0" w:color="DFE2E5"/>
+              <w:bottom w:val="single" w:sz="4" w:space="0" w:color="DFE2E5"/>
+              <w:right w:val="single" w:sz="4" w:space="0" w:color="DFE2E5"/>
+            </w:tcBorders>
+            <w:shd w:val="clear" w:color="auto" w:fill="F8F8F8"/>
+            <w:tcMar>
+              <w:left w:w="198" w:type="dxa"/>
+              <w:right w:w="275" w:type="dxa"/>
+            </w:tcMar>
+            <w:vAlign w:val="center"/>
+          </w:tcPr>
+          <w:p>
+            <w:pPr>
+              <w:spacing w:before="1" w:line="208" w:lineRule="atLeast"/>
+              <w:jc w:val="both"/>
+              <w:rPr>
+                <w:sz w:val="19"/>
+                <w:szCs w:val="19"/>
+              </w:rPr>
+            </w:pPr>
+            <w:r>
+              <w:rPr>
+                <w:b/>
+                <w:bCs/>
+                <w:color w:val="333333"/>
+                <w:sz w:val="19"/>
+                <w:szCs w:val="19"/>
+                <w:shd w:val="clear" w:color="auto" w:fill="F8F8F8"/>
+              </w:rPr>
+              <w:t>white</w:t>
+            </w:r>
+          </w:p>
+        </w:tc>
+        <w:tc>
+          <w:tcPr>
+            <w:tcW w:w="1008" w:type="dxa"/>
+            <w:tcBorders>
+              <w:top w:val="single" w:sz="4" w:space="0" w:color="DFE2E5"/>
+              <w:left w:val="single" w:sz="4" w:space="0" w:color="DFE2E5"/>
+              <w:bottom w:val="single" w:sz="4" w:space="0" w:color="DFE2E5"/>
+              <w:right w:val="single" w:sz="4" w:space="0" w:color="DFE2E5"/>
+            </w:tcBorders>
+            <w:shd w:val="clear" w:color="auto" w:fill="F8F8F8"/>
+            <w:tcMar>
+              <w:left w:w="198" w:type="dxa"/>
+              <w:right w:w="275" w:type="dxa"/>
+            </w:tcMar>
+            <w:vAlign w:val="center"/>
+          </w:tcPr>
+          <w:p>
+            <w:pPr>
+              <w:spacing w:before="1" w:line="208" w:lineRule="atLeast"/>
+              <w:jc w:val="both"/>
+              <w:rPr>
+                <w:sz w:val="19"/>
+                <w:szCs w:val="19"/>
+              </w:rPr>
+            </w:pPr>
+            <w:r>
+              <w:rPr>
+                <w:b/>
+                <w:bCs/>
+                <w:color w:val="333333"/>
+                <w:sz w:val="19"/>
+                <w:szCs w:val="19"/>
+                <w:shd w:val="clear" w:color="auto" w:fill="F8F8F8"/>
+              </w:rPr>
+              <w:t>red</w:t>
+            </w:r>
+          </w:p>
+        </w:tc>
+        <w:tc>
+          <w:tcPr>
+            <w:tcW w:w="1008" w:type="dxa"/>
+            <w:tcBorders>
+              <w:top w:val="single" w:sz="4" w:space="0" w:color="DFE2E5"/>
+              <w:left w:val="single" w:sz="4" w:space="0" w:color="DFE2E5"/>
+              <w:bottom w:val="single" w:sz="4" w:space="0" w:color="DFE2E5"/>
+              <w:right w:val="single" w:sz="4" w:space="0" w:color="DFE2E5"/>
+            </w:tcBorders>
+            <w:shd w:val="clear" w:color="auto" w:fill="F8F8F8"/>
+            <w:tcMar>
+              <w:left w:w="198" w:type="dxa"/>
+              <w:right w:w="275" w:type="dxa"/>
+            </w:tcMar>
+            <w:vAlign w:val="center"/>
+          </w:tcPr>
+          <w:p>
+            <w:pPr>
+              <w:spacing w:before="1" w:line="208" w:lineRule="atLeast"/>
+              <w:jc w:val="both"/>
+              <w:rPr>
+                <w:sz w:val="19"/>
+                <w:szCs w:val="19"/>
+              </w:rPr>
+            </w:pPr>
+            <w:r>
+              <w:rPr>
+                <w:b/>
+                <w:bCs/>
+                <w:color w:val="333333"/>
+                <w:sz w:val="19"/>
+                <w:szCs w:val="19"/>
+                <w:shd w:val="clear" w:color="auto" w:fill="F8F8F8"/>
+              </w:rPr>
+              <w:t>orange</w:t>
+            </w:r>
+          </w:p>
+        </w:tc>
+        <w:tc>
+          <w:tcPr>
+            <w:tcW w:w="1008" w:type="dxa"/>
+            <w:tcBorders>
+              <w:top w:val="single" w:sz="4" w:space="0" w:color="DFE2E5"/>
+              <w:left w:val="single" w:sz="4" w:space="0" w:color="DFE2E5"/>
+              <w:bottom w:val="single" w:sz="4" w:space="0" w:color="DFE2E5"/>
+              <w:right w:val="single" w:sz="4" w:space="0" w:color="DFE2E5"/>
+            </w:tcBorders>
+            <w:shd w:val="clear" w:color="auto" w:fill="F8F8F8"/>
+            <w:tcMar>
+              <w:left w:w="199" w:type="dxa"/>
+              <w:right w:w="275" w:type="dxa"/>
+            </w:tcMar>
+            <w:vAlign w:val="center"/>
+          </w:tcPr>
+          <w:p>
+            <w:pPr>
+              <w:spacing w:before="1" w:line="208" w:lineRule="atLeast"/>
+              <w:jc w:val="both"/>
+              <w:rPr>
+                <w:sz w:val="19"/>
+                <w:szCs w:val="19"/>
+              </w:rPr>
+            </w:pPr>
+            <w:r>
+              <w:rPr>
+                <w:b/>
+                <w:bCs/>
+                <w:color w:val="333333"/>
+                <w:sz w:val="19"/>
+                <w:szCs w:val="19"/>
+                <w:shd w:val="clear" w:color="auto" w:fill="F8F8F8"/>
+              </w:rPr>
+              <w:t>yellow</w:t>
+            </w:r>
+          </w:p>
+        </w:tc>
+        <w:tc>
+          <w:tcPr>
+            <w:tcW w:w="1008" w:type="dxa"/>
+            <w:tcBorders>
+              <w:top w:val="single" w:sz="4" w:space="0" w:color="DFE2E5"/>
+              <w:left w:val="single" w:sz="4" w:space="0" w:color="DFE2E5"/>
+              <w:bottom w:val="single" w:sz="4" w:space="0" w:color="DFE2E5"/>
+              <w:right w:val="single" w:sz="4" w:space="0" w:color="DFE2E5"/>
+            </w:tcBorders>
+            <w:shd w:val="clear" w:color="auto" w:fill="F8F8F8"/>
+            <w:tcMar>
+              <w:left w:w="198" w:type="dxa"/>
+              <w:right w:w="275" w:type="dxa"/>
+            </w:tcMar>
+            <w:vAlign w:val="center"/>
+          </w:tcPr>
+          <w:p>
+            <w:pPr>
+              <w:spacing w:before="1" w:line="208" w:lineRule="atLeast"/>
+              <w:jc w:val="both"/>
+              <w:rPr>
+                <w:sz w:val="19"/>
+                <w:szCs w:val="19"/>
+              </w:rPr>
+            </w:pPr>
+            <w:r>
+              <w:rPr>
+                <w:b/>
+                <w:bCs/>
+                <w:color w:val="333333"/>
+                <w:sz w:val="19"/>
+                <w:szCs w:val="19"/>
+                <w:shd w:val="clear" w:color="auto" w:fill="F8F8F8"/>
+              </w:rPr>
+              <w:t>green</w:t>
+            </w:r>
+          </w:p>
+        </w:tc>
+        <w:tc>
+          <w:tcPr>
+            <w:tcW w:w="1008" w:type="dxa"/>
+            <w:tcBorders>
+              <w:top w:val="single" w:sz="4" w:space="0" w:color="DFE2E5"/>
+              <w:left w:val="single" w:sz="4" w:space="0" w:color="DFE2E5"/>
+              <w:bottom w:val="single" w:sz="4" w:space="0" w:color="DFE2E5"/>
+              <w:right w:val="single" w:sz="4" w:space="0" w:color="DFE2E5"/>
+            </w:tcBorders>
+            <w:shd w:val="clear" w:color="auto" w:fill="F8F8F8"/>
+            <w:tcMar>
+              <w:left w:w="199" w:type="dxa"/>
+              <w:right w:w="275" w:type="dxa"/>
+            </w:tcMar>
+            <w:vAlign w:val="center"/>
+          </w:tcPr>
+          <w:p>
+            <w:pPr>
+              <w:spacing w:before="1" w:line="208" w:lineRule="atLeast"/>
+              <w:jc w:val="both"/>
+              <w:rPr>
+                <w:sz w:val="19"/>
+                <w:szCs w:val="19"/>
+              </w:rPr>
+            </w:pPr>
+            <w:r>
+              <w:rPr>
+                <w:b/>
+                <w:bCs/>
+                <w:color w:val="333333"/>
+                <w:sz w:val="19"/>
+                <w:szCs w:val="19"/>
+                <w:shd w:val="clear" w:color="auto" w:fill="F8F8F8"/>
+              </w:rPr>
+              <w:t>green</w:t>
+            </w:r>
+          </w:p>
+        </w:tc>
+        <w:tc>
+          <w:tcPr>
+            <w:tcW w:w="1008" w:type="dxa"/>
+            <w:tcBorders>
+              <w:top w:val="single" w:sz="4" w:space="0" w:color="DFE2E5"/>
+              <w:left w:val="single" w:sz="4" w:space="0" w:color="DFE2E5"/>
+              <w:bottom w:val="single" w:sz="4" w:space="0" w:color="DFE2E5"/>
+              <w:right w:val="single" w:sz="4" w:space="0" w:color="DFE2E5"/>
+            </w:tcBorders>
+            <w:shd w:val="clear" w:color="auto" w:fill="F8F8F8"/>
+            <w:tcMar>
+              <w:left w:w="199" w:type="dxa"/>
+              <w:right w:w="275" w:type="dxa"/>
+            </w:tcMar>
+            <w:vAlign w:val="center"/>
+          </w:tcPr>
+          <w:p>
+            <w:pPr>
+              <w:spacing w:before="1" w:line="208" w:lineRule="atLeast"/>
+              <w:jc w:val="both"/>
+              <w:rPr>
+                <w:sz w:val="19"/>
+                <w:szCs w:val="19"/>
+              </w:rPr>
+            </w:pPr>
+            <w:r>
+              <w:rPr>
+                <w:b/>
+                <w:bCs/>
+                <w:color w:val="333333"/>
+                <w:sz w:val="19"/>
+                <w:szCs w:val="19"/>
+                <w:shd w:val="clear" w:color="auto" w:fill="F8F8F8"/>
+              </w:rPr>
+              <w:t>blue</w:t>
+            </w:r>
+          </w:p>
+        </w:tc>
+        <w:tc>
+          <w:tcPr>
+            <w:tcW w:w="1008" w:type="dxa"/>
+            <w:tcBorders>
+              <w:top w:val="single" w:sz="4" w:space="0" w:color="DFE2E5"/>
+              <w:left w:val="single" w:sz="4" w:space="0" w:color="DFE2E5"/>
+              <w:bottom w:val="single" w:sz="4" w:space="0" w:color="DFE2E5"/>
+              <w:right w:val="single" w:sz="4" w:space="0" w:color="DFE2E5"/>
+            </w:tcBorders>
+            <w:shd w:val="clear" w:color="auto" w:fill="F8F8F8"/>
+            <w:tcMar>
+              <w:left w:w="199" w:type="dxa"/>
+              <w:right w:w="275" w:type="dxa"/>
+            </w:tcMar>
+            <w:vAlign w:val="center"/>
+          </w:tcPr>
+          <w:p>
+            <w:pPr>
+              <w:spacing w:before="1" w:line="208" w:lineRule="atLeast"/>
+              <w:jc w:val="both"/>
+              <w:rPr>
+                <w:sz w:val="19"/>
+                <w:szCs w:val="19"/>
+              </w:rPr>
+            </w:pPr>
+            <w:r>
+              <w:rPr>
+                <w:b/>
+                <w:bCs/>
+                <w:color w:val="333333"/>
+                <w:sz w:val="19"/>
+                <w:szCs w:val="19"/>
+                <w:shd w:val="clear" w:color="auto" w:fill="F8F8F8"/>
+              </w:rPr>
+              <w:t>purple</w:t>
+            </w:r>
+          </w:p>
+        </w:tc>
+        <w:tc>
+          <w:tcPr>
+            <w:tcW w:w="1008" w:type="dxa"/>
+            <w:tcBorders>
+              <w:top w:val="single" w:sz="4" w:space="0" w:color="DFE2E5"/>
+              <w:left w:val="single" w:sz="4" w:space="0" w:color="DFE2E5"/>
+              <w:bottom w:val="single" w:sz="4" w:space="0" w:color="DFE2E5"/>
+              <w:right w:val="single" w:sz="4" w:space="0" w:color="DFE2E5"/>
+            </w:tcBorders>
+            <w:shd w:val="clear" w:color="auto" w:fill="F8F8F8"/>
+            <w:tcMar>
+              <w:left w:w="0" w:type="dxa"/>
+              <w:right w:w="0" w:type="dxa"/>
+            </w:tcMar>
+            <w:vAlign w:val="center"/>
+          </w:tcPr>
+          <w:p/>
+        </w:tc>
+      </w:tr>
+      <w:tr>
+        <w:trPr>
+          <w:trHeight w:hRule="exact" w:val="465"/>
+        </w:trPr>
+        <w:tc>
+          <w:tcPr>
+            <w:tcW w:w="1008" w:type="dxa"/>
+            <w:tcBorders>
+              <w:top w:val="single" w:sz="4" w:space="0" w:color="DFE2E5"/>
+              <w:left w:val="single" w:sz="4" w:space="0" w:color="DFE2E5"/>
+              <w:bottom w:val="single" w:sz="4" w:space="0" w:color="DFE2E5"/>
+              <w:right w:val="single" w:sz="4" w:space="0" w:color="DFE2E5"/>
+            </w:tcBorders>
+            <w:shd w:val="clear" w:color="auto" w:fill="FFFFFF"/>
+            <w:tcMar>
+              <w:left w:w="199" w:type="dxa"/>
+              <w:right w:w="194" w:type="dxa"/>
+            </w:tcMar>
+            <w:vAlign w:val="center"/>
+          </w:tcPr>
+          <w:p>
+            <w:pPr>
+              <w:spacing w:before="1" w:line="208" w:lineRule="atLeast"/>
+              <w:jc w:val="both"/>
+              <w:rPr>
+                <w:sz w:val="19"/>
+                <w:szCs w:val="19"/>
+              </w:rPr>
+            </w:pPr>
+            <w:proofErr w:type="spellStart"/>
+            <w:r>
+              <w:rPr>
+                <w:color w:val="333333"/>
+                <w:sz w:val="19"/>
+                <w:szCs w:val="19"/>
+              </w:rPr>
+              <w:t>H_min</w:t>
+            </w:r>
+            <w:proofErr w:type="spellEnd"/>
+          </w:p>
+        </w:tc>
+        <w:tc>
+          <w:tcPr>
+            <w:tcW w:w="1008" w:type="dxa"/>
+            <w:tcBorders>
+              <w:top w:val="single" w:sz="4" w:space="0" w:color="DFE2E5"/>
+              <w:left w:val="single" w:sz="4" w:space="0" w:color="DFE2E5"/>
+              <w:bottom w:val="single" w:sz="4" w:space="0" w:color="DFE2E5"/>
+              <w:right w:val="single" w:sz="4" w:space="0" w:color="DFE2E5"/>
+            </w:tcBorders>
+            <w:shd w:val="clear" w:color="auto" w:fill="FFFFFF"/>
+            <w:tcMar>
+              <w:left w:w="199" w:type="dxa"/>
+              <w:right w:w="328" w:type="dxa"/>
+            </w:tcMar>
+            <w:vAlign w:val="center"/>
+          </w:tcPr>
+          <w:p>
+            <w:pPr>
+              <w:spacing w:before="1" w:line="208" w:lineRule="atLeast"/>
+              <w:jc w:val="both"/>
+              <w:rPr>
+                <w:sz w:val="19"/>
+                <w:szCs w:val="19"/>
+              </w:rPr>
+            </w:pPr>
+            <w:r>
+              <w:rPr>
+                <w:color w:val="333333"/>
+                <w:sz w:val="19"/>
+                <w:szCs w:val="19"/>
+              </w:rPr>
+              <w:t>0</w:t>
+            </w:r>
+          </w:p>
+        </w:tc>
+        <w:tc>
+          <w:tcPr>
+            <w:tcW w:w="1008" w:type="dxa"/>
+            <w:tcBorders>
+              <w:top w:val="single" w:sz="4" w:space="0" w:color="DFE2E5"/>
+              <w:left w:val="single" w:sz="4" w:space="0" w:color="DFE2E5"/>
+              <w:bottom w:val="single" w:sz="4" w:space="0" w:color="DFE2E5"/>
+              <w:right w:val="single" w:sz="4" w:space="0" w:color="DFE2E5"/>
+            </w:tcBorders>
+            <w:shd w:val="clear" w:color="auto" w:fill="FFFFFF"/>
+            <w:tcMar>
+              <w:left w:w="198" w:type="dxa"/>
+              <w:right w:w="328" w:type="dxa"/>
+            </w:tcMar>
+            <w:vAlign w:val="center"/>
+          </w:tcPr>
+          <w:p>
+            <w:pPr>
+              <w:spacing w:before="1" w:line="208" w:lineRule="atLeast"/>
+              <w:jc w:val="both"/>
+              <w:rPr>
+                <w:sz w:val="19"/>
+                <w:szCs w:val="19"/>
+              </w:rPr>
+            </w:pPr>
+            <w:r>
+              <w:rPr>
+                <w:color w:val="333333"/>
+                <w:sz w:val="19"/>
+                <w:szCs w:val="19"/>
+              </w:rPr>
+              <w:t>0</w:t>
+            </w:r>
+          </w:p>
+        </w:tc>
+        <w:tc>
+          <w:tcPr>
+            <w:tcW w:w="1008" w:type="dxa"/>
+            <w:tcBorders>
+              <w:top w:val="single" w:sz="4" w:space="0" w:color="DFE2E5"/>
+              <w:left w:val="single" w:sz="4" w:space="0" w:color="DFE2E5"/>
+              <w:bottom w:val="single" w:sz="4" w:space="0" w:color="DFE2E5"/>
+              <w:right w:val="single" w:sz="4" w:space="0" w:color="DFE2E5"/>
+            </w:tcBorders>
+            <w:shd w:val="clear" w:color="auto" w:fill="FFFFFF"/>
+            <w:tcMar>
+              <w:left w:w="198" w:type="dxa"/>
+              <w:right w:w="328" w:type="dxa"/>
+            </w:tcMar>
+            <w:vAlign w:val="center"/>
+          </w:tcPr>
+          <w:p>
+            <w:pPr>
+              <w:spacing w:before="1" w:line="208" w:lineRule="atLeast"/>
+              <w:jc w:val="both"/>
+              <w:rPr>
+                <w:sz w:val="19"/>
+                <w:szCs w:val="19"/>
+              </w:rPr>
+            </w:pPr>
+            <w:r>
+              <w:rPr>
+                <w:color w:val="333333"/>
+                <w:sz w:val="19"/>
+                <w:szCs w:val="19"/>
+              </w:rPr>
+              <w:t>0</w:t>
+            </w:r>
+          </w:p>
+        </w:tc>
+        <w:tc>
+          <w:tcPr>
+            <w:tcW w:w="1008" w:type="dxa"/>
+            <w:tcBorders>
+              <w:top w:val="single" w:sz="4" w:space="0" w:color="DFE2E5"/>
+              <w:left w:val="single" w:sz="4" w:space="0" w:color="DFE2E5"/>
+              <w:bottom w:val="single" w:sz="4" w:space="0" w:color="DFE2E5"/>
+              <w:right w:val="single" w:sz="4" w:space="0" w:color="DFE2E5"/>
+            </w:tcBorders>
+            <w:shd w:val="clear" w:color="auto" w:fill="FFFFFF"/>
+            <w:tcMar>
+              <w:left w:w="198" w:type="dxa"/>
+              <w:right w:w="328" w:type="dxa"/>
+            </w:tcMar>
+            <w:vAlign w:val="center"/>
+          </w:tcPr>
+          <w:p>
+            <w:pPr>
+              <w:spacing w:before="1" w:line="208" w:lineRule="atLeast"/>
+              <w:jc w:val="both"/>
+              <w:rPr>
+                <w:sz w:val="19"/>
+                <w:szCs w:val="19"/>
+              </w:rPr>
+            </w:pPr>
+            <w:r>
+              <w:rPr>
+                <w:color w:val="333333"/>
+                <w:sz w:val="19"/>
+                <w:szCs w:val="19"/>
+              </w:rPr>
+              <w:t>0</w:t>
+            </w:r>
+          </w:p>
+        </w:tc>
+        <w:tc>
+          <w:tcPr>
+            <w:tcW w:w="1008" w:type="dxa"/>
+            <w:tcBorders>
+              <w:top w:val="single" w:sz="4" w:space="0" w:color="DFE2E5"/>
+              <w:left w:val="single" w:sz="4" w:space="0" w:color="DFE2E5"/>
+              <w:bottom w:val="single" w:sz="4" w:space="0" w:color="DFE2E5"/>
+              <w:right w:val="single" w:sz="4" w:space="0" w:color="DFE2E5"/>
+            </w:tcBorders>
+            <w:shd w:val="clear" w:color="auto" w:fill="FFFFFF"/>
+            <w:tcMar>
+              <w:left w:w="198" w:type="dxa"/>
+              <w:right w:w="112" w:type="dxa"/>
+            </w:tcMar>
+            <w:vAlign w:val="center"/>
+          </w:tcPr>
+          <w:p>
+            <w:pPr>
+              <w:spacing w:before="1" w:line="208" w:lineRule="atLeast"/>
+              <w:jc w:val="both"/>
+              <w:rPr>
+                <w:sz w:val="19"/>
+                <w:szCs w:val="19"/>
+              </w:rPr>
+            </w:pPr>
+            <w:r>
+              <w:rPr>
+                <w:color w:val="333333"/>
+                <w:spacing w:val="13"/>
+                <w:sz w:val="19"/>
+                <w:szCs w:val="19"/>
+              </w:rPr>
+              <w:t>156</w:t>
+            </w:r>
+          </w:p>
+        </w:tc>
+        <w:tc>
+          <w:tcPr>
+            <w:tcW w:w="1008" w:type="dxa"/>
+            <w:tcBorders>
+              <w:top w:val="single" w:sz="4" w:space="0" w:color="DFE2E5"/>
+              <w:left w:val="single" w:sz="4" w:space="0" w:color="DFE2E5"/>
+              <w:bottom w:val="single" w:sz="4" w:space="0" w:color="DFE2E5"/>
+              <w:right w:val="single" w:sz="4" w:space="0" w:color="DFE2E5"/>
+            </w:tcBorders>
+            <w:shd w:val="clear" w:color="auto" w:fill="FFFFFF"/>
+            <w:tcMar>
+              <w:left w:w="199" w:type="dxa"/>
+              <w:right w:w="220" w:type="dxa"/>
+            </w:tcMar>
+            <w:vAlign w:val="center"/>
+          </w:tcPr>
+          <w:p>
+            <w:pPr>
+              <w:spacing w:before="1" w:line="208" w:lineRule="atLeast"/>
+              <w:jc w:val="both"/>
+              <w:rPr>
+                <w:sz w:val="19"/>
+                <w:szCs w:val="19"/>
+              </w:rPr>
+            </w:pPr>
+            <w:r>
+              <w:rPr>
+                <w:color w:val="333333"/>
+                <w:spacing w:val="13"/>
+                <w:sz w:val="19"/>
+                <w:szCs w:val="19"/>
+              </w:rPr>
+              <w:t>11</w:t>
+            </w:r>
+          </w:p>
+        </w:tc>
+        <w:tc>
+          <w:tcPr>
+            <w:tcW w:w="1008" w:type="dxa"/>
+            <w:tcBorders>
+              <w:top w:val="single" w:sz="4" w:space="0" w:color="DFE2E5"/>
+              <w:left w:val="single" w:sz="4" w:space="0" w:color="DFE2E5"/>
+              <w:bottom w:val="single" w:sz="4" w:space="0" w:color="DFE2E5"/>
+              <w:right w:val="single" w:sz="4" w:space="0" w:color="DFE2E5"/>
+            </w:tcBorders>
+            <w:shd w:val="clear" w:color="auto" w:fill="FFFFFF"/>
+            <w:tcMar>
+              <w:left w:w="198" w:type="dxa"/>
+              <w:right w:w="219" w:type="dxa"/>
+            </w:tcMar>
+            <w:vAlign w:val="center"/>
+          </w:tcPr>
+          <w:p>
+            <w:pPr>
+              <w:spacing w:before="1" w:line="208" w:lineRule="atLeast"/>
+              <w:jc w:val="both"/>
+              <w:rPr>
+                <w:sz w:val="19"/>
+                <w:szCs w:val="19"/>
+              </w:rPr>
+            </w:pPr>
+            <w:r>
+              <w:rPr>
+                <w:color w:val="333333"/>
+                <w:spacing w:val="13"/>
+                <w:sz w:val="19"/>
+                <w:szCs w:val="19"/>
+              </w:rPr>
+              <w:t>26</w:t>
+            </w:r>
+          </w:p>
+        </w:tc>
+        <w:tc>
+          <w:tcPr>
+            <w:tcW w:w="1008" w:type="dxa"/>
+            <w:tcBorders>
+              <w:top w:val="single" w:sz="4" w:space="0" w:color="DFE2E5"/>
+              <w:left w:val="single" w:sz="4" w:space="0" w:color="DFE2E5"/>
+              <w:bottom w:val="single" w:sz="4" w:space="0" w:color="DFE2E5"/>
+              <w:right w:val="single" w:sz="4" w:space="0" w:color="DFE2E5"/>
+            </w:tcBorders>
+            <w:shd w:val="clear" w:color="auto" w:fill="FFFFFF"/>
+            <w:tcMar>
+              <w:left w:w="199" w:type="dxa"/>
+              <w:right w:w="220" w:type="dxa"/>
+            </w:tcMar>
+            <w:vAlign w:val="center"/>
+          </w:tcPr>
+          <w:p>
+            <w:pPr>
+              <w:spacing w:before="1" w:line="208" w:lineRule="atLeast"/>
+              <w:jc w:val="both"/>
+              <w:rPr>
+                <w:sz w:val="19"/>
+                <w:szCs w:val="19"/>
+              </w:rPr>
+            </w:pPr>
+            <w:r>
+              <w:rPr>
+                <w:color w:val="333333"/>
+                <w:spacing w:val="13"/>
+                <w:sz w:val="19"/>
+                <w:szCs w:val="19"/>
+              </w:rPr>
+              <w:t>35</w:t>
+            </w:r>
+          </w:p>
+        </w:tc>
+        <w:tc>
+          <w:tcPr>
+            <w:tcW w:w="1008" w:type="dxa"/>
+            <w:tcBorders>
+              <w:top w:val="single" w:sz="4" w:space="0" w:color="DFE2E5"/>
+              <w:left w:val="single" w:sz="4" w:space="0" w:color="DFE2E5"/>
+              <w:bottom w:val="single" w:sz="4" w:space="0" w:color="DFE2E5"/>
+              <w:right w:val="single" w:sz="4" w:space="0" w:color="DFE2E5"/>
+            </w:tcBorders>
+            <w:shd w:val="clear" w:color="auto" w:fill="FFFFFF"/>
+            <w:tcMar>
+              <w:left w:w="199" w:type="dxa"/>
+              <w:right w:w="219" w:type="dxa"/>
+            </w:tcMar>
+            <w:vAlign w:val="center"/>
+          </w:tcPr>
+          <w:p>
+            <w:pPr>
+              <w:spacing w:before="1" w:line="208" w:lineRule="atLeast"/>
+              <w:jc w:val="both"/>
+              <w:rPr>
+                <w:sz w:val="19"/>
+                <w:szCs w:val="19"/>
+              </w:rPr>
+            </w:pPr>
+            <w:r>
+              <w:rPr>
+                <w:color w:val="333333"/>
+                <w:spacing w:val="13"/>
+                <w:sz w:val="19"/>
+                <w:szCs w:val="19"/>
+              </w:rPr>
+              <w:t>78</w:t>
+            </w:r>
+          </w:p>
+        </w:tc>
+        <w:tc>
+          <w:tcPr>
+            <w:tcW w:w="1008" w:type="dxa"/>
+            <w:tcBorders>
+              <w:top w:val="single" w:sz="4" w:space="0" w:color="DFE2E5"/>
+              <w:left w:val="single" w:sz="4" w:space="0" w:color="DFE2E5"/>
+              <w:bottom w:val="single" w:sz="4" w:space="0" w:color="DFE2E5"/>
+              <w:right w:val="single" w:sz="4" w:space="0" w:color="DFE2E5"/>
+            </w:tcBorders>
+            <w:shd w:val="clear" w:color="auto" w:fill="FFFFFF"/>
+            <w:tcMar>
+              <w:left w:w="199" w:type="dxa"/>
+              <w:right w:w="112" w:type="dxa"/>
+            </w:tcMar>
+            <w:vAlign w:val="center"/>
+          </w:tcPr>
+          <w:p>
+            <w:pPr>
+              <w:spacing w:before="1" w:line="208" w:lineRule="atLeast"/>
+              <w:jc w:val="both"/>
+              <w:rPr>
+                <w:sz w:val="19"/>
+                <w:szCs w:val="19"/>
+              </w:rPr>
+            </w:pPr>
+            <w:r>
+              <w:rPr>
+                <w:color w:val="333333"/>
+                <w:spacing w:val="13"/>
+                <w:sz w:val="19"/>
+                <w:szCs w:val="19"/>
+              </w:rPr>
+              <w:t>100</w:t>
+            </w:r>
+          </w:p>
+        </w:tc>
+        <w:tc>
+          <w:tcPr>
+            <w:tcW w:w="1008" w:type="dxa"/>
+            <w:tcBorders>
+              <w:top w:val="single" w:sz="4" w:space="0" w:color="DFE2E5"/>
+              <w:left w:val="single" w:sz="4" w:space="0" w:color="DFE2E5"/>
+              <w:bottom w:val="single" w:sz="4" w:space="0" w:color="DFE2E5"/>
+              <w:right w:val="single" w:sz="4" w:space="0" w:color="DFE2E5"/>
+            </w:tcBorders>
+            <w:shd w:val="clear" w:color="auto" w:fill="FFFFFF"/>
+            <w:tcMar>
+              <w:left w:w="199" w:type="dxa"/>
+              <w:right w:w="112" w:type="dxa"/>
+            </w:tcMar>
+            <w:vAlign w:val="center"/>
+          </w:tcPr>
+          <w:p>
+            <w:pPr>
+              <w:spacing w:before="1" w:line="208" w:lineRule="atLeast"/>
+              <w:jc w:val="both"/>
+              <w:rPr>
+                <w:sz w:val="19"/>
+                <w:szCs w:val="19"/>
+              </w:rPr>
+            </w:pPr>
+            <w:r>
+              <w:rPr>
+                <w:color w:val="333333"/>
+                <w:spacing w:val="13"/>
+                <w:sz w:val="19"/>
+                <w:szCs w:val="19"/>
+              </w:rPr>
+              <w:t>125</w:t>
+            </w:r>
+          </w:p>
+        </w:tc>
+      </w:tr>
+      <w:tr>
+        <w:trPr>
+          <w:trHeight w:hRule="exact" w:val="465"/>
+        </w:trPr>
+        <w:tc>
+          <w:tcPr>
+            <w:tcW w:w="1008" w:type="dxa"/>
+            <w:tcBorders>
+              <w:top w:val="single" w:sz="4" w:space="0" w:color="DFE2E5"/>
+              <w:left w:val="single" w:sz="4" w:space="0" w:color="DFE2E5"/>
+              <w:bottom w:val="single" w:sz="4" w:space="0" w:color="DFE2E5"/>
+              <w:right w:val="single" w:sz="4" w:space="0" w:color="DFE2E5"/>
+            </w:tcBorders>
+            <w:shd w:val="clear" w:color="auto" w:fill="F8F8F8"/>
+            <w:tcMar>
+              <w:left w:w="199" w:type="dxa"/>
+              <w:right w:w="158" w:type="dxa"/>
+            </w:tcMar>
+            <w:vAlign w:val="center"/>
+          </w:tcPr>
+          <w:p>
+            <w:pPr>
+              <w:spacing w:before="1" w:line="208" w:lineRule="atLeast"/>
+              <w:jc w:val="both"/>
+              <w:rPr>
+                <w:sz w:val="19"/>
+                <w:szCs w:val="19"/>
+              </w:rPr>
+            </w:pPr>
+            <w:proofErr w:type="spellStart"/>
+            <w:r>
+              <w:rPr>
+                <w:color w:val="333333"/>
+                <w:sz w:val="19"/>
+                <w:szCs w:val="19"/>
+                <w:shd w:val="clear" w:color="auto" w:fill="F8F8F8"/>
+              </w:rPr>
+              <w:t>H_max</w:t>
+            </w:r>
+            <w:proofErr w:type="spellEnd"/>
+          </w:p>
+        </w:tc>
+        <w:tc>
+          <w:tcPr>
+            <w:tcW w:w="1008" w:type="dxa"/>
+            <w:tcBorders>
+              <w:top w:val="single" w:sz="4" w:space="0" w:color="DFE2E5"/>
+              <w:left w:val="single" w:sz="4" w:space="0" w:color="DFE2E5"/>
+              <w:bottom w:val="single" w:sz="4" w:space="0" w:color="DFE2E5"/>
+              <w:right w:val="single" w:sz="4" w:space="0" w:color="DFE2E5"/>
+            </w:tcBorders>
+            <w:shd w:val="clear" w:color="auto" w:fill="F8F8F8"/>
+            <w:tcMar>
+              <w:left w:w="199" w:type="dxa"/>
+              <w:right w:w="112" w:type="dxa"/>
+            </w:tcMar>
+            <w:vAlign w:val="center"/>
+          </w:tcPr>
+          <w:p>
+            <w:pPr>
+              <w:spacing w:before="1" w:line="208" w:lineRule="atLeast"/>
+              <w:jc w:val="both"/>
+              <w:rPr>
+                <w:sz w:val="19"/>
+                <w:szCs w:val="19"/>
+              </w:rPr>
+            </w:pPr>
+            <w:r>
+              <w:rPr>
+                <w:color w:val="333333"/>
+                <w:spacing w:val="13"/>
+                <w:sz w:val="19"/>
+                <w:szCs w:val="19"/>
+                <w:shd w:val="clear" w:color="auto" w:fill="F8F8F8"/>
+              </w:rPr>
+              <w:t>180</w:t>
+            </w:r>
+          </w:p>
+        </w:tc>
+        <w:tc>
+          <w:tcPr>
+            <w:tcW w:w="1008" w:type="dxa"/>
+            <w:tcBorders>
+              <w:top w:val="single" w:sz="4" w:space="0" w:color="DFE2E5"/>
+              <w:left w:val="single" w:sz="4" w:space="0" w:color="DFE2E5"/>
+              <w:bottom w:val="single" w:sz="4" w:space="0" w:color="DFE2E5"/>
+              <w:right w:val="single" w:sz="4" w:space="0" w:color="DFE2E5"/>
+            </w:tcBorders>
+            <w:shd w:val="clear" w:color="auto" w:fill="F8F8F8"/>
+            <w:tcMar>
+              <w:left w:w="198" w:type="dxa"/>
+              <w:right w:w="112" w:type="dxa"/>
+            </w:tcMar>
+            <w:vAlign w:val="center"/>
+          </w:tcPr>
+          <w:p>
+            <w:pPr>
+              <w:spacing w:before="1" w:line="208" w:lineRule="atLeast"/>
+              <w:jc w:val="both"/>
+              <w:rPr>
+                <w:sz w:val="19"/>
+                <w:szCs w:val="19"/>
+              </w:rPr>
+            </w:pPr>
+            <w:r>
+              <w:rPr>
+                <w:color w:val="333333"/>
+                <w:spacing w:val="13"/>
+                <w:sz w:val="19"/>
+                <w:szCs w:val="19"/>
+                <w:shd w:val="clear" w:color="auto" w:fill="F8F8F8"/>
+              </w:rPr>
+              <w:t>180</w:t>
+            </w:r>
+          </w:p>
+        </w:tc>
+        <w:tc>
+          <w:tcPr>
+            <w:tcW w:w="1008" w:type="dxa"/>
+            <w:tcBorders>
+              <w:top w:val="single" w:sz="4" w:space="0" w:color="DFE2E5"/>
+              <w:left w:val="single" w:sz="4" w:space="0" w:color="DFE2E5"/>
+              <w:bottom w:val="single" w:sz="4" w:space="0" w:color="DFE2E5"/>
+              <w:right w:val="single" w:sz="4" w:space="0" w:color="DFE2E5"/>
+            </w:tcBorders>
+            <w:shd w:val="clear" w:color="auto" w:fill="F8F8F8"/>
+            <w:tcMar>
+              <w:left w:w="198" w:type="dxa"/>
+              <w:right w:w="112" w:type="dxa"/>
+            </w:tcMar>
+            <w:vAlign w:val="center"/>
+          </w:tcPr>
+          <w:p>
+            <w:pPr>
+              <w:spacing w:before="1" w:line="208" w:lineRule="atLeast"/>
+              <w:jc w:val="both"/>
+              <w:rPr>
+                <w:sz w:val="19"/>
+                <w:szCs w:val="19"/>
+              </w:rPr>
+            </w:pPr>
+            <w:r>
+              <w:rPr>
+                <w:color w:val="333333"/>
+                <w:spacing w:val="13"/>
+                <w:sz w:val="19"/>
+                <w:szCs w:val="19"/>
+                <w:shd w:val="clear" w:color="auto" w:fill="F8F8F8"/>
+              </w:rPr>
+              <w:t>180</w:t>
+            </w:r>
+          </w:p>
+        </w:tc>
+        <w:tc>
+          <w:tcPr>
+            <w:tcW w:w="1008" w:type="dxa"/>
+            <w:tcBorders>
+              <w:top w:val="single" w:sz="4" w:space="0" w:color="DFE2E5"/>
+              <w:left w:val="single" w:sz="4" w:space="0" w:color="DFE2E5"/>
+              <w:bottom w:val="single" w:sz="4" w:space="0" w:color="DFE2E5"/>
+              <w:right w:val="single" w:sz="4" w:space="0" w:color="DFE2E5"/>
+            </w:tcBorders>
+            <w:shd w:val="clear" w:color="auto" w:fill="F8F8F8"/>
+            <w:tcMar>
+              <w:left w:w="198" w:type="dxa"/>
+              <w:right w:w="220" w:type="dxa"/>
+            </w:tcMar>
+            <w:vAlign w:val="center"/>
+          </w:tcPr>
+          <w:p>
+            <w:pPr>
+              <w:spacing w:before="1" w:line="208" w:lineRule="atLeast"/>
+              <w:jc w:val="both"/>
+              <w:rPr>
+                <w:sz w:val="19"/>
+                <w:szCs w:val="19"/>
+              </w:rPr>
+            </w:pPr>
+            <w:r>
+              <w:rPr>
+                <w:color w:val="333333"/>
+                <w:spacing w:val="13"/>
+                <w:sz w:val="19"/>
+                <w:szCs w:val="19"/>
+                <w:shd w:val="clear" w:color="auto" w:fill="F8F8F8"/>
+              </w:rPr>
+              <w:t>10</w:t>
+            </w:r>
+          </w:p>
+        </w:tc>
+        <w:tc>
+          <w:tcPr>
+            <w:tcW w:w="1008" w:type="dxa"/>
+            <w:tcBorders>
+              <w:top w:val="single" w:sz="4" w:space="0" w:color="DFE2E5"/>
+              <w:left w:val="single" w:sz="4" w:space="0" w:color="DFE2E5"/>
+              <w:bottom w:val="single" w:sz="4" w:space="0" w:color="DFE2E5"/>
+              <w:right w:val="single" w:sz="4" w:space="0" w:color="DFE2E5"/>
+            </w:tcBorders>
+            <w:shd w:val="clear" w:color="auto" w:fill="F8F8F8"/>
+            <w:tcMar>
+              <w:left w:w="198" w:type="dxa"/>
+              <w:right w:w="112" w:type="dxa"/>
+            </w:tcMar>
+            <w:vAlign w:val="center"/>
+          </w:tcPr>
+          <w:p>
+            <w:pPr>
+              <w:spacing w:before="1" w:line="208" w:lineRule="atLeast"/>
+              <w:jc w:val="both"/>
+              <w:rPr>
+                <w:sz w:val="19"/>
+                <w:szCs w:val="19"/>
+              </w:rPr>
+            </w:pPr>
+            <w:r>
+              <w:rPr>
+                <w:color w:val="333333"/>
+                <w:spacing w:val="13"/>
+                <w:sz w:val="19"/>
+                <w:szCs w:val="19"/>
+                <w:shd w:val="clear" w:color="auto" w:fill="F8F8F8"/>
+              </w:rPr>
+              <w:t>180</w:t>
+            </w:r>
+          </w:p>
+        </w:tc>
+        <w:tc>
+          <w:tcPr>
+            <w:tcW w:w="1008" w:type="dxa"/>
+            <w:tcBorders>
+              <w:top w:val="single" w:sz="4" w:space="0" w:color="DFE2E5"/>
+              <w:left w:val="single" w:sz="4" w:space="0" w:color="DFE2E5"/>
+              <w:bottom w:val="single" w:sz="4" w:space="0" w:color="DFE2E5"/>
+              <w:right w:val="single" w:sz="4" w:space="0" w:color="DFE2E5"/>
+            </w:tcBorders>
+            <w:shd w:val="clear" w:color="auto" w:fill="F8F8F8"/>
+            <w:tcMar>
+              <w:left w:w="199" w:type="dxa"/>
+              <w:right w:w="220" w:type="dxa"/>
+            </w:tcMar>
+            <w:vAlign w:val="center"/>
+          </w:tcPr>
+          <w:p>
+            <w:pPr>
+              <w:spacing w:before="1" w:line="208" w:lineRule="atLeast"/>
+              <w:jc w:val="both"/>
+              <w:rPr>
+                <w:sz w:val="19"/>
+                <w:szCs w:val="19"/>
+              </w:rPr>
+            </w:pPr>
+            <w:r>
+              <w:rPr>
+                <w:color w:val="333333"/>
+                <w:spacing w:val="13"/>
+                <w:sz w:val="19"/>
+                <w:szCs w:val="19"/>
+                <w:shd w:val="clear" w:color="auto" w:fill="F8F8F8"/>
+              </w:rPr>
+              <w:t>25</w:t>
+            </w:r>
+          </w:p>
+        </w:tc>
+        <w:tc>
+          <w:tcPr>
+            <w:tcW w:w="1008" w:type="dxa"/>
+            <w:tcBorders>
+              <w:top w:val="single" w:sz="4" w:space="0" w:color="DFE2E5"/>
+              <w:left w:val="single" w:sz="4" w:space="0" w:color="DFE2E5"/>
+              <w:bottom w:val="single" w:sz="4" w:space="0" w:color="DFE2E5"/>
+              <w:right w:val="single" w:sz="4" w:space="0" w:color="DFE2E5"/>
+            </w:tcBorders>
+            <w:shd w:val="clear" w:color="auto" w:fill="F8F8F8"/>
+            <w:tcMar>
+              <w:left w:w="198" w:type="dxa"/>
+              <w:right w:w="219" w:type="dxa"/>
+            </w:tcMar>
+            <w:vAlign w:val="center"/>
+          </w:tcPr>
+          <w:p>
+            <w:pPr>
+              <w:spacing w:before="1" w:line="208" w:lineRule="atLeast"/>
+              <w:jc w:val="both"/>
+              <w:rPr>
+                <w:sz w:val="19"/>
+                <w:szCs w:val="19"/>
+              </w:rPr>
+            </w:pPr>
+            <w:r>
+              <w:rPr>
+                <w:color w:val="333333"/>
+                <w:spacing w:val="13"/>
+                <w:sz w:val="19"/>
+                <w:szCs w:val="19"/>
+                <w:shd w:val="clear" w:color="auto" w:fill="F8F8F8"/>
+              </w:rPr>
+              <w:t>34</w:t>
+            </w:r>
+          </w:p>
+        </w:tc>
+        <w:tc>
+          <w:tcPr>
+            <w:tcW w:w="1008" w:type="dxa"/>
+            <w:tcBorders>
+              <w:top w:val="single" w:sz="4" w:space="0" w:color="DFE2E5"/>
+              <w:left w:val="single" w:sz="4" w:space="0" w:color="DFE2E5"/>
+              <w:bottom w:val="single" w:sz="4" w:space="0" w:color="DFE2E5"/>
+              <w:right w:val="single" w:sz="4" w:space="0" w:color="DFE2E5"/>
+            </w:tcBorders>
+            <w:shd w:val="clear" w:color="auto" w:fill="F8F8F8"/>
+            <w:tcMar>
+              <w:left w:w="199" w:type="dxa"/>
+              <w:right w:w="220" w:type="dxa"/>
+            </w:tcMar>
+            <w:vAlign w:val="center"/>
+          </w:tcPr>
+          <w:p>
+            <w:pPr>
+              <w:spacing w:before="1" w:line="208" w:lineRule="atLeast"/>
+              <w:jc w:val="both"/>
+              <w:rPr>
+                <w:sz w:val="19"/>
+                <w:szCs w:val="19"/>
+              </w:rPr>
+            </w:pPr>
+            <w:r>
+              <w:rPr>
+                <w:color w:val="333333"/>
+                <w:spacing w:val="13"/>
+                <w:sz w:val="19"/>
+                <w:szCs w:val="19"/>
+                <w:shd w:val="clear" w:color="auto" w:fill="F8F8F8"/>
+              </w:rPr>
+              <w:t>77</w:t>
+            </w:r>
+          </w:p>
+        </w:tc>
+        <w:tc>
+          <w:tcPr>
+            <w:tcW w:w="1008" w:type="dxa"/>
+            <w:tcBorders>
+              <w:top w:val="single" w:sz="4" w:space="0" w:color="DFE2E5"/>
+              <w:left w:val="single" w:sz="4" w:space="0" w:color="DFE2E5"/>
+              <w:bottom w:val="single" w:sz="4" w:space="0" w:color="DFE2E5"/>
+              <w:right w:val="single" w:sz="4" w:space="0" w:color="DFE2E5"/>
+            </w:tcBorders>
+            <w:shd w:val="clear" w:color="auto" w:fill="F8F8F8"/>
+            <w:tcMar>
+              <w:left w:w="199" w:type="dxa"/>
+              <w:right w:w="219" w:type="dxa"/>
+            </w:tcMar>
+            <w:vAlign w:val="center"/>
+          </w:tcPr>
+          <w:p>
+            <w:pPr>
+              <w:spacing w:before="1" w:line="208" w:lineRule="atLeast"/>
+              <w:jc w:val="both"/>
+              <w:rPr>
+                <w:sz w:val="19"/>
+                <w:szCs w:val="19"/>
+              </w:rPr>
+            </w:pPr>
+            <w:r>
+              <w:rPr>
+                <w:color w:val="333333"/>
+                <w:spacing w:val="13"/>
+                <w:sz w:val="19"/>
+                <w:szCs w:val="19"/>
+                <w:shd w:val="clear" w:color="auto" w:fill="F8F8F8"/>
+              </w:rPr>
+              <w:t>99</w:t>
+            </w:r>
+          </w:p>
+        </w:tc>
+        <w:tc>
+          <w:tcPr>
+            <w:tcW w:w="1008" w:type="dxa"/>
+            <w:tcBorders>
+              <w:top w:val="single" w:sz="4" w:space="0" w:color="DFE2E5"/>
+              <w:left w:val="single" w:sz="4" w:space="0" w:color="DFE2E5"/>
+              <w:bottom w:val="single" w:sz="4" w:space="0" w:color="DFE2E5"/>
+              <w:right w:val="single" w:sz="4" w:space="0" w:color="DFE2E5"/>
+            </w:tcBorders>
+            <w:shd w:val="clear" w:color="auto" w:fill="F8F8F8"/>
+            <w:tcMar>
+              <w:left w:w="199" w:type="dxa"/>
+              <w:right w:w="112" w:type="dxa"/>
+            </w:tcMar>
+            <w:vAlign w:val="center"/>
+          </w:tcPr>
+          <w:p>
+            <w:pPr>
+              <w:spacing w:before="1" w:line="208" w:lineRule="atLeast"/>
+              <w:jc w:val="both"/>
+              <w:rPr>
+                <w:sz w:val="19"/>
+                <w:szCs w:val="19"/>
+              </w:rPr>
+            </w:pPr>
+            <w:r>
+              <w:rPr>
+                <w:color w:val="333333"/>
+                <w:spacing w:val="13"/>
+                <w:sz w:val="19"/>
+                <w:szCs w:val="19"/>
+                <w:shd w:val="clear" w:color="auto" w:fill="F8F8F8"/>
+              </w:rPr>
+              <w:t>124</w:t>
+            </w:r>
+          </w:p>
+        </w:tc>
+        <w:tc>
+          <w:tcPr>
+            <w:tcW w:w="1008" w:type="dxa"/>
+            <w:tcBorders>
+              <w:top w:val="single" w:sz="4" w:space="0" w:color="DFE2E5"/>
+              <w:left w:val="single" w:sz="4" w:space="0" w:color="DFE2E5"/>
+              <w:bottom w:val="single" w:sz="4" w:space="0" w:color="DFE2E5"/>
+              <w:right w:val="single" w:sz="4" w:space="0" w:color="DFE2E5"/>
+            </w:tcBorders>
+            <w:shd w:val="clear" w:color="auto" w:fill="F8F8F8"/>
+            <w:tcMar>
+              <w:left w:w="199" w:type="dxa"/>
+              <w:right w:w="112" w:type="dxa"/>
+            </w:tcMar>
+            <w:vAlign w:val="center"/>
+          </w:tcPr>
+          <w:p>
+            <w:pPr>
+              <w:spacing w:before="1" w:line="208" w:lineRule="atLeast"/>
+              <w:jc w:val="both"/>
+              <w:rPr>
+                <w:sz w:val="19"/>
+                <w:szCs w:val="19"/>
+              </w:rPr>
+            </w:pPr>
+            <w:r>
+              <w:rPr>
+                <w:color w:val="333333"/>
+                <w:spacing w:val="13"/>
+                <w:sz w:val="19"/>
+                <w:szCs w:val="19"/>
+                <w:shd w:val="clear" w:color="auto" w:fill="F8F8F8"/>
+              </w:rPr>
+              <w:t>155</w:t>
+            </w:r>
+          </w:p>
+        </w:tc>
+      </w:tr>
+      <w:tr>
+        <w:trPr>
+          <w:trHeight w:hRule="exact" w:val="465"/>
+        </w:trPr>
+        <w:tc>
+          <w:tcPr>
+            <w:tcW w:w="1008" w:type="dxa"/>
+            <w:tcBorders>
+              <w:top w:val="single" w:sz="4" w:space="0" w:color="DFE2E5"/>
+              <w:left w:val="single" w:sz="4" w:space="0" w:color="DFE2E5"/>
+              <w:bottom w:val="single" w:sz="4" w:space="0" w:color="DFE2E5"/>
+              <w:right w:val="single" w:sz="4" w:space="0" w:color="DFE2E5"/>
+            </w:tcBorders>
+            <w:shd w:val="clear" w:color="auto" w:fill="FFFFFF"/>
+            <w:tcMar>
+              <w:left w:w="199" w:type="dxa"/>
+              <w:right w:w="230" w:type="dxa"/>
+            </w:tcMar>
+            <w:vAlign w:val="center"/>
+          </w:tcPr>
+          <w:p>
+            <w:pPr>
+              <w:spacing w:before="1" w:line="208" w:lineRule="atLeast"/>
+              <w:jc w:val="both"/>
+              <w:rPr>
+                <w:sz w:val="19"/>
+                <w:szCs w:val="19"/>
+              </w:rPr>
+            </w:pPr>
+            <w:proofErr w:type="spellStart"/>
+            <w:r>
+              <w:rPr>
+                <w:color w:val="333333"/>
+                <w:sz w:val="19"/>
+                <w:szCs w:val="19"/>
+              </w:rPr>
+              <w:t>S_min</w:t>
+            </w:r>
+            <w:proofErr w:type="spellEnd"/>
+          </w:p>
+        </w:tc>
+        <w:tc>
+          <w:tcPr>
+            <w:tcW w:w="1008" w:type="dxa"/>
+            <w:tcBorders>
+              <w:top w:val="single" w:sz="4" w:space="0" w:color="DFE2E5"/>
+              <w:left w:val="single" w:sz="4" w:space="0" w:color="DFE2E5"/>
+              <w:bottom w:val="single" w:sz="4" w:space="0" w:color="DFE2E5"/>
+              <w:right w:val="single" w:sz="4" w:space="0" w:color="DFE2E5"/>
+            </w:tcBorders>
+            <w:shd w:val="clear" w:color="auto" w:fill="FFFFFF"/>
+            <w:tcMar>
+              <w:left w:w="199" w:type="dxa"/>
+              <w:right w:w="328" w:type="dxa"/>
+            </w:tcMar>
+            <w:vAlign w:val="center"/>
+          </w:tcPr>
+          <w:p>
+            <w:pPr>
+              <w:spacing w:before="1" w:line="208" w:lineRule="atLeast"/>
+              <w:jc w:val="both"/>
+              <w:rPr>
+                <w:sz w:val="19"/>
+                <w:szCs w:val="19"/>
+              </w:rPr>
+            </w:pPr>
+            <w:r>
+              <w:rPr>
+                <w:color w:val="333333"/>
+                <w:sz w:val="19"/>
+                <w:szCs w:val="19"/>
+              </w:rPr>
+              <w:t>0</w:t>
+            </w:r>
+          </w:p>
+        </w:tc>
+        <w:tc>
+          <w:tcPr>
+            <w:tcW w:w="1008" w:type="dxa"/>
+            <w:tcBorders>
+              <w:top w:val="single" w:sz="4" w:space="0" w:color="DFE2E5"/>
+              <w:left w:val="single" w:sz="4" w:space="0" w:color="DFE2E5"/>
+              <w:bottom w:val="single" w:sz="4" w:space="0" w:color="DFE2E5"/>
+              <w:right w:val="single" w:sz="4" w:space="0" w:color="DFE2E5"/>
+            </w:tcBorders>
+            <w:shd w:val="clear" w:color="auto" w:fill="FFFFFF"/>
+            <w:tcMar>
+              <w:left w:w="198" w:type="dxa"/>
+              <w:right w:w="328" w:type="dxa"/>
+            </w:tcMar>
+            <w:vAlign w:val="center"/>
+          </w:tcPr>
+          <w:p>
+            <w:pPr>
+              <w:spacing w:before="1" w:line="208" w:lineRule="atLeast"/>
+              <w:jc w:val="both"/>
+              <w:rPr>
+                <w:sz w:val="19"/>
+                <w:szCs w:val="19"/>
+              </w:rPr>
+            </w:pPr>
+            <w:r>
+              <w:rPr>
+                <w:color w:val="333333"/>
+                <w:sz w:val="19"/>
+                <w:szCs w:val="19"/>
+              </w:rPr>
+              <w:t>0</w:t>
+            </w:r>
+          </w:p>
+        </w:tc>
+        <w:tc>
+          <w:tcPr>
+            <w:tcW w:w="1008" w:type="dxa"/>
+            <w:tcBorders>
+              <w:top w:val="single" w:sz="4" w:space="0" w:color="DFE2E5"/>
+              <w:left w:val="single" w:sz="4" w:space="0" w:color="DFE2E5"/>
+              <w:bottom w:val="single" w:sz="4" w:space="0" w:color="DFE2E5"/>
+              <w:right w:val="single" w:sz="4" w:space="0" w:color="DFE2E5"/>
+            </w:tcBorders>
+            <w:shd w:val="clear" w:color="auto" w:fill="FFFFFF"/>
+            <w:tcMar>
+              <w:left w:w="198" w:type="dxa"/>
+              <w:right w:w="328" w:type="dxa"/>
+            </w:tcMar>
+            <w:vAlign w:val="center"/>
+          </w:tcPr>
+          <w:p>
+            <w:pPr>
+              <w:spacing w:before="1" w:line="208" w:lineRule="atLeast"/>
+              <w:jc w:val="both"/>
+              <w:rPr>
+                <w:sz w:val="19"/>
+                <w:szCs w:val="19"/>
+              </w:rPr>
+            </w:pPr>
+            <w:r>
+              <w:rPr>
+                <w:color w:val="333333"/>
+                <w:sz w:val="19"/>
+                <w:szCs w:val="19"/>
+              </w:rPr>
+              <w:t>0</w:t>
+            </w:r>
+          </w:p>
+        </w:tc>
+        <w:tc>
+          <w:tcPr>
+            <w:tcW w:w="1008" w:type="dxa"/>
+            <w:tcBorders>
+              <w:top w:val="single" w:sz="4" w:space="0" w:color="DFE2E5"/>
+              <w:left w:val="single" w:sz="4" w:space="0" w:color="DFE2E5"/>
+              <w:bottom w:val="single" w:sz="4" w:space="0" w:color="DFE2E5"/>
+              <w:right w:val="single" w:sz="4" w:space="0" w:color="DFE2E5"/>
+            </w:tcBorders>
+            <w:shd w:val="clear" w:color="auto" w:fill="FFFFFF"/>
+            <w:tcMar>
+              <w:left w:w="198" w:type="dxa"/>
+              <w:right w:w="220" w:type="dxa"/>
+            </w:tcMar>
+            <w:vAlign w:val="center"/>
+          </w:tcPr>
+          <w:p>
+            <w:pPr>
+              <w:spacing w:before="1" w:line="208" w:lineRule="atLeast"/>
+              <w:jc w:val="both"/>
+              <w:rPr>
+                <w:sz w:val="19"/>
+                <w:szCs w:val="19"/>
+              </w:rPr>
+            </w:pPr>
+            <w:r>
+              <w:rPr>
+                <w:color w:val="333333"/>
+                <w:spacing w:val="13"/>
+                <w:sz w:val="19"/>
+                <w:szCs w:val="19"/>
+              </w:rPr>
+              <w:t>43</w:t>
+            </w:r>
+          </w:p>
+        </w:tc>
+        <w:tc>
+          <w:tcPr>
+            <w:tcW w:w="1008" w:type="dxa"/>
+            <w:tcBorders>
+              <w:top w:val="single" w:sz="4" w:space="0" w:color="DFE2E5"/>
+              <w:left w:val="single" w:sz="4" w:space="0" w:color="DFE2E5"/>
+              <w:bottom w:val="single" w:sz="4" w:space="0" w:color="DFE2E5"/>
+              <w:right w:val="single" w:sz="4" w:space="0" w:color="DFE2E5"/>
+            </w:tcBorders>
+            <w:shd w:val="clear" w:color="auto" w:fill="FFFFFF"/>
+            <w:tcMar>
+              <w:left w:w="198" w:type="dxa"/>
+              <w:right w:w="220" w:type="dxa"/>
+            </w:tcMar>
+            <w:vAlign w:val="center"/>
+          </w:tcPr>
+          <w:p>
+            <w:pPr>
+              <w:spacing w:before="1" w:line="208" w:lineRule="atLeast"/>
+              <w:jc w:val="both"/>
+              <w:rPr>
+                <w:sz w:val="19"/>
+                <w:szCs w:val="19"/>
+              </w:rPr>
+            </w:pPr>
+            <w:r>
+              <w:rPr>
+                <w:color w:val="333333"/>
+                <w:spacing w:val="13"/>
+                <w:sz w:val="19"/>
+                <w:szCs w:val="19"/>
+              </w:rPr>
+              <w:t>43</w:t>
+            </w:r>
+          </w:p>
+        </w:tc>
+        <w:tc>
+          <w:tcPr>
+            <w:tcW w:w="1008" w:type="dxa"/>
+            <w:tcBorders>
+              <w:top w:val="single" w:sz="4" w:space="0" w:color="DFE2E5"/>
+              <w:left w:val="single" w:sz="4" w:space="0" w:color="DFE2E5"/>
+              <w:bottom w:val="single" w:sz="4" w:space="0" w:color="DFE2E5"/>
+              <w:right w:val="single" w:sz="4" w:space="0" w:color="DFE2E5"/>
+            </w:tcBorders>
+            <w:shd w:val="clear" w:color="auto" w:fill="FFFFFF"/>
+            <w:tcMar>
+              <w:left w:w="199" w:type="dxa"/>
+              <w:right w:w="220" w:type="dxa"/>
+            </w:tcMar>
+            <w:vAlign w:val="center"/>
+          </w:tcPr>
+          <w:p>
+            <w:pPr>
+              <w:spacing w:before="1" w:line="208" w:lineRule="atLeast"/>
+              <w:jc w:val="both"/>
+              <w:rPr>
+                <w:sz w:val="19"/>
+                <w:szCs w:val="19"/>
+              </w:rPr>
+            </w:pPr>
+            <w:r>
+              <w:rPr>
+                <w:color w:val="333333"/>
+                <w:spacing w:val="13"/>
+                <w:sz w:val="19"/>
+                <w:szCs w:val="19"/>
+              </w:rPr>
+              <w:t>43</w:t>
+            </w:r>
+          </w:p>
+        </w:tc>
+        <w:tc>
+          <w:tcPr>
+            <w:tcW w:w="1008" w:type="dxa"/>
+            <w:tcBorders>
+              <w:top w:val="single" w:sz="4" w:space="0" w:color="DFE2E5"/>
+              <w:left w:val="single" w:sz="4" w:space="0" w:color="DFE2E5"/>
+              <w:bottom w:val="single" w:sz="4" w:space="0" w:color="DFE2E5"/>
+              <w:right w:val="single" w:sz="4" w:space="0" w:color="DFE2E5"/>
+            </w:tcBorders>
+            <w:shd w:val="clear" w:color="auto" w:fill="FFFFFF"/>
+            <w:tcMar>
+              <w:left w:w="198" w:type="dxa"/>
+              <w:right w:w="219" w:type="dxa"/>
+            </w:tcMar>
+            <w:vAlign w:val="center"/>
+          </w:tcPr>
+          <w:p>
+            <w:pPr>
+              <w:spacing w:before="1" w:line="208" w:lineRule="atLeast"/>
+              <w:jc w:val="both"/>
+              <w:rPr>
+                <w:sz w:val="19"/>
+                <w:szCs w:val="19"/>
+              </w:rPr>
+            </w:pPr>
+            <w:r>
+              <w:rPr>
+                <w:color w:val="333333"/>
+                <w:spacing w:val="13"/>
+                <w:sz w:val="19"/>
+                <w:szCs w:val="19"/>
+              </w:rPr>
+              <w:t>43</w:t>
+            </w:r>
+          </w:p>
+        </w:tc>
+        <w:tc>
+          <w:tcPr>
+            <w:tcW w:w="1008" w:type="dxa"/>
+            <w:tcBorders>
+              <w:top w:val="single" w:sz="4" w:space="0" w:color="DFE2E5"/>
+              <w:left w:val="single" w:sz="4" w:space="0" w:color="DFE2E5"/>
+              <w:bottom w:val="single" w:sz="4" w:space="0" w:color="DFE2E5"/>
+              <w:right w:val="single" w:sz="4" w:space="0" w:color="DFE2E5"/>
+            </w:tcBorders>
+            <w:shd w:val="clear" w:color="auto" w:fill="FFFFFF"/>
+            <w:tcMar>
+              <w:left w:w="199" w:type="dxa"/>
+              <w:right w:w="220" w:type="dxa"/>
+            </w:tcMar>
+            <w:vAlign w:val="center"/>
+          </w:tcPr>
+          <w:p>
+            <w:pPr>
+              <w:spacing w:before="1" w:line="208" w:lineRule="atLeast"/>
+              <w:jc w:val="both"/>
+              <w:rPr>
+                <w:sz w:val="19"/>
+                <w:szCs w:val="19"/>
+              </w:rPr>
+            </w:pPr>
+            <w:r>
+              <w:rPr>
+                <w:color w:val="333333"/>
+                <w:spacing w:val="13"/>
+                <w:sz w:val="19"/>
+                <w:szCs w:val="19"/>
+              </w:rPr>
+              <w:t>43</w:t>
+            </w:r>
+          </w:p>
+        </w:tc>
+        <w:tc>
+          <w:tcPr>
+            <w:tcW w:w="1008" w:type="dxa"/>
+            <w:tcBorders>
+              <w:top w:val="single" w:sz="4" w:space="0" w:color="DFE2E5"/>
+              <w:left w:val="single" w:sz="4" w:space="0" w:color="DFE2E5"/>
+              <w:bottom w:val="single" w:sz="4" w:space="0" w:color="DFE2E5"/>
+              <w:right w:val="single" w:sz="4" w:space="0" w:color="DFE2E5"/>
+            </w:tcBorders>
+            <w:shd w:val="clear" w:color="auto" w:fill="FFFFFF"/>
+            <w:tcMar>
+              <w:left w:w="199" w:type="dxa"/>
+              <w:right w:w="219" w:type="dxa"/>
+            </w:tcMar>
+            <w:vAlign w:val="center"/>
+          </w:tcPr>
+          <w:p>
+            <w:pPr>
+              <w:spacing w:before="1" w:line="208" w:lineRule="atLeast"/>
+              <w:jc w:val="both"/>
+              <w:rPr>
+                <w:sz w:val="19"/>
+                <w:szCs w:val="19"/>
+              </w:rPr>
+            </w:pPr>
+            <w:r>
+              <w:rPr>
+                <w:color w:val="333333"/>
+                <w:spacing w:val="13"/>
+                <w:sz w:val="19"/>
+                <w:szCs w:val="19"/>
+              </w:rPr>
+              <w:t>43</w:t>
+            </w:r>
+          </w:p>
+        </w:tc>
+        <w:tc>
+          <w:tcPr>
+            <w:tcW w:w="1008" w:type="dxa"/>
+            <w:tcBorders>
+              <w:top w:val="single" w:sz="4" w:space="0" w:color="DFE2E5"/>
+              <w:left w:val="single" w:sz="4" w:space="0" w:color="DFE2E5"/>
+              <w:bottom w:val="single" w:sz="4" w:space="0" w:color="DFE2E5"/>
+              <w:right w:val="single" w:sz="4" w:space="0" w:color="DFE2E5"/>
+            </w:tcBorders>
+            <w:shd w:val="clear" w:color="auto" w:fill="FFFFFF"/>
+            <w:tcMar>
+              <w:left w:w="199" w:type="dxa"/>
+              <w:right w:w="219" w:type="dxa"/>
+            </w:tcMar>
+            <w:vAlign w:val="center"/>
+          </w:tcPr>
+          <w:p>
+            <w:pPr>
+              <w:spacing w:before="1" w:line="208" w:lineRule="atLeast"/>
+              <w:jc w:val="both"/>
+              <w:rPr>
+                <w:sz w:val="19"/>
+                <w:szCs w:val="19"/>
+              </w:rPr>
+            </w:pPr>
+            <w:r>
+              <w:rPr>
+                <w:color w:val="333333"/>
+                <w:spacing w:val="13"/>
+                <w:sz w:val="19"/>
+                <w:szCs w:val="19"/>
+              </w:rPr>
+              <w:t>43</w:t>
+            </w:r>
+          </w:p>
+        </w:tc>
+        <w:tc>
+          <w:tcPr>
+            <w:tcW w:w="1008" w:type="dxa"/>
+            <w:tcBorders>
+              <w:top w:val="single" w:sz="4" w:space="0" w:color="DFE2E5"/>
+              <w:left w:val="single" w:sz="4" w:space="0" w:color="DFE2E5"/>
+              <w:bottom w:val="single" w:sz="4" w:space="0" w:color="DFE2E5"/>
+              <w:right w:val="single" w:sz="4" w:space="0" w:color="DFE2E5"/>
+            </w:tcBorders>
+            <w:shd w:val="clear" w:color="auto" w:fill="FFFFFF"/>
+            <w:tcMar>
+              <w:left w:w="0" w:type="dxa"/>
+              <w:right w:w="0" w:type="dxa"/>
+            </w:tcMar>
+            <w:vAlign w:val="center"/>
+          </w:tcPr>
+          <w:p/>
+        </w:tc>
+      </w:tr>
+      <w:tr>
+        <w:trPr>
+          <w:trHeight w:hRule="exact" w:val="465"/>
+        </w:trPr>
+        <w:tc>
+          <w:tcPr>
+            <w:tcW w:w="1008" w:type="dxa"/>
+            <w:tcBorders>
+              <w:top w:val="single" w:sz="4" w:space="0" w:color="DFE2E5"/>
+              <w:left w:val="single" w:sz="4" w:space="0" w:color="DFE2E5"/>
+              <w:bottom w:val="single" w:sz="4" w:space="0" w:color="DFE2E5"/>
+              <w:right w:val="single" w:sz="4" w:space="0" w:color="DFE2E5"/>
+            </w:tcBorders>
+            <w:shd w:val="clear" w:color="auto" w:fill="F8F8F8"/>
+            <w:tcMar>
+              <w:left w:w="199" w:type="dxa"/>
+              <w:right w:w="194" w:type="dxa"/>
+            </w:tcMar>
+            <w:vAlign w:val="center"/>
+          </w:tcPr>
+          <w:p>
+            <w:pPr>
+              <w:spacing w:before="1" w:line="208" w:lineRule="atLeast"/>
+              <w:jc w:val="both"/>
+              <w:rPr>
+                <w:sz w:val="19"/>
+                <w:szCs w:val="19"/>
+              </w:rPr>
+            </w:pPr>
+            <w:proofErr w:type="spellStart"/>
+            <w:r>
+              <w:rPr>
+                <w:color w:val="333333"/>
+                <w:sz w:val="19"/>
+                <w:szCs w:val="19"/>
+                <w:shd w:val="clear" w:color="auto" w:fill="F8F8F8"/>
+              </w:rPr>
+              <w:t>S_max</w:t>
+            </w:r>
+            <w:proofErr w:type="spellEnd"/>
+          </w:p>
+        </w:tc>
+        <w:tc>
+          <w:tcPr>
+            <w:tcW w:w="1008" w:type="dxa"/>
+            <w:tcBorders>
+              <w:top w:val="single" w:sz="4" w:space="0" w:color="DFE2E5"/>
+              <w:left w:val="single" w:sz="4" w:space="0" w:color="DFE2E5"/>
+              <w:bottom w:val="single" w:sz="4" w:space="0" w:color="DFE2E5"/>
+              <w:right w:val="single" w:sz="4" w:space="0" w:color="DFE2E5"/>
+            </w:tcBorders>
+            <w:shd w:val="clear" w:color="auto" w:fill="F8F8F8"/>
+            <w:tcMar>
+              <w:left w:w="199" w:type="dxa"/>
+              <w:right w:w="112" w:type="dxa"/>
+            </w:tcMar>
+            <w:vAlign w:val="center"/>
+          </w:tcPr>
+          <w:p>
+            <w:pPr>
+              <w:spacing w:before="1" w:line="208" w:lineRule="atLeast"/>
+              <w:jc w:val="both"/>
+              <w:rPr>
+                <w:sz w:val="19"/>
+                <w:szCs w:val="19"/>
+              </w:rPr>
+            </w:pPr>
+            <w:r>
+              <w:rPr>
+                <w:color w:val="333333"/>
+                <w:spacing w:val="13"/>
+                <w:sz w:val="19"/>
+                <w:szCs w:val="19"/>
+                <w:shd w:val="clear" w:color="auto" w:fill="F8F8F8"/>
+              </w:rPr>
+              <w:t>255</w:t>
+            </w:r>
+          </w:p>
+        </w:tc>
+        <w:tc>
+          <w:tcPr>
+            <w:tcW w:w="1008" w:type="dxa"/>
+            <w:tcBorders>
+              <w:top w:val="single" w:sz="4" w:space="0" w:color="DFE2E5"/>
+              <w:left w:val="single" w:sz="4" w:space="0" w:color="DFE2E5"/>
+              <w:bottom w:val="single" w:sz="4" w:space="0" w:color="DFE2E5"/>
+              <w:right w:val="single" w:sz="4" w:space="0" w:color="DFE2E5"/>
+            </w:tcBorders>
+            <w:shd w:val="clear" w:color="auto" w:fill="F8F8F8"/>
+            <w:tcMar>
+              <w:left w:w="198" w:type="dxa"/>
+              <w:right w:w="220" w:type="dxa"/>
+            </w:tcMar>
+            <w:vAlign w:val="center"/>
+          </w:tcPr>
+          <w:p>
+            <w:pPr>
+              <w:spacing w:before="1" w:line="208" w:lineRule="atLeast"/>
+              <w:jc w:val="both"/>
+              <w:rPr>
+                <w:sz w:val="19"/>
+                <w:szCs w:val="19"/>
+              </w:rPr>
+            </w:pPr>
+            <w:r>
+              <w:rPr>
+                <w:color w:val="333333"/>
+                <w:spacing w:val="13"/>
+                <w:sz w:val="19"/>
+                <w:szCs w:val="19"/>
+                <w:shd w:val="clear" w:color="auto" w:fill="F8F8F8"/>
+              </w:rPr>
+              <w:t>43</w:t>
+            </w:r>
+          </w:p>
+        </w:tc>
+        <w:tc>
+          <w:tcPr>
+            <w:tcW w:w="1008" w:type="dxa"/>
+            <w:tcBorders>
+              <w:top w:val="single" w:sz="4" w:space="0" w:color="DFE2E5"/>
+              <w:left w:val="single" w:sz="4" w:space="0" w:color="DFE2E5"/>
+              <w:bottom w:val="single" w:sz="4" w:space="0" w:color="DFE2E5"/>
+              <w:right w:val="single" w:sz="4" w:space="0" w:color="DFE2E5"/>
+            </w:tcBorders>
+            <w:shd w:val="clear" w:color="auto" w:fill="F8F8F8"/>
+            <w:tcMar>
+              <w:left w:w="198" w:type="dxa"/>
+              <w:right w:w="220" w:type="dxa"/>
+            </w:tcMar>
+            <w:vAlign w:val="center"/>
+          </w:tcPr>
+          <w:p>
+            <w:pPr>
+              <w:spacing w:before="1" w:line="208" w:lineRule="atLeast"/>
+              <w:jc w:val="both"/>
+              <w:rPr>
+                <w:sz w:val="19"/>
+                <w:szCs w:val="19"/>
+              </w:rPr>
+            </w:pPr>
+            <w:r>
+              <w:rPr>
+                <w:color w:val="333333"/>
+                <w:spacing w:val="13"/>
+                <w:sz w:val="19"/>
+                <w:szCs w:val="19"/>
+                <w:shd w:val="clear" w:color="auto" w:fill="F8F8F8"/>
+              </w:rPr>
+              <w:t>30</w:t>
+            </w:r>
+          </w:p>
+        </w:tc>
+        <w:tc>
+          <w:tcPr>
+            <w:tcW w:w="1008" w:type="dxa"/>
+            <w:tcBorders>
+              <w:top w:val="single" w:sz="4" w:space="0" w:color="DFE2E5"/>
+              <w:left w:val="single" w:sz="4" w:space="0" w:color="DFE2E5"/>
+              <w:bottom w:val="single" w:sz="4" w:space="0" w:color="DFE2E5"/>
+              <w:right w:val="single" w:sz="4" w:space="0" w:color="DFE2E5"/>
+            </w:tcBorders>
+            <w:shd w:val="clear" w:color="auto" w:fill="F8F8F8"/>
+            <w:tcMar>
+              <w:left w:w="198" w:type="dxa"/>
+              <w:right w:w="112" w:type="dxa"/>
+            </w:tcMar>
+            <w:vAlign w:val="center"/>
+          </w:tcPr>
+          <w:p>
+            <w:pPr>
+              <w:spacing w:before="1" w:line="208" w:lineRule="atLeast"/>
+              <w:jc w:val="both"/>
+              <w:rPr>
+                <w:sz w:val="19"/>
+                <w:szCs w:val="19"/>
+              </w:rPr>
+            </w:pPr>
+            <w:r>
+              <w:rPr>
+                <w:color w:val="333333"/>
+                <w:spacing w:val="13"/>
+                <w:sz w:val="19"/>
+                <w:szCs w:val="19"/>
+                <w:shd w:val="clear" w:color="auto" w:fill="F8F8F8"/>
+              </w:rPr>
+              <w:t>255</w:t>
+            </w:r>
+          </w:p>
+        </w:tc>
+        <w:tc>
+          <w:tcPr>
+            <w:tcW w:w="1008" w:type="dxa"/>
+            <w:tcBorders>
+              <w:top w:val="single" w:sz="4" w:space="0" w:color="DFE2E5"/>
+              <w:left w:val="single" w:sz="4" w:space="0" w:color="DFE2E5"/>
+              <w:bottom w:val="single" w:sz="4" w:space="0" w:color="DFE2E5"/>
+              <w:right w:val="single" w:sz="4" w:space="0" w:color="DFE2E5"/>
+            </w:tcBorders>
+            <w:shd w:val="clear" w:color="auto" w:fill="F8F8F8"/>
+            <w:tcMar>
+              <w:left w:w="198" w:type="dxa"/>
+              <w:right w:w="112" w:type="dxa"/>
+            </w:tcMar>
+            <w:vAlign w:val="center"/>
+          </w:tcPr>
+          <w:p>
+            <w:pPr>
+              <w:spacing w:before="1" w:line="208" w:lineRule="atLeast"/>
+              <w:jc w:val="both"/>
+              <w:rPr>
+                <w:sz w:val="19"/>
+                <w:szCs w:val="19"/>
+              </w:rPr>
+            </w:pPr>
+            <w:r>
+              <w:rPr>
+                <w:color w:val="333333"/>
+                <w:spacing w:val="13"/>
+                <w:sz w:val="19"/>
+                <w:szCs w:val="19"/>
+                <w:shd w:val="clear" w:color="auto" w:fill="F8F8F8"/>
+              </w:rPr>
+              <w:t>255</w:t>
+            </w:r>
+          </w:p>
+        </w:tc>
+        <w:tc>
+          <w:tcPr>
+            <w:tcW w:w="1008" w:type="dxa"/>
+            <w:tcBorders>
+              <w:top w:val="single" w:sz="4" w:space="0" w:color="DFE2E5"/>
+              <w:left w:val="single" w:sz="4" w:space="0" w:color="DFE2E5"/>
+              <w:bottom w:val="single" w:sz="4" w:space="0" w:color="DFE2E5"/>
+              <w:right w:val="single" w:sz="4" w:space="0" w:color="DFE2E5"/>
+            </w:tcBorders>
+            <w:shd w:val="clear" w:color="auto" w:fill="F8F8F8"/>
+            <w:tcMar>
+              <w:left w:w="199" w:type="dxa"/>
+              <w:right w:w="112" w:type="dxa"/>
+            </w:tcMar>
+            <w:vAlign w:val="center"/>
+          </w:tcPr>
+          <w:p>
+            <w:pPr>
+              <w:spacing w:before="1" w:line="208" w:lineRule="atLeast"/>
+              <w:jc w:val="both"/>
+              <w:rPr>
+                <w:sz w:val="19"/>
+                <w:szCs w:val="19"/>
+              </w:rPr>
+            </w:pPr>
+            <w:r>
+              <w:rPr>
+                <w:color w:val="333333"/>
+                <w:spacing w:val="13"/>
+                <w:sz w:val="19"/>
+                <w:szCs w:val="19"/>
+                <w:shd w:val="clear" w:color="auto" w:fill="F8F8F8"/>
+              </w:rPr>
+              <w:t>255</w:t>
+            </w:r>
+          </w:p>
+        </w:tc>
+        <w:tc>
+          <w:tcPr>
+            <w:tcW w:w="1008" w:type="dxa"/>
+            <w:tcBorders>
+              <w:top w:val="single" w:sz="4" w:space="0" w:color="DFE2E5"/>
+              <w:left w:val="single" w:sz="4" w:space="0" w:color="DFE2E5"/>
+              <w:bottom w:val="single" w:sz="4" w:space="0" w:color="DFE2E5"/>
+              <w:right w:val="single" w:sz="4" w:space="0" w:color="DFE2E5"/>
+            </w:tcBorders>
+            <w:shd w:val="clear" w:color="auto" w:fill="F8F8F8"/>
+            <w:tcMar>
+              <w:left w:w="198" w:type="dxa"/>
+              <w:right w:w="111" w:type="dxa"/>
+            </w:tcMar>
+            <w:vAlign w:val="center"/>
+          </w:tcPr>
+          <w:p>
+            <w:pPr>
+              <w:spacing w:before="1" w:line="208" w:lineRule="atLeast"/>
+              <w:jc w:val="both"/>
+              <w:rPr>
+                <w:sz w:val="19"/>
+                <w:szCs w:val="19"/>
+              </w:rPr>
+            </w:pPr>
+            <w:r>
+              <w:rPr>
+                <w:color w:val="333333"/>
+                <w:spacing w:val="13"/>
+                <w:sz w:val="19"/>
+                <w:szCs w:val="19"/>
+                <w:shd w:val="clear" w:color="auto" w:fill="F8F8F8"/>
+              </w:rPr>
+              <w:t>255</w:t>
+            </w:r>
+          </w:p>
+        </w:tc>
+        <w:tc>
+          <w:tcPr>
+            <w:tcW w:w="1008" w:type="dxa"/>
+            <w:tcBorders>
+              <w:top w:val="single" w:sz="4" w:space="0" w:color="DFE2E5"/>
+              <w:left w:val="single" w:sz="4" w:space="0" w:color="DFE2E5"/>
+              <w:bottom w:val="single" w:sz="4" w:space="0" w:color="DFE2E5"/>
+              <w:right w:val="single" w:sz="4" w:space="0" w:color="DFE2E5"/>
+            </w:tcBorders>
+            <w:shd w:val="clear" w:color="auto" w:fill="F8F8F8"/>
+            <w:tcMar>
+              <w:left w:w="199" w:type="dxa"/>
+              <w:right w:w="112" w:type="dxa"/>
+            </w:tcMar>
+            <w:vAlign w:val="center"/>
+          </w:tcPr>
+          <w:p>
+            <w:pPr>
+              <w:spacing w:before="1" w:line="208" w:lineRule="atLeast"/>
+              <w:jc w:val="both"/>
+              <w:rPr>
+                <w:sz w:val="19"/>
+                <w:szCs w:val="19"/>
+              </w:rPr>
+            </w:pPr>
+            <w:r>
+              <w:rPr>
+                <w:color w:val="333333"/>
+                <w:spacing w:val="13"/>
+                <w:sz w:val="19"/>
+                <w:szCs w:val="19"/>
+                <w:shd w:val="clear" w:color="auto" w:fill="F8F8F8"/>
+              </w:rPr>
+              <w:t>255</w:t>
+            </w:r>
+          </w:p>
+        </w:tc>
+        <w:tc>
+          <w:tcPr>
+            <w:tcW w:w="1008" w:type="dxa"/>
+            <w:tcBorders>
+              <w:top w:val="single" w:sz="4" w:space="0" w:color="DFE2E5"/>
+              <w:left w:val="single" w:sz="4" w:space="0" w:color="DFE2E5"/>
+              <w:bottom w:val="single" w:sz="4" w:space="0" w:color="DFE2E5"/>
+              <w:right w:val="single" w:sz="4" w:space="0" w:color="DFE2E5"/>
+            </w:tcBorders>
+            <w:shd w:val="clear" w:color="auto" w:fill="F8F8F8"/>
+            <w:tcMar>
+              <w:left w:w="199" w:type="dxa"/>
+              <w:right w:w="111" w:type="dxa"/>
+            </w:tcMar>
+            <w:vAlign w:val="center"/>
+          </w:tcPr>
+          <w:p>
+            <w:pPr>
+              <w:spacing w:before="1" w:line="208" w:lineRule="atLeast"/>
+              <w:jc w:val="both"/>
+              <w:rPr>
+                <w:sz w:val="19"/>
+                <w:szCs w:val="19"/>
+              </w:rPr>
+            </w:pPr>
+            <w:r>
+              <w:rPr>
+                <w:color w:val="333333"/>
+                <w:spacing w:val="13"/>
+                <w:sz w:val="19"/>
+                <w:szCs w:val="19"/>
+                <w:shd w:val="clear" w:color="auto" w:fill="F8F8F8"/>
+              </w:rPr>
+              <w:t>255</w:t>
+            </w:r>
+          </w:p>
+        </w:tc>
+        <w:tc>
+          <w:tcPr>
+            <w:tcW w:w="1008" w:type="dxa"/>
+            <w:tcBorders>
+              <w:top w:val="single" w:sz="4" w:space="0" w:color="DFE2E5"/>
+              <w:left w:val="single" w:sz="4" w:space="0" w:color="DFE2E5"/>
+              <w:bottom w:val="single" w:sz="4" w:space="0" w:color="DFE2E5"/>
+              <w:right w:val="single" w:sz="4" w:space="0" w:color="DFE2E5"/>
+            </w:tcBorders>
+            <w:shd w:val="clear" w:color="auto" w:fill="F8F8F8"/>
+            <w:tcMar>
+              <w:left w:w="199" w:type="dxa"/>
+              <w:right w:w="112" w:type="dxa"/>
+            </w:tcMar>
+            <w:vAlign w:val="center"/>
+          </w:tcPr>
+          <w:p>
+            <w:pPr>
+              <w:spacing w:before="1" w:line="208" w:lineRule="atLeast"/>
+              <w:jc w:val="both"/>
+              <w:rPr>
+                <w:sz w:val="19"/>
+                <w:szCs w:val="19"/>
+              </w:rPr>
+            </w:pPr>
+            <w:r>
+              <w:rPr>
+                <w:color w:val="333333"/>
+                <w:spacing w:val="13"/>
+                <w:sz w:val="19"/>
+                <w:szCs w:val="19"/>
+                <w:shd w:val="clear" w:color="auto" w:fill="F8F8F8"/>
+              </w:rPr>
+              <w:t>255</w:t>
+            </w:r>
+          </w:p>
+        </w:tc>
+        <w:tc>
+          <w:tcPr>
+            <w:tcW w:w="1008" w:type="dxa"/>
+            <w:tcBorders>
+              <w:top w:val="single" w:sz="4" w:space="0" w:color="DFE2E5"/>
+              <w:left w:val="single" w:sz="4" w:space="0" w:color="DFE2E5"/>
+              <w:bottom w:val="single" w:sz="4" w:space="0" w:color="DFE2E5"/>
+              <w:right w:val="single" w:sz="4" w:space="0" w:color="DFE2E5"/>
+            </w:tcBorders>
+            <w:shd w:val="clear" w:color="auto" w:fill="F8F8F8"/>
+            <w:tcMar>
+              <w:left w:w="0" w:type="dxa"/>
+              <w:right w:w="0" w:type="dxa"/>
+            </w:tcMar>
+            <w:vAlign w:val="center"/>
+          </w:tcPr>
+          <w:p/>
+        </w:tc>
+      </w:tr>
+      <w:tr>
+        <w:trPr>
+          <w:trHeight w:hRule="exact" w:val="465"/>
+        </w:trPr>
+        <w:tc>
+          <w:tcPr>
+            <w:tcW w:w="1008" w:type="dxa"/>
+            <w:tcBorders>
+              <w:top w:val="single" w:sz="4" w:space="0" w:color="DFE2E5"/>
+              <w:left w:val="single" w:sz="4" w:space="0" w:color="DFE2E5"/>
+              <w:bottom w:val="single" w:sz="4" w:space="0" w:color="DFE2E5"/>
+              <w:right w:val="single" w:sz="4" w:space="0" w:color="DFE2E5"/>
+            </w:tcBorders>
+            <w:shd w:val="clear" w:color="auto" w:fill="FFFFFF"/>
+            <w:tcMar>
+              <w:left w:w="199" w:type="dxa"/>
+              <w:right w:w="192" w:type="dxa"/>
+            </w:tcMar>
+            <w:vAlign w:val="center"/>
+          </w:tcPr>
+          <w:p>
+            <w:pPr>
+              <w:spacing w:before="1" w:line="208" w:lineRule="atLeast"/>
+              <w:jc w:val="both"/>
+              <w:rPr>
+                <w:sz w:val="19"/>
+                <w:szCs w:val="19"/>
+              </w:rPr>
+            </w:pPr>
+            <w:proofErr w:type="spellStart"/>
+            <w:r>
+              <w:rPr>
+                <w:color w:val="333333"/>
+                <w:sz w:val="19"/>
+                <w:szCs w:val="19"/>
+              </w:rPr>
+              <w:t>V_min</w:t>
+            </w:r>
+            <w:proofErr w:type="spellEnd"/>
+          </w:p>
+        </w:tc>
+        <w:tc>
+          <w:tcPr>
+            <w:tcW w:w="1008" w:type="dxa"/>
+            <w:tcBorders>
+              <w:top w:val="single" w:sz="4" w:space="0" w:color="DFE2E5"/>
+              <w:left w:val="single" w:sz="4" w:space="0" w:color="DFE2E5"/>
+              <w:bottom w:val="single" w:sz="4" w:space="0" w:color="DFE2E5"/>
+              <w:right w:val="single" w:sz="4" w:space="0" w:color="DFE2E5"/>
+            </w:tcBorders>
+            <w:shd w:val="clear" w:color="auto" w:fill="FFFFFF"/>
+            <w:tcMar>
+              <w:left w:w="199" w:type="dxa"/>
+              <w:right w:w="328" w:type="dxa"/>
+            </w:tcMar>
+            <w:vAlign w:val="center"/>
+          </w:tcPr>
+          <w:p>
+            <w:pPr>
+              <w:spacing w:before="1" w:line="208" w:lineRule="atLeast"/>
+              <w:jc w:val="both"/>
+              <w:rPr>
+                <w:sz w:val="19"/>
+                <w:szCs w:val="19"/>
+              </w:rPr>
+            </w:pPr>
+            <w:r>
+              <w:rPr>
+                <w:color w:val="333333"/>
+                <w:sz w:val="19"/>
+                <w:szCs w:val="19"/>
+              </w:rPr>
+              <w:t>0</w:t>
+            </w:r>
+          </w:p>
+        </w:tc>
+        <w:tc>
+          <w:tcPr>
+            <w:tcW w:w="1008" w:type="dxa"/>
+            <w:tcBorders>
+              <w:top w:val="single" w:sz="4" w:space="0" w:color="DFE2E5"/>
+              <w:left w:val="single" w:sz="4" w:space="0" w:color="DFE2E5"/>
+              <w:bottom w:val="single" w:sz="4" w:space="0" w:color="DFE2E5"/>
+              <w:right w:val="single" w:sz="4" w:space="0" w:color="DFE2E5"/>
+            </w:tcBorders>
+            <w:shd w:val="clear" w:color="auto" w:fill="FFFFFF"/>
+            <w:tcMar>
+              <w:left w:w="198" w:type="dxa"/>
+              <w:right w:w="328" w:type="dxa"/>
+            </w:tcMar>
+            <w:vAlign w:val="center"/>
+          </w:tcPr>
+          <w:p>
+            <w:pPr>
+              <w:spacing w:before="1" w:line="208" w:lineRule="atLeast"/>
+              <w:jc w:val="both"/>
+              <w:rPr>
+                <w:sz w:val="19"/>
+                <w:szCs w:val="19"/>
+              </w:rPr>
+            </w:pPr>
+            <w:r>
+              <w:rPr>
+                <w:color w:val="333333"/>
+                <w:sz w:val="19"/>
+                <w:szCs w:val="19"/>
+              </w:rPr>
+              <w:t>0</w:t>
+            </w:r>
+          </w:p>
+        </w:tc>
+        <w:tc>
+          <w:tcPr>
+            <w:tcW w:w="1008" w:type="dxa"/>
+            <w:tcBorders>
+              <w:top w:val="single" w:sz="4" w:space="0" w:color="DFE2E5"/>
+              <w:left w:val="single" w:sz="4" w:space="0" w:color="DFE2E5"/>
+              <w:bottom w:val="single" w:sz="4" w:space="0" w:color="DFE2E5"/>
+              <w:right w:val="single" w:sz="4" w:space="0" w:color="DFE2E5"/>
+            </w:tcBorders>
+            <w:shd w:val="clear" w:color="auto" w:fill="FFFFFF"/>
+            <w:tcMar>
+              <w:left w:w="198" w:type="dxa"/>
+              <w:right w:w="328" w:type="dxa"/>
+            </w:tcMar>
+            <w:vAlign w:val="center"/>
+          </w:tcPr>
+          <w:p>
+            <w:pPr>
+              <w:spacing w:before="1" w:line="208" w:lineRule="atLeast"/>
+              <w:jc w:val="both"/>
+              <w:rPr>
+                <w:sz w:val="19"/>
+                <w:szCs w:val="19"/>
+              </w:rPr>
+            </w:pPr>
+            <w:r>
+              <w:rPr>
+                <w:color w:val="333333"/>
+                <w:sz w:val="19"/>
+                <w:szCs w:val="19"/>
+              </w:rPr>
+              <w:t>0</w:t>
+            </w:r>
+          </w:p>
+        </w:tc>
+        <w:tc>
+          <w:tcPr>
+            <w:tcW w:w="1008" w:type="dxa"/>
+            <w:tcBorders>
+              <w:top w:val="single" w:sz="4" w:space="0" w:color="DFE2E5"/>
+              <w:left w:val="single" w:sz="4" w:space="0" w:color="DFE2E5"/>
+              <w:bottom w:val="single" w:sz="4" w:space="0" w:color="DFE2E5"/>
+              <w:right w:val="single" w:sz="4" w:space="0" w:color="DFE2E5"/>
+            </w:tcBorders>
+            <w:shd w:val="clear" w:color="auto" w:fill="FFFFFF"/>
+            <w:tcMar>
+              <w:left w:w="198" w:type="dxa"/>
+              <w:right w:w="220" w:type="dxa"/>
+            </w:tcMar>
+            <w:vAlign w:val="center"/>
+          </w:tcPr>
+          <w:p>
+            <w:pPr>
+              <w:spacing w:before="1" w:line="208" w:lineRule="atLeast"/>
+              <w:jc w:val="both"/>
+              <w:rPr>
+                <w:sz w:val="19"/>
+                <w:szCs w:val="19"/>
+              </w:rPr>
+            </w:pPr>
+            <w:r>
+              <w:rPr>
+                <w:color w:val="333333"/>
+                <w:spacing w:val="13"/>
+                <w:sz w:val="19"/>
+                <w:szCs w:val="19"/>
+              </w:rPr>
+              <w:t>46</w:t>
+            </w:r>
+          </w:p>
+        </w:tc>
+        <w:tc>
+          <w:tcPr>
+            <w:tcW w:w="1008" w:type="dxa"/>
+            <w:tcBorders>
+              <w:top w:val="single" w:sz="4" w:space="0" w:color="DFE2E5"/>
+              <w:left w:val="single" w:sz="4" w:space="0" w:color="DFE2E5"/>
+              <w:bottom w:val="single" w:sz="4" w:space="0" w:color="DFE2E5"/>
+              <w:right w:val="single" w:sz="4" w:space="0" w:color="DFE2E5"/>
+            </w:tcBorders>
+            <w:shd w:val="clear" w:color="auto" w:fill="FFFFFF"/>
+            <w:tcMar>
+              <w:left w:w="198" w:type="dxa"/>
+              <w:right w:w="220" w:type="dxa"/>
+            </w:tcMar>
+            <w:vAlign w:val="center"/>
+          </w:tcPr>
+          <w:p>
+            <w:pPr>
+              <w:spacing w:before="1" w:line="208" w:lineRule="atLeast"/>
+              <w:jc w:val="both"/>
+              <w:rPr>
+                <w:sz w:val="19"/>
+                <w:szCs w:val="19"/>
+              </w:rPr>
+            </w:pPr>
+            <w:r>
+              <w:rPr>
+                <w:color w:val="333333"/>
+                <w:spacing w:val="13"/>
+                <w:sz w:val="19"/>
+                <w:szCs w:val="19"/>
+              </w:rPr>
+              <w:t>46</w:t>
+            </w:r>
+          </w:p>
+        </w:tc>
+        <w:tc>
+          <w:tcPr>
+            <w:tcW w:w="1008" w:type="dxa"/>
+            <w:tcBorders>
+              <w:top w:val="single" w:sz="4" w:space="0" w:color="DFE2E5"/>
+              <w:left w:val="single" w:sz="4" w:space="0" w:color="DFE2E5"/>
+              <w:bottom w:val="single" w:sz="4" w:space="0" w:color="DFE2E5"/>
+              <w:right w:val="single" w:sz="4" w:space="0" w:color="DFE2E5"/>
+            </w:tcBorders>
+            <w:shd w:val="clear" w:color="auto" w:fill="FFFFFF"/>
+            <w:tcMar>
+              <w:left w:w="199" w:type="dxa"/>
+              <w:right w:w="220" w:type="dxa"/>
+            </w:tcMar>
+            <w:vAlign w:val="center"/>
+          </w:tcPr>
+          <w:p>
+            <w:pPr>
+              <w:spacing w:before="1" w:line="208" w:lineRule="atLeast"/>
+              <w:jc w:val="both"/>
+              <w:rPr>
+                <w:sz w:val="19"/>
+                <w:szCs w:val="19"/>
+              </w:rPr>
+            </w:pPr>
+            <w:r>
+              <w:rPr>
+                <w:color w:val="333333"/>
+                <w:spacing w:val="13"/>
+                <w:sz w:val="19"/>
+                <w:szCs w:val="19"/>
+              </w:rPr>
+              <w:t>46</w:t>
+            </w:r>
+          </w:p>
+        </w:tc>
+        <w:tc>
+          <w:tcPr>
+            <w:tcW w:w="1008" w:type="dxa"/>
+            <w:tcBorders>
+              <w:top w:val="single" w:sz="4" w:space="0" w:color="DFE2E5"/>
+              <w:left w:val="single" w:sz="4" w:space="0" w:color="DFE2E5"/>
+              <w:bottom w:val="single" w:sz="4" w:space="0" w:color="DFE2E5"/>
+              <w:right w:val="single" w:sz="4" w:space="0" w:color="DFE2E5"/>
+            </w:tcBorders>
+            <w:shd w:val="clear" w:color="auto" w:fill="FFFFFF"/>
+            <w:tcMar>
+              <w:left w:w="198" w:type="dxa"/>
+              <w:right w:w="219" w:type="dxa"/>
+            </w:tcMar>
+            <w:vAlign w:val="center"/>
+          </w:tcPr>
+          <w:p>
+            <w:pPr>
+              <w:spacing w:before="1" w:line="208" w:lineRule="atLeast"/>
+              <w:jc w:val="both"/>
+              <w:rPr>
+                <w:sz w:val="19"/>
+                <w:szCs w:val="19"/>
+              </w:rPr>
+            </w:pPr>
+            <w:r>
+              <w:rPr>
+                <w:color w:val="333333"/>
+                <w:spacing w:val="13"/>
+                <w:sz w:val="19"/>
+                <w:szCs w:val="19"/>
+              </w:rPr>
+              <w:t>46</w:t>
+            </w:r>
+          </w:p>
+        </w:tc>
+        <w:tc>
+          <w:tcPr>
+            <w:tcW w:w="1008" w:type="dxa"/>
+            <w:tcBorders>
+              <w:top w:val="single" w:sz="4" w:space="0" w:color="DFE2E5"/>
+              <w:left w:val="single" w:sz="4" w:space="0" w:color="DFE2E5"/>
+              <w:bottom w:val="single" w:sz="4" w:space="0" w:color="DFE2E5"/>
+              <w:right w:val="single" w:sz="4" w:space="0" w:color="DFE2E5"/>
+            </w:tcBorders>
+            <w:shd w:val="clear" w:color="auto" w:fill="FFFFFF"/>
+            <w:tcMar>
+              <w:left w:w="199" w:type="dxa"/>
+              <w:right w:w="220" w:type="dxa"/>
+            </w:tcMar>
+            <w:vAlign w:val="center"/>
+          </w:tcPr>
+          <w:p>
+            <w:pPr>
+              <w:spacing w:before="1" w:line="208" w:lineRule="atLeast"/>
+              <w:jc w:val="both"/>
+              <w:rPr>
+                <w:sz w:val="19"/>
+                <w:szCs w:val="19"/>
+              </w:rPr>
+            </w:pPr>
+            <w:r>
+              <w:rPr>
+                <w:color w:val="333333"/>
+                <w:spacing w:val="13"/>
+                <w:sz w:val="19"/>
+                <w:szCs w:val="19"/>
+              </w:rPr>
+              <w:t>46</w:t>
+            </w:r>
+          </w:p>
+        </w:tc>
+        <w:tc>
+          <w:tcPr>
+            <w:tcW w:w="1008" w:type="dxa"/>
+            <w:tcBorders>
+              <w:top w:val="single" w:sz="4" w:space="0" w:color="DFE2E5"/>
+              <w:left w:val="single" w:sz="4" w:space="0" w:color="DFE2E5"/>
+              <w:bottom w:val="single" w:sz="4" w:space="0" w:color="DFE2E5"/>
+              <w:right w:val="single" w:sz="4" w:space="0" w:color="DFE2E5"/>
+            </w:tcBorders>
+            <w:shd w:val="clear" w:color="auto" w:fill="FFFFFF"/>
+            <w:tcMar>
+              <w:left w:w="199" w:type="dxa"/>
+              <w:right w:w="219" w:type="dxa"/>
+            </w:tcMar>
+            <w:vAlign w:val="center"/>
+          </w:tcPr>
+          <w:p>
+            <w:pPr>
+              <w:spacing w:before="1" w:line="208" w:lineRule="atLeast"/>
+              <w:jc w:val="both"/>
+              <w:rPr>
+                <w:sz w:val="19"/>
+                <w:szCs w:val="19"/>
+              </w:rPr>
+            </w:pPr>
+            <w:r>
+              <w:rPr>
+                <w:color w:val="333333"/>
+                <w:spacing w:val="13"/>
+                <w:sz w:val="19"/>
+                <w:szCs w:val="19"/>
+              </w:rPr>
+              <w:t>46</w:t>
+            </w:r>
+          </w:p>
+        </w:tc>
+        <w:tc>
+          <w:tcPr>
+            <w:tcW w:w="1008" w:type="dxa"/>
+            <w:tcBorders>
+              <w:top w:val="single" w:sz="4" w:space="0" w:color="DFE2E5"/>
+              <w:left w:val="single" w:sz="4" w:space="0" w:color="DFE2E5"/>
+              <w:bottom w:val="single" w:sz="4" w:space="0" w:color="DFE2E5"/>
+              <w:right w:val="single" w:sz="4" w:space="0" w:color="DFE2E5"/>
+            </w:tcBorders>
+            <w:shd w:val="clear" w:color="auto" w:fill="FFFFFF"/>
+            <w:tcMar>
+              <w:left w:w="199" w:type="dxa"/>
+              <w:right w:w="219" w:type="dxa"/>
+            </w:tcMar>
+            <w:vAlign w:val="center"/>
+          </w:tcPr>
+          <w:p>
+            <w:pPr>
+              <w:spacing w:before="1" w:line="208" w:lineRule="atLeast"/>
+              <w:jc w:val="both"/>
+              <w:rPr>
+                <w:sz w:val="19"/>
+                <w:szCs w:val="19"/>
+              </w:rPr>
+            </w:pPr>
+            <w:r>
+              <w:rPr>
+                <w:color w:val="333333"/>
+                <w:spacing w:val="13"/>
+                <w:sz w:val="19"/>
+                <w:szCs w:val="19"/>
+              </w:rPr>
+              <w:t>46</w:t>
+            </w:r>
+          </w:p>
+        </w:tc>
+        <w:tc>
+          <w:tcPr>
+            <w:tcW w:w="1008" w:type="dxa"/>
+            <w:tcBorders>
+              <w:top w:val="single" w:sz="4" w:space="0" w:color="DFE2E5"/>
+              <w:left w:val="single" w:sz="4" w:space="0" w:color="DFE2E5"/>
+              <w:bottom w:val="single" w:sz="4" w:space="0" w:color="DFE2E5"/>
+              <w:right w:val="single" w:sz="4" w:space="0" w:color="DFE2E5"/>
+            </w:tcBorders>
+            <w:shd w:val="clear" w:color="auto" w:fill="FFFFFF"/>
+            <w:tcMar>
+              <w:left w:w="0" w:type="dxa"/>
+              <w:right w:w="0" w:type="dxa"/>
+            </w:tcMar>
+            <w:vAlign w:val="center"/>
+          </w:tcPr>
+          <w:p/>
+        </w:tc>
+      </w:tr>
+      <w:tr>
+        <w:trPr>
+          <w:trHeight w:hRule="exact" w:val="465"/>
+        </w:trPr>
+        <w:tc>
+          <w:tcPr>
+            <w:tcW w:w="1008" w:type="dxa"/>
+            <w:tcBorders>
+              <w:top w:val="single" w:sz="4" w:space="0" w:color="DFE2E5"/>
+              <w:left w:val="single" w:sz="4" w:space="0" w:color="DFE2E5"/>
+              <w:bottom w:val="single" w:sz="4" w:space="0" w:color="DFE2E5"/>
+              <w:right w:val="single" w:sz="4" w:space="0" w:color="DFE2E5"/>
+            </w:tcBorders>
+            <w:shd w:val="clear" w:color="auto" w:fill="F8F8F8"/>
+            <w:tcMar>
+              <w:left w:w="199" w:type="dxa"/>
+              <w:right w:w="185" w:type="dxa"/>
+            </w:tcMar>
+            <w:vAlign w:val="center"/>
+          </w:tcPr>
+          <w:p>
+            <w:pPr>
+              <w:spacing w:before="1" w:line="208" w:lineRule="atLeast"/>
+              <w:jc w:val="both"/>
+              <w:rPr>
+                <w:sz w:val="19"/>
+                <w:szCs w:val="19"/>
+              </w:rPr>
+            </w:pPr>
+            <w:proofErr w:type="spellStart"/>
+            <w:r>
+              <w:rPr>
+                <w:color w:val="333333"/>
+                <w:sz w:val="19"/>
+                <w:szCs w:val="19"/>
+                <w:shd w:val="clear" w:color="auto" w:fill="F8F8F8"/>
+              </w:rPr>
+              <w:t>V_max</w:t>
+            </w:r>
+            <w:proofErr w:type="spellEnd"/>
+          </w:p>
+        </w:tc>
+        <w:tc>
+          <w:tcPr>
+            <w:tcW w:w="1008" w:type="dxa"/>
+            <w:tcBorders>
+              <w:top w:val="single" w:sz="4" w:space="0" w:color="DFE2E5"/>
+              <w:left w:val="single" w:sz="4" w:space="0" w:color="DFE2E5"/>
+              <w:bottom w:val="single" w:sz="4" w:space="0" w:color="DFE2E5"/>
+              <w:right w:val="single" w:sz="4" w:space="0" w:color="DFE2E5"/>
+            </w:tcBorders>
+            <w:shd w:val="clear" w:color="auto" w:fill="F8F8F8"/>
+            <w:tcMar>
+              <w:left w:w="199" w:type="dxa"/>
+              <w:right w:w="220" w:type="dxa"/>
+            </w:tcMar>
+            <w:vAlign w:val="center"/>
+          </w:tcPr>
+          <w:p>
+            <w:pPr>
+              <w:spacing w:before="1" w:line="208" w:lineRule="atLeast"/>
+              <w:jc w:val="both"/>
+              <w:rPr>
+                <w:sz w:val="19"/>
+                <w:szCs w:val="19"/>
+              </w:rPr>
+            </w:pPr>
+            <w:r>
+              <w:rPr>
+                <w:color w:val="333333"/>
+                <w:spacing w:val="13"/>
+                <w:sz w:val="19"/>
+                <w:szCs w:val="19"/>
+                <w:shd w:val="clear" w:color="auto" w:fill="F8F8F8"/>
+              </w:rPr>
+              <w:t>46</w:t>
+            </w:r>
+          </w:p>
+        </w:tc>
+        <w:tc>
+          <w:tcPr>
+            <w:tcW w:w="1008" w:type="dxa"/>
+            <w:tcBorders>
+              <w:top w:val="single" w:sz="4" w:space="0" w:color="DFE2E5"/>
+              <w:left w:val="single" w:sz="4" w:space="0" w:color="DFE2E5"/>
+              <w:bottom w:val="single" w:sz="4" w:space="0" w:color="DFE2E5"/>
+              <w:right w:val="single" w:sz="4" w:space="0" w:color="DFE2E5"/>
+            </w:tcBorders>
+            <w:shd w:val="clear" w:color="auto" w:fill="F8F8F8"/>
+            <w:tcMar>
+              <w:left w:w="198" w:type="dxa"/>
+              <w:right w:w="112" w:type="dxa"/>
+            </w:tcMar>
+            <w:vAlign w:val="center"/>
+          </w:tcPr>
+          <w:p>
+            <w:pPr>
+              <w:spacing w:before="1" w:line="208" w:lineRule="atLeast"/>
+              <w:jc w:val="both"/>
+              <w:rPr>
+                <w:sz w:val="19"/>
+                <w:szCs w:val="19"/>
+              </w:rPr>
+            </w:pPr>
+            <w:r>
+              <w:rPr>
+                <w:color w:val="333333"/>
+                <w:spacing w:val="13"/>
+                <w:sz w:val="19"/>
+                <w:szCs w:val="19"/>
+                <w:shd w:val="clear" w:color="auto" w:fill="F8F8F8"/>
+              </w:rPr>
+              <w:t>220</w:t>
+            </w:r>
+          </w:p>
+        </w:tc>
+        <w:tc>
+          <w:tcPr>
+            <w:tcW w:w="1008" w:type="dxa"/>
+            <w:tcBorders>
+              <w:top w:val="single" w:sz="4" w:space="0" w:color="DFE2E5"/>
+              <w:left w:val="single" w:sz="4" w:space="0" w:color="DFE2E5"/>
+              <w:bottom w:val="single" w:sz="4" w:space="0" w:color="DFE2E5"/>
+              <w:right w:val="single" w:sz="4" w:space="0" w:color="DFE2E5"/>
+            </w:tcBorders>
+            <w:shd w:val="clear" w:color="auto" w:fill="F8F8F8"/>
+            <w:tcMar>
+              <w:left w:w="198" w:type="dxa"/>
+              <w:right w:w="112" w:type="dxa"/>
+            </w:tcMar>
+            <w:vAlign w:val="center"/>
+          </w:tcPr>
+          <w:p>
+            <w:pPr>
+              <w:spacing w:before="1" w:line="208" w:lineRule="atLeast"/>
+              <w:jc w:val="both"/>
+              <w:rPr>
+                <w:sz w:val="19"/>
+                <w:szCs w:val="19"/>
+              </w:rPr>
+            </w:pPr>
+            <w:r>
+              <w:rPr>
+                <w:color w:val="333333"/>
+                <w:spacing w:val="13"/>
+                <w:sz w:val="19"/>
+                <w:szCs w:val="19"/>
+                <w:shd w:val="clear" w:color="auto" w:fill="F8F8F8"/>
+              </w:rPr>
+              <w:t>255</w:t>
+            </w:r>
+          </w:p>
+        </w:tc>
+        <w:tc>
+          <w:tcPr>
+            <w:tcW w:w="1008" w:type="dxa"/>
+            <w:tcBorders>
+              <w:top w:val="single" w:sz="4" w:space="0" w:color="DFE2E5"/>
+              <w:left w:val="single" w:sz="4" w:space="0" w:color="DFE2E5"/>
+              <w:bottom w:val="single" w:sz="4" w:space="0" w:color="DFE2E5"/>
+              <w:right w:val="single" w:sz="4" w:space="0" w:color="DFE2E5"/>
+            </w:tcBorders>
+            <w:shd w:val="clear" w:color="auto" w:fill="F8F8F8"/>
+            <w:tcMar>
+              <w:left w:w="198" w:type="dxa"/>
+              <w:right w:w="112" w:type="dxa"/>
+            </w:tcMar>
+            <w:vAlign w:val="center"/>
+          </w:tcPr>
+          <w:p>
+            <w:pPr>
+              <w:spacing w:before="1" w:line="208" w:lineRule="atLeast"/>
+              <w:jc w:val="both"/>
+              <w:rPr>
+                <w:sz w:val="19"/>
+                <w:szCs w:val="19"/>
+              </w:rPr>
+            </w:pPr>
+            <w:r>
+              <w:rPr>
+                <w:color w:val="333333"/>
+                <w:spacing w:val="13"/>
+                <w:sz w:val="19"/>
+                <w:szCs w:val="19"/>
+                <w:shd w:val="clear" w:color="auto" w:fill="F8F8F8"/>
+              </w:rPr>
+              <w:t>255</w:t>
+            </w:r>
+          </w:p>
+        </w:tc>
+        <w:tc>
+          <w:tcPr>
+            <w:tcW w:w="1008" w:type="dxa"/>
+            <w:tcBorders>
+              <w:top w:val="single" w:sz="4" w:space="0" w:color="DFE2E5"/>
+              <w:left w:val="single" w:sz="4" w:space="0" w:color="DFE2E5"/>
+              <w:bottom w:val="single" w:sz="4" w:space="0" w:color="DFE2E5"/>
+              <w:right w:val="single" w:sz="4" w:space="0" w:color="DFE2E5"/>
+            </w:tcBorders>
+            <w:shd w:val="clear" w:color="auto" w:fill="F8F8F8"/>
+            <w:tcMar>
+              <w:left w:w="198" w:type="dxa"/>
+              <w:right w:w="112" w:type="dxa"/>
+            </w:tcMar>
+            <w:vAlign w:val="center"/>
+          </w:tcPr>
+          <w:p>
+            <w:pPr>
+              <w:spacing w:before="1" w:line="208" w:lineRule="atLeast"/>
+              <w:jc w:val="both"/>
+              <w:rPr>
+                <w:sz w:val="19"/>
+                <w:szCs w:val="19"/>
+              </w:rPr>
+            </w:pPr>
+            <w:r>
+              <w:rPr>
+                <w:color w:val="333333"/>
+                <w:spacing w:val="13"/>
+                <w:sz w:val="19"/>
+                <w:szCs w:val="19"/>
+                <w:shd w:val="clear" w:color="auto" w:fill="F8F8F8"/>
+              </w:rPr>
+              <w:t>255</w:t>
+            </w:r>
+          </w:p>
+        </w:tc>
+        <w:tc>
+          <w:tcPr>
+            <w:tcW w:w="1008" w:type="dxa"/>
+            <w:tcBorders>
+              <w:top w:val="single" w:sz="4" w:space="0" w:color="DFE2E5"/>
+              <w:left w:val="single" w:sz="4" w:space="0" w:color="DFE2E5"/>
+              <w:bottom w:val="single" w:sz="4" w:space="0" w:color="DFE2E5"/>
+              <w:right w:val="single" w:sz="4" w:space="0" w:color="DFE2E5"/>
+            </w:tcBorders>
+            <w:shd w:val="clear" w:color="auto" w:fill="F8F8F8"/>
+            <w:tcMar>
+              <w:left w:w="199" w:type="dxa"/>
+              <w:right w:w="112" w:type="dxa"/>
+            </w:tcMar>
+            <w:vAlign w:val="center"/>
+          </w:tcPr>
+          <w:p>
+            <w:pPr>
+              <w:spacing w:before="1" w:line="208" w:lineRule="atLeast"/>
+              <w:jc w:val="both"/>
+              <w:rPr>
+                <w:sz w:val="19"/>
+                <w:szCs w:val="19"/>
+              </w:rPr>
+            </w:pPr>
+            <w:r>
+              <w:rPr>
+                <w:color w:val="333333"/>
+                <w:spacing w:val="13"/>
+                <w:sz w:val="19"/>
+                <w:szCs w:val="19"/>
+                <w:shd w:val="clear" w:color="auto" w:fill="F8F8F8"/>
+              </w:rPr>
+              <w:t>255</w:t>
+            </w:r>
+          </w:p>
+        </w:tc>
+        <w:tc>
+          <w:tcPr>
+            <w:tcW w:w="1008" w:type="dxa"/>
+            <w:tcBorders>
+              <w:top w:val="single" w:sz="4" w:space="0" w:color="DFE2E5"/>
+              <w:left w:val="single" w:sz="4" w:space="0" w:color="DFE2E5"/>
+              <w:bottom w:val="single" w:sz="4" w:space="0" w:color="DFE2E5"/>
+              <w:right w:val="single" w:sz="4" w:space="0" w:color="DFE2E5"/>
+            </w:tcBorders>
+            <w:shd w:val="clear" w:color="auto" w:fill="F8F8F8"/>
+            <w:tcMar>
+              <w:left w:w="198" w:type="dxa"/>
+              <w:right w:w="111" w:type="dxa"/>
+            </w:tcMar>
+            <w:vAlign w:val="center"/>
+          </w:tcPr>
+          <w:p>
+            <w:pPr>
+              <w:spacing w:before="1" w:line="208" w:lineRule="atLeast"/>
+              <w:jc w:val="both"/>
+              <w:rPr>
+                <w:sz w:val="19"/>
+                <w:szCs w:val="19"/>
+              </w:rPr>
+            </w:pPr>
+            <w:r>
+              <w:rPr>
+                <w:color w:val="333333"/>
+                <w:spacing w:val="13"/>
+                <w:sz w:val="19"/>
+                <w:szCs w:val="19"/>
+                <w:shd w:val="clear" w:color="auto" w:fill="F8F8F8"/>
+              </w:rPr>
+              <w:t>255</w:t>
+            </w:r>
+          </w:p>
+        </w:tc>
+        <w:tc>
+          <w:tcPr>
+            <w:tcW w:w="1008" w:type="dxa"/>
+            <w:tcBorders>
+              <w:top w:val="single" w:sz="4" w:space="0" w:color="DFE2E5"/>
+              <w:left w:val="single" w:sz="4" w:space="0" w:color="DFE2E5"/>
+              <w:bottom w:val="single" w:sz="4" w:space="0" w:color="DFE2E5"/>
+              <w:right w:val="single" w:sz="4" w:space="0" w:color="DFE2E5"/>
+            </w:tcBorders>
+            <w:shd w:val="clear" w:color="auto" w:fill="F8F8F8"/>
+            <w:tcMar>
+              <w:left w:w="199" w:type="dxa"/>
+              <w:right w:w="112" w:type="dxa"/>
+            </w:tcMar>
+            <w:vAlign w:val="center"/>
+          </w:tcPr>
+          <w:p>
+            <w:pPr>
+              <w:spacing w:before="1" w:line="208" w:lineRule="atLeast"/>
+              <w:jc w:val="both"/>
+              <w:rPr>
+                <w:sz w:val="19"/>
+                <w:szCs w:val="19"/>
+              </w:rPr>
+            </w:pPr>
+            <w:r>
+              <w:rPr>
+                <w:color w:val="333333"/>
+                <w:spacing w:val="13"/>
+                <w:sz w:val="19"/>
+                <w:szCs w:val="19"/>
+                <w:shd w:val="clear" w:color="auto" w:fill="F8F8F8"/>
+              </w:rPr>
+              <w:t>255</w:t>
+            </w:r>
+          </w:p>
+        </w:tc>
+        <w:tc>
+          <w:tcPr>
+            <w:tcW w:w="1008" w:type="dxa"/>
+            <w:tcBorders>
+              <w:top w:val="single" w:sz="4" w:space="0" w:color="DFE2E5"/>
+              <w:left w:val="single" w:sz="4" w:space="0" w:color="DFE2E5"/>
+              <w:bottom w:val="single" w:sz="4" w:space="0" w:color="DFE2E5"/>
+              <w:right w:val="single" w:sz="4" w:space="0" w:color="DFE2E5"/>
+            </w:tcBorders>
+            <w:shd w:val="clear" w:color="auto" w:fill="F8F8F8"/>
+            <w:tcMar>
+              <w:left w:w="199" w:type="dxa"/>
+              <w:right w:w="111" w:type="dxa"/>
+            </w:tcMar>
+            <w:vAlign w:val="center"/>
+          </w:tcPr>
+          <w:p>
+            <w:pPr>
+              <w:spacing w:before="1" w:line="208" w:lineRule="atLeast"/>
+              <w:jc w:val="both"/>
+              <w:rPr>
+                <w:sz w:val="19"/>
+                <w:szCs w:val="19"/>
+              </w:rPr>
+            </w:pPr>
+            <w:r>
+              <w:rPr>
+                <w:color w:val="333333"/>
+                <w:spacing w:val="13"/>
+                <w:sz w:val="19"/>
+                <w:szCs w:val="19"/>
+                <w:shd w:val="clear" w:color="auto" w:fill="F8F8F8"/>
+              </w:rPr>
+              <w:t>255</w:t>
+            </w:r>
+          </w:p>
+        </w:tc>
+        <w:tc>
+          <w:tcPr>
+            <w:tcW w:w="1008" w:type="dxa"/>
+            <w:tcBorders>
+              <w:top w:val="single" w:sz="4" w:space="0" w:color="DFE2E5"/>
+              <w:left w:val="single" w:sz="4" w:space="0" w:color="DFE2E5"/>
+              <w:bottom w:val="single" w:sz="4" w:space="0" w:color="DFE2E5"/>
+              <w:right w:val="single" w:sz="4" w:space="0" w:color="DFE2E5"/>
+            </w:tcBorders>
+            <w:shd w:val="clear" w:color="auto" w:fill="F8F8F8"/>
+            <w:tcMar>
+              <w:left w:w="199" w:type="dxa"/>
+              <w:right w:w="112" w:type="dxa"/>
+            </w:tcMar>
+            <w:vAlign w:val="center"/>
+          </w:tcPr>
+          <w:p>
+            <w:pPr>
+              <w:spacing w:before="1" w:line="208" w:lineRule="atLeast"/>
+              <w:jc w:val="both"/>
+              <w:rPr>
+                <w:sz w:val="19"/>
+                <w:szCs w:val="19"/>
+              </w:rPr>
+            </w:pPr>
+            <w:r>
+              <w:rPr>
+                <w:color w:val="333333"/>
+                <w:spacing w:val="13"/>
+                <w:sz w:val="19"/>
+                <w:szCs w:val="19"/>
+                <w:shd w:val="clear" w:color="auto" w:fill="F8F8F8"/>
+              </w:rPr>
+              <w:t>255</w:t>
+            </w:r>
+          </w:p>
+        </w:tc>
+        <w:tc>
+          <w:tcPr>
+            <w:tcW w:w="1008" w:type="dxa"/>
+            <w:tcBorders>
+              <w:top w:val="single" w:sz="4" w:space="0" w:color="DFE2E5"/>
+              <w:left w:val="single" w:sz="4" w:space="0" w:color="DFE2E5"/>
+              <w:bottom w:val="single" w:sz="4" w:space="0" w:color="DFE2E5"/>
+              <w:right w:val="single" w:sz="4" w:space="0" w:color="DFE2E5"/>
+            </w:tcBorders>
+            <w:shd w:val="clear" w:color="auto" w:fill="F8F8F8"/>
+            <w:tcMar>
+              <w:left w:w="0" w:type="dxa"/>
+              <w:right w:w="0" w:type="dxa"/>
+            </w:tcMar>
+            <w:vAlign w:val="center"/>
+          </w:tcPr>
+          <w:p/>
+        </w:tc>
+      </w:tr>
+    </w:tbl>
+    <w:p>
+      <w:pPr>
+        <w:spacing w:after="210" w:line="360" w:lineRule="auto"/>
+      </w:pPr>
+    </w:p>
+    <w:p>
+      <w:pPr>
+        <w:pStyle w:val="ListParagraph"/>
+        <w:numPr>
+          <w:ilvl w:val="0"/>
+          <w:numId w:val="3"/>
+        </w:numPr>
+        <w:spacing w:after="210" w:line="360" w:lineRule="auto"/>
+      </w:pPr>
+      <w:r>
+        <w:t>Hex Pyramid</w:t>
+      </w:r>
+    </w:p>
+    <w:p>
+      <w:pPr>
+        <w:pStyle w:val="ListParagraph"/>
+        <w:spacing w:after="210" w:line="360" w:lineRule="auto"/>
+        <w:ind w:left="362" w:firstLine="0"/>
+      </w:pPr>
+      <w:r>
+        <w:rPr>
+          <w:noProof/>
+        </w:rPr>
+        <w:drawing>
+          <wp:inline distT="0" distB="0" distL="0" distR="0" wp14:anchorId="5EB58E07" wp14:editId="1EB534C3">
+            <wp:extent cx="6471285" cy="3364865"/>
+            <wp:effectExtent l="0" t="0" r="5715" b="635"/>
+            <wp:docPr id="248684691" name="Picture 1"/>
+            <wp:cNvGraphicFramePr>
+              <a:graphicFrameLocks xmlns:a="http://schemas.openxmlformats.org/drawingml/2006/main" noChangeAspect="1"/>
+            </wp:cNvGraphicFramePr>
+            <a:graphic xmlns:a="http://schemas.openxmlformats.org/drawingml/2006/main">
+              <a:graphicData uri="http://schemas.openxmlformats.org/drawingml/2006/picture">
+                <pic:pic xmlns:pic="http://schemas.openxmlformats.org/drawingml/2006/picture">
+                  <pic:nvPicPr>
+                    <pic:cNvPr id="248684691" name="Picture 248684691"/>
+                    <pic:cNvPicPr/>
+                  </pic:nvPicPr>
+                  <pic:blipFill>
+                    <a:blip r:embed="rId9">
+                      <a:extLst>
+                        <a:ext uri="{28A0092B-C50C-407E-A947-70E740481C1C}">
+                          <a14:useLocalDpi xmlns:a14="http://schemas.microsoft.com/office/drawing/2010/main" val="0"/>
+                        </a:ext>
+                      </a:extLst>
+                    </a:blip>
+                    <a:stretch>
+                      <a:fillRect/>
+                    </a:stretch>
+                  </pic:blipFill>
+                  <pic:spPr>
+                    <a:xfrm>
+                      <a:off x="0" y="0"/>
+                      <a:ext cx="6471285" cy="3364865"/>
+                    </a:xfrm>
+                    <a:prstGeom prst="rect">
+                      <a:avLst/>
+                    </a:prstGeom>
+                  </pic:spPr>
+                </pic:pic>
+              </a:graphicData>
+            </a:graphic>
+          </wp:inline>
+        </w:drawing>
+      </w:r>
+    </w:p>
+    <w:p>
+      <w:pPr>
+        <w:spacing w:after="210" w:line="360" w:lineRule="auto"/>
+        <w:ind w:left="540" w:firstLine="0"/>
+      </w:pPr>
+      <w:r>
+        <w:lastRenderedPageBreak/>
+        <w:t>Interface Example:</w:t>
+      </w:r>
+    </w:p>
+    <w:p>
+      <w:pPr>
+        <w:spacing w:after="210" w:line="360" w:lineRule="auto"/>
+        <w:ind w:left="540" w:firstLine="0"/>
+      </w:pPr>
+      <w:r>
+        <w:t>Fu</w:t>
+      </w:r>
+    </w:p>
+    <w:p>
+      <w:pPr>
+        <w:spacing w:after="210" w:line="360" w:lineRule="auto"/>
+        <w:ind w:left="540" w:firstLine="0"/>
+      </w:pPr>
+      <w:r>
+        <w:rPr>
+          <w:noProof/>
+        </w:rPr>
+        <w:drawing>
+          <wp:inline distT="0" distB="0" distL="0" distR="0" wp14:anchorId="4ED46761" wp14:editId="26B98D4F">
+            <wp:extent cx="6471285" cy="3528060"/>
+            <wp:effectExtent l="0" t="0" r="5715" b="2540"/>
+            <wp:docPr id="280444685" name="Picture 2" descr="A close-up of a colorful cube&#10;&#10;AI-generated content may be incorrect."/>
+            <wp:cNvGraphicFramePr>
+              <a:graphicFrameLocks xmlns:a="http://schemas.openxmlformats.org/drawingml/2006/main" noChangeAspect="1"/>
+            </wp:cNvGraphicFramePr>
+            <a:graphic xmlns:a="http://schemas.openxmlformats.org/drawingml/2006/main">
+              <a:graphicData uri="http://schemas.openxmlformats.org/drawingml/2006/picture">
+                <pic:pic xmlns:pic="http://schemas.openxmlformats.org/drawingml/2006/picture">
+                  <pic:nvPicPr>
+                    <pic:cNvPr id="280444685" name="Picture 2" descr="A close-up of a colorful cube&#10;&#10;AI-generated content may be incorrect."/>
+                    <pic:cNvPicPr/>
+                  </pic:nvPicPr>
+                  <pic:blipFill>
+                    <a:blip r:embed="rId10">
+                      <a:extLst>
+                        <a:ext uri="{28A0092B-C50C-407E-A947-70E740481C1C}">
+                          <a14:useLocalDpi xmlns:a14="http://schemas.microsoft.com/office/drawing/2010/main" val="0"/>
+                        </a:ext>
+                      </a:extLst>
+                    </a:blip>
+                    <a:stretch>
+                      <a:fillRect/>
+                    </a:stretch>
+                  </pic:blipFill>
+                  <pic:spPr>
+                    <a:xfrm>
+                      <a:off x="0" y="0"/>
+                      <a:ext cx="6471285" cy="3528060"/>
+                    </a:xfrm>
+                    <a:prstGeom prst="rect">
+                      <a:avLst/>
+                    </a:prstGeom>
+                  </pic:spPr>
+                </pic:pic>
+              </a:graphicData>
+            </a:graphic>
+          </wp:inline>
+        </w:drawing>
+      </w:r>
+    </w:p>
+    <w:p>
+      <w:pPr>
+        <w:spacing w:after="210" w:line="360" w:lineRule="auto"/>
+        <w:ind w:left="540" w:firstLine="0"/>
+      </w:pPr>
+      <w:r>
+        <w:t>Block Color Detection Display</w:t>
+      </w:r>
+    </w:p>
+    <w:p>
+      <w:pPr>
+        <w:spacing w:after="210" w:line="360" w:lineRule="auto"/>
+        <w:ind w:left="540" w:firstLine="0"/>
+      </w:pPr>
+      <w:r>
+        <w:rPr>
+          <w:noProof/>
+        </w:rPr>
+        <w:drawing>
+          <wp:inline distT="0" distB="0" distL="0" distR="0" wp14:anchorId="5BDC1273" wp14:editId="533B6B4C">
+            <wp:extent cx="6471285" cy="1841500"/>
+            <wp:effectExtent l="0" t="0" r="5715" b="0"/>
+            <wp:docPr id="405758335" name="Picture 3" descr="A white square with a square in the middle&#10;&#10;AI-generated content may be incorrect."/>
+            <wp:cNvGraphicFramePr>
+              <a:graphicFrameLocks xmlns:a="http://schemas.openxmlformats.org/drawingml/2006/main" noChangeAspect="1"/>
+            </wp:cNvGraphicFramePr>
+            <a:graphic xmlns:a="http://schemas.openxmlformats.org/drawingml/2006/main">
+              <a:graphicData uri="http://schemas.openxmlformats.org/drawingml/2006/picture">
+                <pic:pic xmlns:pic="http://schemas.openxmlformats.org/drawingml/2006/picture">
+                  <pic:nvPicPr>
+                    <pic:cNvPr id="405758335" name="Picture 3" descr="A white square with a square in the middle&#10;&#10;AI-generated content may be incorrect."/>
+                    <pic:cNvPicPr/>
+                  </pic:nvPicPr>
+                  <pic:blipFill>
+                    <a:blip r:embed="rId11">
+                      <a:extLst>
+                        <a:ext uri="{28A0092B-C50C-407E-A947-70E740481C1C}">
+                          <a14:useLocalDpi xmlns:a14="http://schemas.microsoft.com/office/drawing/2010/main" val="0"/>
+                        </a:ext>
+                      </a:extLst>
+                    </a:blip>
+                    <a:stretch>
+                      <a:fillRect/>
+                    </a:stretch>
+                  </pic:blipFill>
+                  <pic:spPr>
+                    <a:xfrm>
+                      <a:off x="0" y="0"/>
+                      <a:ext cx="6471285" cy="1841500"/>
+                    </a:xfrm>
+                    <a:prstGeom prst="rect">
+                      <a:avLst/>
+                    </a:prstGeom>
+                  </pic:spPr>
+                </pic:pic>
+              </a:graphicData>
+            </a:graphic>
+          </wp:inline>
+        </w:drawing>
+      </w:r>
+    </w:p>
+    <w:p>
+      <w:pPr>
+        <w:numPr>
+          <w:ilvl w:val="0"/>
+          <w:numId w:val="1"/>
+        </w:numPr>
+        <w:spacing w:after="210" w:line="360" w:lineRule="auto"/>
+      </w:pPr>
+      <w:r>
         <w:rPr>
           <w:rFonts w:ascii="inter" w:eastAsia="inter" w:hAnsi="inter" w:cs="inter"/>
           <w:b/>
         </w:rPr>
-        <w:t>Real-Time Vision Pipeline Architecture</w:t>
+        <w:t xml:space="preserve">Real-Time </w:t>
+      </w:r>
+      <w:r>
+        <w:rPr>
+          <w:rFonts w:ascii="inter" w:eastAsia="inter" w:hAnsi="inter" w:cs="inter"/>
+          <w:b/>
+        </w:rPr>
+        <w:t xml:space="preserve">Computer </w:t>
+      </w:r>
+      <w:r>
+        <w:rPr>
+          <w:rFonts w:ascii="inter" w:eastAsia="inter" w:hAnsi="inter" w:cs="inter"/>
+          <w:b/>
+        </w:rPr>
+        <w:t>Vision Pipeline Architecture</w:t>
       </w:r>
     </w:p>
     <w:p>
@@ -7818,7 +11233,6 @@
         <w:ind w:left="-5"/>
       </w:pPr>
       <w:r>
-        <w:lastRenderedPageBreak/>
         <w:t>Software Development Challenges</w:t>
       </w:r>
     </w:p>
@@ -10547,6 +13961,7 @@
         <w:ind w:left="-5"/>
       </w:pPr>
       <w:r>
+        <w:lastRenderedPageBreak/>
         <w:t>Educational Applications</w:t>
       </w:r>
     </w:p>
@@ -11807,7 +15222,6 @@
         <w:ind w:left="-5"/>
       </w:pPr>
       <w:r>
-        <w:lastRenderedPageBreak/>
         <w:t>Educational Impact</w:t>
       </w:r>
     </w:p>
@@ -11947,6 +15361,7 @@
         <w:ind w:left="-5"/>
       </w:pPr>
       <w:r>
+        <w:lastRenderedPageBreak/>
         <w:t>Collaborative Learning Networks</w:t>
       </w:r>
     </w:p>
@@ -12604,17 +16019,16 @@
         <w:ind w:right="27"/>
       </w:pPr>
       <w:r>
-        <w:lastRenderedPageBreak/>
         <w:t>This project sits at the intersection of education technology, computer vision, and robotics, making it an ideal showcase for creators focused on technology and education content. --&gt;</w:t>
       </w:r>
     </w:p>
     <w:sectPr>
-      <w:headerReference w:type="even" r:id="rId8"/>
-      <w:headerReference w:type="default" r:id="rId9"/>
-      <w:footerReference w:type="even" r:id="rId10"/>
-      <w:footerReference w:type="default" r:id="rId11"/>
-      <w:headerReference w:type="first" r:id="rId12"/>
-      <w:footerReference w:type="first" r:id="rId13"/>
+      <w:headerReference w:type="even" r:id="rId12"/>
+      <w:headerReference w:type="default" r:id="rId13"/>
+      <w:footerReference w:type="even" r:id="rId14"/>
+      <w:footerReference w:type="default" r:id="rId15"/>
+      <w:headerReference w:type="first" r:id="rId16"/>
+      <w:footerReference w:type="first" r:id="rId17"/>
       <w:pgSz w:w="11899" w:h="16838"/>
       <w:pgMar w:top="880" w:right="851" w:bottom="618" w:left="857" w:header="325" w:footer="261" w:gutter="0"/>
       <w:cols w:space="720"/>
@@ -12926,6 +16340,230 @@
 <file path=word/numbering.xml><?xml version="1.0" encoding="utf-8"?>
 <w:numbering xmlns:wpc="http://schemas.microsoft.com/office/word/2010/wordprocessingCanvas" xmlns:cx="http://schemas.microsoft.com/office/drawing/2014/chartex" xmlns:cx1="http://schemas.microsoft.com/office/drawing/2015/9/8/chartex" xmlns:cx2="http://schemas.microsoft.com/office/drawing/2015/10/21/chartex" xmlns:cx3="http://schemas.microsoft.com/office/drawing/2016/5/9/chartex" xmlns:cx4="http://schemas.microsoft.com/office/drawing/2016/5/10/chartex" xmlns:cx5="http://schemas.microsoft.com/office/drawing/2016/5/11/chartex" xmlns:cx6="http://schemas.microsoft.com/office/drawing/2016/5/12/chartex" xmlns:cx7="http://schemas.microsoft.com/office/drawing/2016/5/13/chartex" xmlns:cx8="http://schemas.microsoft.com/office/drawing/2016/5/14/chartex" xmlns:mc="http://schemas.openxmlformats.org/markup-compatibility/2006" xmlns:aink="http://schemas.microsoft.com/office/drawing/2016/ink" xmlns:am3d="http://schemas.microsoft.com/office/drawing/2017/model3d" xmlns:o="urn:schemas-microsoft-com:office:office" xmlns:oel="http://schemas.microsoft.com/office/2019/extlst" xmlns:r="http://schemas.openxmlformats.org/officeDocument/2006/relationships" xmlns:m="http://schemas.openxmlformats.org/officeDocument/2006/math" xmlns:v="urn:schemas-microsoft-com:vml" xmlns:wp14="http://schemas.microsoft.com/office/word/2010/wordprocessingDrawing" xmlns:wp="http://schemas.openxmlformats.org/drawingml/2006/wordprocessingDrawing" xmlns:w10="urn:schemas-microsoft-com:office:word" xmlns:w="http://schemas.openxmlformats.org/wordprocessingml/2006/main" xmlns:w14="http://schemas.microsoft.com/office/word/2010/wordml" xmlns:w15="http://schemas.microsoft.com/office/word/2012/wordml" xmlns:w16cex="http://schemas.microsoft.com/office/word/2018/wordml/cex" xmlns:w16cid="http://schemas.microsoft.com/office/word/2016/wordml/cid" xmlns:w16="http://schemas.microsoft.com/office/word/2018/wordml" xmlns:w16du="http://schemas.microsoft.com/office/word/2023/wordml/word16du" xmlns:w16sdtdh="http://schemas.microsoft.com/office/word/2020/wordml/sdtdatahash" xmlns:w16sdtfl="http://schemas.microsoft.com/office/word/2024/wordml/sdtformatlock" xmlns:w16se="http://schemas.microsoft.com/office/word/2015/wordml/symex" xmlns:wpg="http://schemas.microsoft.com/office/word/2010/wordprocessingGroup" xmlns:wpi="http://schemas.microsoft.com/office/word/2010/wordprocessingInk" xmlns:wne="http://schemas.microsoft.com/office/word/2006/wordml" xmlns:wps="http://schemas.microsoft.com/office/word/2010/wordprocessingShape" mc:Ignorable="w14 w15 w16se w16cid w16 w16cex w16sdtdh w16sdtfl w16du wp14">
   <w:abstractNum w:abstractNumId="0" w15:restartNumberingAfterBreak="0">
+    <w:nsid w:val="1D364C4F"/>
+    <w:multiLevelType w:val="hybridMultilevel"/>
+    <w:tmpl w:val="5CB62544"/>
+    <w:lvl w:ilvl="0" w:tplc="8F68F4A0">
+      <w:numFmt w:val="bullet"/>
+      <w:lvlText w:val="-"/>
+      <w:lvlJc w:val="left"/>
+      <w:pPr>
+        <w:ind w:left="362" w:hanging="360"/>
+      </w:pPr>
+      <w:rPr>
+        <w:rFonts w:ascii="Calibri" w:eastAsia="Calibri" w:hAnsi="Calibri" w:cs="Calibri" w:hint="default"/>
+      </w:rPr>
+    </w:lvl>
+    <w:lvl w:ilvl="1" w:tplc="04090003" w:tentative="1">
+      <w:start w:val="1"/>
+      <w:numFmt w:val="bullet"/>
+      <w:lvlText w:val="o"/>
+      <w:lvlJc w:val="left"/>
+      <w:pPr>
+        <w:ind w:left="1082" w:hanging="360"/>
+      </w:pPr>
+      <w:rPr>
+        <w:rFonts w:ascii="Courier New" w:hAnsi="Courier New" w:hint="default"/>
+      </w:rPr>
+    </w:lvl>
+    <w:lvl w:ilvl="2" w:tplc="04090005" w:tentative="1">
+      <w:start w:val="1"/>
+      <w:numFmt w:val="bullet"/>
+      <w:lvlText w:val=""/>
+      <w:lvlJc w:val="left"/>
+      <w:pPr>
+        <w:ind w:left="1802" w:hanging="360"/>
+      </w:pPr>
+      <w:rPr>
+        <w:rFonts w:ascii="Wingdings" w:hAnsi="Wingdings" w:hint="default"/>
+      </w:rPr>
+    </w:lvl>
+    <w:lvl w:ilvl="3" w:tplc="04090001" w:tentative="1">
+      <w:start w:val="1"/>
+      <w:numFmt w:val="bullet"/>
+      <w:lvlText w:val=""/>
+      <w:lvlJc w:val="left"/>
+      <w:pPr>
+        <w:ind w:left="2522" w:hanging="360"/>
+      </w:pPr>
+      <w:rPr>
+        <w:rFonts w:ascii="Symbol" w:hAnsi="Symbol" w:hint="default"/>
+      </w:rPr>
+    </w:lvl>
+    <w:lvl w:ilvl="4" w:tplc="04090003" w:tentative="1">
+      <w:start w:val="1"/>
+      <w:numFmt w:val="bullet"/>
+      <w:lvlText w:val="o"/>
+      <w:lvlJc w:val="left"/>
+      <w:pPr>
+        <w:ind w:left="3242" w:hanging="360"/>
+      </w:pPr>
+      <w:rPr>
+        <w:rFonts w:ascii="Courier New" w:hAnsi="Courier New" w:hint="default"/>
+      </w:rPr>
+    </w:lvl>
+    <w:lvl w:ilvl="5" w:tplc="04090005" w:tentative="1">
+      <w:start w:val="1"/>
+      <w:numFmt w:val="bullet"/>
+      <w:lvlText w:val=""/>
+      <w:lvlJc w:val="left"/>
+      <w:pPr>
+        <w:ind w:left="3962" w:hanging="360"/>
+      </w:pPr>
+      <w:rPr>
+        <w:rFonts w:ascii="Wingdings" w:hAnsi="Wingdings" w:hint="default"/>
+      </w:rPr>
+    </w:lvl>
+    <w:lvl w:ilvl="6" w:tplc="04090001" w:tentative="1">
+      <w:start w:val="1"/>
+      <w:numFmt w:val="bullet"/>
+      <w:lvlText w:val=""/>
+      <w:lvlJc w:val="left"/>
+      <w:pPr>
+        <w:ind w:left="4682" w:hanging="360"/>
+      </w:pPr>
+      <w:rPr>
+        <w:rFonts w:ascii="Symbol" w:hAnsi="Symbol" w:hint="default"/>
+      </w:rPr>
+    </w:lvl>
+    <w:lvl w:ilvl="7" w:tplc="04090003" w:tentative="1">
+      <w:start w:val="1"/>
+      <w:numFmt w:val="bullet"/>
+      <w:lvlText w:val="o"/>
+      <w:lvlJc w:val="left"/>
+      <w:pPr>
+        <w:ind w:left="5402" w:hanging="360"/>
+      </w:pPr>
+      <w:rPr>
+        <w:rFonts w:ascii="Courier New" w:hAnsi="Courier New" w:hint="default"/>
+      </w:rPr>
+    </w:lvl>
+    <w:lvl w:ilvl="8" w:tplc="04090005" w:tentative="1">
+      <w:start w:val="1"/>
+      <w:numFmt w:val="bullet"/>
+      <w:lvlText w:val=""/>
+      <w:lvlJc w:val="left"/>
+      <w:pPr>
+        <w:ind w:left="6122" w:hanging="360"/>
+      </w:pPr>
+      <w:rPr>
+        <w:rFonts w:ascii="Wingdings" w:hAnsi="Wingdings" w:hint="default"/>
+      </w:rPr>
+    </w:lvl>
+  </w:abstractNum>
+  <w:abstractNum w:abstractNumId="1" w15:restartNumberingAfterBreak="0">
+    <w:nsid w:val="45C3120F"/>
+    <w:multiLevelType w:val="hybridMultilevel"/>
+    <w:tmpl w:val="EDAEBF98"/>
+    <w:lvl w:ilvl="0" w:tplc="548ACC30">
+      <w:numFmt w:val="bullet"/>
+      <w:lvlText w:val="-"/>
+      <w:lvlJc w:val="left"/>
+      <w:pPr>
+        <w:ind w:left="362" w:hanging="360"/>
+      </w:pPr>
+      <w:rPr>
+        <w:rFonts w:ascii="Calibri" w:eastAsia="Calibri" w:hAnsi="Calibri" w:cs="Calibri" w:hint="default"/>
+      </w:rPr>
+    </w:lvl>
+    <w:lvl w:ilvl="1" w:tplc="04090003" w:tentative="1">
+      <w:start w:val="1"/>
+      <w:numFmt w:val="bullet"/>
+      <w:lvlText w:val="o"/>
+      <w:lvlJc w:val="left"/>
+      <w:pPr>
+        <w:ind w:left="1082" w:hanging="360"/>
+      </w:pPr>
+      <w:rPr>
+        <w:rFonts w:ascii="Courier New" w:hAnsi="Courier New" w:hint="default"/>
+      </w:rPr>
+    </w:lvl>
+    <w:lvl w:ilvl="2" w:tplc="04090005" w:tentative="1">
+      <w:start w:val="1"/>
+      <w:numFmt w:val="bullet"/>
+      <w:lvlText w:val=""/>
+      <w:lvlJc w:val="left"/>
+      <w:pPr>
+        <w:ind w:left="1802" w:hanging="360"/>
+      </w:pPr>
+      <w:rPr>
+        <w:rFonts w:ascii="Wingdings" w:hAnsi="Wingdings" w:hint="default"/>
+      </w:rPr>
+    </w:lvl>
+    <w:lvl w:ilvl="3" w:tplc="04090001" w:tentative="1">
+      <w:start w:val="1"/>
+      <w:numFmt w:val="bullet"/>
+      <w:lvlText w:val=""/>
+      <w:lvlJc w:val="left"/>
+      <w:pPr>
+        <w:ind w:left="2522" w:hanging="360"/>
+      </w:pPr>
+      <w:rPr>
+        <w:rFonts w:ascii="Symbol" w:hAnsi="Symbol" w:hint="default"/>
+      </w:rPr>
+    </w:lvl>
+    <w:lvl w:ilvl="4" w:tplc="04090003" w:tentative="1">
+      <w:start w:val="1"/>
+      <w:numFmt w:val="bullet"/>
+      <w:lvlText w:val="o"/>
+      <w:lvlJc w:val="left"/>
+      <w:pPr>
+        <w:ind w:left="3242" w:hanging="360"/>
+      </w:pPr>
+      <w:rPr>
+        <w:rFonts w:ascii="Courier New" w:hAnsi="Courier New" w:hint="default"/>
+      </w:rPr>
+    </w:lvl>
+    <w:lvl w:ilvl="5" w:tplc="04090005" w:tentative="1">
+      <w:start w:val="1"/>
+      <w:numFmt w:val="bullet"/>
+      <w:lvlText w:val=""/>
+      <w:lvlJc w:val="left"/>
+      <w:pPr>
+        <w:ind w:left="3962" w:hanging="360"/>
+      </w:pPr>
+      <w:rPr>
+        <w:rFonts w:ascii="Wingdings" w:hAnsi="Wingdings" w:hint="default"/>
+      </w:rPr>
+    </w:lvl>
+    <w:lvl w:ilvl="6" w:tplc="04090001" w:tentative="1">
+      <w:start w:val="1"/>
+      <w:numFmt w:val="bullet"/>
+      <w:lvlText w:val=""/>
+      <w:lvlJc w:val="left"/>
+      <w:pPr>
+        <w:ind w:left="4682" w:hanging="360"/>
+      </w:pPr>
+      <w:rPr>
+        <w:rFonts w:ascii="Symbol" w:hAnsi="Symbol" w:hint="default"/>
+      </w:rPr>
+    </w:lvl>
+    <w:lvl w:ilvl="7" w:tplc="04090003" w:tentative="1">
+      <w:start w:val="1"/>
+      <w:numFmt w:val="bullet"/>
+      <w:lvlText w:val="o"/>
+      <w:lvlJc w:val="left"/>
+      <w:pPr>
+        <w:ind w:left="5402" w:hanging="360"/>
+      </w:pPr>
+      <w:rPr>
+        <w:rFonts w:ascii="Courier New" w:hAnsi="Courier New" w:hint="default"/>
+      </w:rPr>
+    </w:lvl>
+    <w:lvl w:ilvl="8" w:tplc="04090005" w:tentative="1">
+      <w:start w:val="1"/>
+      <w:numFmt w:val="bullet"/>
+      <w:lvlText w:val=""/>
+      <w:lvlJc w:val="left"/>
+      <w:pPr>
+        <w:ind w:left="6122" w:hanging="360"/>
+      </w:pPr>
+      <w:rPr>
+        <w:rFonts w:ascii="Wingdings" w:hAnsi="Wingdings" w:hint="default"/>
+      </w:rPr>
+    </w:lvl>
+  </w:abstractNum>
+  <w:abstractNum w:abstractNumId="2" w15:restartNumberingAfterBreak="0">
     <w:nsid w:val="571B6C33"/>
     <w:multiLevelType w:val="hybridMultilevel"/>
     <w:tmpl w:val="5A82BE96"/>
@@ -13003,7 +16641,13 @@
     </w:lvl>
   </w:abstractNum>
   <w:num w:numId="1" w16cid:durableId="1046875083">
+    <w:abstractNumId w:val="2"/>
+  </w:num>
+  <w:num w:numId="2" w16cid:durableId="1936087013">
     <w:abstractNumId w:val="0"/>
+  </w:num>
+  <w:num w:numId="3" w16cid:durableId="2011982005">
+    <w:abstractNumId w:val="1"/>
   </w:num>
 </w:numbering>
 </file>
@@ -13509,6 +17153,17 @@
       <w:sz w:val="22"/>
     </w:rPr>
   </w:style>
+  <w:style w:type="paragraph" w:styleId="ListParagraph">
+    <w:name w:val="List Paragraph"/>
+    <w:basedOn w:val="Normal"/>
+    <w:uiPriority w:val="34"/>
+    <w:qFormat/>
+    <w:rsid w:val="00004FAF"/>
+    <w:pPr>
+      <w:ind w:left="720"/>
+      <w:contextualSpacing/>
+    </w:pPr>
+  </w:style>
 </w:styles>
 </file>
 

</xml_diff>